<commit_message>
Analytical Calculations and Simulations are added
</commit_message>
<xml_diff>
--- a/Simulation Report.docx
+++ b/Simulation Report.docx
@@ -1,6 +1,6 @@
 
 <file path=word/document.xml><?xml version="1.0" encoding="utf-8"?>
-<w:document xmlns:wpc="http://schemas.microsoft.com/office/word/2010/wordprocessingCanvas" xmlns:cx="http://schemas.microsoft.com/office/drawing/2014/chartex" xmlns:mc="http://schemas.openxmlformats.org/markup-compatibility/2006" xmlns:o="urn:schemas-microsoft-com:office:office" xmlns:r="http://schemas.openxmlformats.org/officeDocument/2006/relationships" xmlns:m="http://schemas.openxmlformats.org/officeDocument/2006/math" xmlns:v="urn:schemas-microsoft-com:vml" xmlns:wp14="http://schemas.microsoft.com/office/word/2010/wordprocessingDrawing" xmlns:wp="http://schemas.openxmlformats.org/drawingml/2006/wordprocessingDrawing" xmlns:w10="urn:schemas-microsoft-com:office:word" xmlns:w="http://schemas.openxmlformats.org/wordprocessingml/2006/main" xmlns:w14="http://schemas.microsoft.com/office/word/2010/wordml" xmlns:w15="http://schemas.microsoft.com/office/word/2012/wordml" xmlns:w16se="http://schemas.microsoft.com/office/word/2015/wordml/symex" xmlns:wpg="http://schemas.microsoft.com/office/word/2010/wordprocessingGroup" xmlns:wpi="http://schemas.microsoft.com/office/word/2010/wordprocessingInk" xmlns:wne="http://schemas.microsoft.com/office/word/2006/wordml" xmlns:wps="http://schemas.microsoft.com/office/word/2010/wordprocessingShape" mc:Ignorable="w14 w15 w16se wp14">
+<w:document xmlns:wpc="http://schemas.microsoft.com/office/word/2010/wordprocessingCanvas" xmlns:cx="http://schemas.microsoft.com/office/drawing/2014/chartex" xmlns:cx1="http://schemas.microsoft.com/office/drawing/2015/9/8/chartex" xmlns:cx2="http://schemas.microsoft.com/office/drawing/2015/10/21/chartex" xmlns:cx3="http://schemas.microsoft.com/office/drawing/2016/5/9/chartex" xmlns:cx4="http://schemas.microsoft.com/office/drawing/2016/5/10/chartex" xmlns:cx5="http://schemas.microsoft.com/office/drawing/2016/5/11/chartex" xmlns:cx6="http://schemas.microsoft.com/office/drawing/2016/5/12/chartex" xmlns:cx7="http://schemas.microsoft.com/office/drawing/2016/5/13/chartex" xmlns:cx8="http://schemas.microsoft.com/office/drawing/2016/5/14/chartex" xmlns:mc="http://schemas.openxmlformats.org/markup-compatibility/2006" xmlns:aink="http://schemas.microsoft.com/office/drawing/2016/ink" xmlns:am3d="http://schemas.microsoft.com/office/drawing/2017/model3d" xmlns:o="urn:schemas-microsoft-com:office:office" xmlns:r="http://schemas.openxmlformats.org/officeDocument/2006/relationships" xmlns:m="http://schemas.openxmlformats.org/officeDocument/2006/math" xmlns:v="urn:schemas-microsoft-com:vml" xmlns:wp14="http://schemas.microsoft.com/office/word/2010/wordprocessingDrawing" xmlns:wp="http://schemas.openxmlformats.org/drawingml/2006/wordprocessingDrawing" xmlns:w10="urn:schemas-microsoft-com:office:word" xmlns:w="http://schemas.openxmlformats.org/wordprocessingml/2006/main" xmlns:w14="http://schemas.microsoft.com/office/word/2010/wordml" xmlns:w15="http://schemas.microsoft.com/office/word/2012/wordml" xmlns:w16cex="http://schemas.microsoft.com/office/word/2018/wordml/cex" xmlns:w16cid="http://schemas.microsoft.com/office/word/2016/wordml/cid" xmlns:w16="http://schemas.microsoft.com/office/word/2018/wordml" xmlns:w16se="http://schemas.microsoft.com/office/word/2015/wordml/symex" xmlns:wpg="http://schemas.microsoft.com/office/word/2010/wordprocessingGroup" xmlns:wpi="http://schemas.microsoft.com/office/word/2010/wordprocessingInk" xmlns:wne="http://schemas.microsoft.com/office/word/2006/wordml" xmlns:wps="http://schemas.microsoft.com/office/word/2010/wordprocessingShape" mc:Ignorable="w14 w15 w16se w16cid w16 w16cex wp14">
   <w:body>
     <w:p>
       <w:pPr>
@@ -12,7 +12,7 @@
           <w:lang w:val="tr-TR" w:eastAsia="tr-TR"/>
         </w:rPr>
         <w:drawing>
-          <wp:inline distT="0" distB="0" distL="0" distR="0">
+          <wp:inline distT="0" distB="0" distL="0" distR="0" wp14:anchorId="146F3B37" wp14:editId="0A3F5C30">
             <wp:extent cx="3800475" cy="3800475"/>
             <wp:effectExtent l="0" t="0" r="9525" b="9525"/>
             <wp:docPr id="1" name="Picture 1"/>
@@ -256,16 +256,14 @@
         </w:rPr>
         <w:t xml:space="preserve">Onur Öztaş </w:t>
       </w:r>
-      <w:proofErr w:type="gramStart"/>
       <w:r>
         <w:rPr>
           <w:bCs/>
           <w:sz w:val="32"/>
           <w:szCs w:val="32"/>
         </w:rPr>
-        <w:t>.....</w:t>
-      </w:r>
-      <w:proofErr w:type="gramEnd"/>
+        <w:t>2330389</w:t>
+      </w:r>
     </w:p>
     <w:p>
       <w:pPr>
@@ -279,6 +277,13 @@
     </w:p>
     <w:sdt>
       <w:sdtPr>
+        <w:rPr>
+          <w:rFonts w:ascii="Times New Roman" w:eastAsiaTheme="minorHAnsi" w:hAnsi="Times New Roman" w:cs="Times New Roman"/>
+          <w:b/>
+          <w:color w:val="auto"/>
+          <w:sz w:val="24"/>
+          <w:szCs w:val="28"/>
+        </w:rPr>
         <w:id w:val="-1366664845"/>
         <w:docPartObj>
           <w:docPartGallery w:val="Table of Contents"/>
@@ -287,19 +292,14 @@
       </w:sdtPr>
       <w:sdtEndPr>
         <w:rPr>
-          <w:rFonts w:ascii="Times New Roman" w:eastAsiaTheme="minorHAnsi" w:hAnsi="Times New Roman" w:cs="Times New Roman"/>
-          <w:b/>
           <w:bCs/>
           <w:noProof/>
-          <w:color w:val="auto"/>
-          <w:sz w:val="24"/>
-          <w:szCs w:val="28"/>
         </w:rPr>
       </w:sdtEndPr>
       <w:sdtContent>
         <w:p>
           <w:pPr>
-            <w:pStyle w:val="TOCHeading"/>
+            <w:pStyle w:val="TBal"/>
             <w:rPr>
               <w:b/>
               <w:color w:val="auto"/>
@@ -315,12 +315,16 @@
         </w:p>
         <w:p>
           <w:pPr>
-            <w:pStyle w:val="TOC1"/>
+            <w:pStyle w:val="T1"/>
             <w:tabs>
               <w:tab w:val="right" w:leader="dot" w:pos="9062"/>
             </w:tabs>
             <w:rPr>
+              <w:rFonts w:asciiTheme="minorHAnsi" w:eastAsiaTheme="minorEastAsia" w:hAnsiTheme="minorHAnsi" w:cstheme="minorBidi"/>
+              <w:b w:val="0"/>
               <w:noProof/>
+              <w:szCs w:val="24"/>
+              <w:lang w:val="tr-TR" w:eastAsia="tr-TR"/>
             </w:rPr>
           </w:pPr>
           <w:r>
@@ -332,10 +336,10 @@
           <w:r>
             <w:fldChar w:fldCharType="separate"/>
           </w:r>
-          <w:hyperlink w:anchor="_Toc70762451" w:history="1">
+          <w:hyperlink w:anchor="_Toc70770481" w:history="1">
             <w:r>
               <w:rPr>
-                <w:rStyle w:val="Hyperlink"/>
+                <w:rStyle w:val="Kpr"/>
                 <w:noProof/>
               </w:rPr>
               <w:t>Introduction</w:t>
@@ -359,7 +363,7 @@
                 <w:noProof/>
                 <w:webHidden/>
               </w:rPr>
-              <w:instrText xml:space="preserve"> PAGEREF _Toc70762451 \h </w:instrText>
+              <w:instrText xml:space="preserve"> PAGEREF _Toc70770481 \h </w:instrText>
             </w:r>
             <w:r>
               <w:rPr>
@@ -392,32 +396,40 @@
         </w:p>
         <w:p>
           <w:pPr>
-            <w:pStyle w:val="TOC1"/>
+            <w:pStyle w:val="T1"/>
             <w:tabs>
-              <w:tab w:val="left" w:pos="440"/>
+              <w:tab w:val="left" w:pos="480"/>
               <w:tab w:val="right" w:leader="dot" w:pos="9062"/>
             </w:tabs>
             <w:rPr>
+              <w:rFonts w:asciiTheme="minorHAnsi" w:eastAsiaTheme="minorEastAsia" w:hAnsiTheme="minorHAnsi" w:cstheme="minorBidi"/>
+              <w:b w:val="0"/>
               <w:noProof/>
+              <w:szCs w:val="24"/>
+              <w:lang w:val="tr-TR" w:eastAsia="tr-TR"/>
             </w:rPr>
           </w:pPr>
-          <w:hyperlink w:anchor="_Toc70762452" w:history="1">
+          <w:hyperlink w:anchor="_Toc70770482" w:history="1">
             <w:r>
               <w:rPr>
-                <w:rStyle w:val="Hyperlink"/>
+                <w:rStyle w:val="Kpr"/>
                 <w:noProof/>
               </w:rPr>
               <w:t>1.</w:t>
             </w:r>
             <w:r>
               <w:rPr>
+                <w:rFonts w:asciiTheme="minorHAnsi" w:eastAsiaTheme="minorEastAsia" w:hAnsiTheme="minorHAnsi" w:cstheme="minorBidi"/>
+                <w:b w:val="0"/>
                 <w:noProof/>
+                <w:szCs w:val="24"/>
+                <w:lang w:val="tr-TR" w:eastAsia="tr-TR"/>
               </w:rPr>
               <w:tab/>
             </w:r>
             <w:r>
               <w:rPr>
-                <w:rStyle w:val="Hyperlink"/>
+                <w:rStyle w:val="Kpr"/>
                 <w:noProof/>
               </w:rPr>
               <w:t>Topology Selection</w:t>
@@ -441,7 +453,7 @@
                 <w:noProof/>
                 <w:webHidden/>
               </w:rPr>
-              <w:instrText xml:space="preserve"> PAGEREF _Toc70762452 \h </w:instrText>
+              <w:instrText xml:space="preserve"> PAGEREF _Toc70770482 \h </w:instrText>
             </w:r>
             <w:r>
               <w:rPr>
@@ -461,7 +473,7 @@
                 <w:noProof/>
                 <w:webHidden/>
               </w:rPr>
-              <w:t>2</w:t>
+              <w:t>3</w:t>
             </w:r>
             <w:r>
               <w:rPr>
@@ -474,32 +486,130 @@
         </w:p>
         <w:p>
           <w:pPr>
-            <w:pStyle w:val="TOC1"/>
+            <w:pStyle w:val="T1"/>
             <w:tabs>
-              <w:tab w:val="left" w:pos="440"/>
+              <w:tab w:val="left" w:pos="480"/>
               <w:tab w:val="right" w:leader="dot" w:pos="9062"/>
             </w:tabs>
             <w:rPr>
+              <w:rFonts w:asciiTheme="minorHAnsi" w:eastAsiaTheme="minorEastAsia" w:hAnsiTheme="minorHAnsi" w:cstheme="minorBidi"/>
+              <w:b w:val="0"/>
               <w:noProof/>
+              <w:szCs w:val="24"/>
+              <w:lang w:val="tr-TR" w:eastAsia="tr-TR"/>
             </w:rPr>
           </w:pPr>
-          <w:hyperlink w:anchor="_Toc70762453" w:history="1">
+          <w:hyperlink w:anchor="_Toc70770483" w:history="1">
             <w:r>
               <w:rPr>
-                <w:rStyle w:val="Hyperlink"/>
+                <w:rStyle w:val="Kpr"/>
                 <w:noProof/>
               </w:rPr>
               <w:t>2.</w:t>
             </w:r>
             <w:r>
               <w:rPr>
+                <w:rFonts w:asciiTheme="minorHAnsi" w:eastAsiaTheme="minorEastAsia" w:hAnsiTheme="minorHAnsi" w:cstheme="minorBidi"/>
+                <w:b w:val="0"/>
                 <w:noProof/>
+                <w:szCs w:val="24"/>
+                <w:lang w:val="tr-TR" w:eastAsia="tr-TR"/>
               </w:rPr>
               <w:tab/>
             </w:r>
             <w:r>
               <w:rPr>
-                <w:rStyle w:val="Hyperlink"/>
+                <w:rStyle w:val="Kpr"/>
+                <w:noProof/>
+              </w:rPr>
+              <w:t>Analytical Calculations and Simulations</w:t>
+            </w:r>
+            <w:r>
+              <w:rPr>
+                <w:noProof/>
+                <w:webHidden/>
+              </w:rPr>
+              <w:tab/>
+            </w:r>
+            <w:r>
+              <w:rPr>
+                <w:noProof/>
+                <w:webHidden/>
+              </w:rPr>
+              <w:fldChar w:fldCharType="begin"/>
+            </w:r>
+            <w:r>
+              <w:rPr>
+                <w:noProof/>
+                <w:webHidden/>
+              </w:rPr>
+              <w:instrText xml:space="preserve"> PAGEREF _Toc70770483 \h </w:instrText>
+            </w:r>
+            <w:r>
+              <w:rPr>
+                <w:noProof/>
+                <w:webHidden/>
+              </w:rPr>
+            </w:r>
+            <w:r>
+              <w:rPr>
+                <w:noProof/>
+                <w:webHidden/>
+              </w:rPr>
+              <w:fldChar w:fldCharType="separate"/>
+            </w:r>
+            <w:r>
+              <w:rPr>
+                <w:noProof/>
+                <w:webHidden/>
+              </w:rPr>
+              <w:t>5</w:t>
+            </w:r>
+            <w:r>
+              <w:rPr>
+                <w:noProof/>
+                <w:webHidden/>
+              </w:rPr>
+              <w:fldChar w:fldCharType="end"/>
+            </w:r>
+          </w:hyperlink>
+        </w:p>
+        <w:p>
+          <w:pPr>
+            <w:pStyle w:val="T1"/>
+            <w:tabs>
+              <w:tab w:val="left" w:pos="480"/>
+              <w:tab w:val="right" w:leader="dot" w:pos="9062"/>
+            </w:tabs>
+            <w:rPr>
+              <w:rFonts w:asciiTheme="minorHAnsi" w:eastAsiaTheme="minorEastAsia" w:hAnsiTheme="minorHAnsi" w:cstheme="minorBidi"/>
+              <w:b w:val="0"/>
+              <w:noProof/>
+              <w:szCs w:val="24"/>
+              <w:lang w:val="tr-TR" w:eastAsia="tr-TR"/>
+            </w:rPr>
+          </w:pPr>
+          <w:hyperlink w:anchor="_Toc70770484" w:history="1">
+            <w:r>
+              <w:rPr>
+                <w:rStyle w:val="Kpr"/>
+                <w:noProof/>
+              </w:rPr>
+              <w:t>3.</w:t>
+            </w:r>
+            <w:r>
+              <w:rPr>
+                <w:rFonts w:asciiTheme="minorHAnsi" w:eastAsiaTheme="minorEastAsia" w:hAnsiTheme="minorHAnsi" w:cstheme="minorBidi"/>
+                <w:b w:val="0"/>
+                <w:noProof/>
+                <w:szCs w:val="24"/>
+                <w:lang w:val="tr-TR" w:eastAsia="tr-TR"/>
+              </w:rPr>
+              <w:tab/>
+            </w:r>
+            <w:r>
+              <w:rPr>
+                <w:rStyle w:val="Kpr"/>
                 <w:noProof/>
               </w:rPr>
               <w:t>Controller Design</w:t>
@@ -523,7 +633,7 @@
                 <w:noProof/>
                 <w:webHidden/>
               </w:rPr>
-              <w:instrText xml:space="preserve"> PAGEREF _Toc70762453 \h </w:instrText>
+              <w:instrText xml:space="preserve"> PAGEREF _Toc70770484 \h </w:instrText>
             </w:r>
             <w:r>
               <w:rPr>
@@ -543,7 +653,7 @@
                 <w:noProof/>
                 <w:webHidden/>
               </w:rPr>
-              <w:t>4</w:t>
+              <w:t>5</w:t>
             </w:r>
             <w:r>
               <w:rPr>
@@ -556,32 +666,40 @@
         </w:p>
         <w:p>
           <w:pPr>
-            <w:pStyle w:val="TOC1"/>
+            <w:pStyle w:val="T1"/>
             <w:tabs>
-              <w:tab w:val="left" w:pos="660"/>
+              <w:tab w:val="left" w:pos="720"/>
               <w:tab w:val="right" w:leader="dot" w:pos="9062"/>
             </w:tabs>
             <w:rPr>
+              <w:rFonts w:asciiTheme="minorHAnsi" w:eastAsiaTheme="minorEastAsia" w:hAnsiTheme="minorHAnsi" w:cstheme="minorBidi"/>
+              <w:b w:val="0"/>
               <w:noProof/>
+              <w:szCs w:val="24"/>
+              <w:lang w:val="tr-TR" w:eastAsia="tr-TR"/>
             </w:rPr>
           </w:pPr>
-          <w:hyperlink w:anchor="_Toc70762454" w:history="1">
+          <w:hyperlink w:anchor="_Toc70770485" w:history="1">
             <w:r>
               <w:rPr>
-                <w:rStyle w:val="Hyperlink"/>
+                <w:rStyle w:val="Kpr"/>
                 <w:noProof/>
               </w:rPr>
-              <w:t>2.1.</w:t>
+              <w:t>3.1.</w:t>
             </w:r>
             <w:r>
               <w:rPr>
+                <w:rFonts w:asciiTheme="minorHAnsi" w:eastAsiaTheme="minorEastAsia" w:hAnsiTheme="minorHAnsi" w:cstheme="minorBidi"/>
+                <w:b w:val="0"/>
                 <w:noProof/>
+                <w:szCs w:val="24"/>
+                <w:lang w:val="tr-TR" w:eastAsia="tr-TR"/>
               </w:rPr>
               <w:tab/>
             </w:r>
             <w:r>
               <w:rPr>
-                <w:rStyle w:val="Hyperlink"/>
+                <w:rStyle w:val="Kpr"/>
                 <w:noProof/>
               </w:rPr>
               <w:t>Compensator Circuit Design</w:t>
@@ -605,7 +723,7 @@
                 <w:noProof/>
                 <w:webHidden/>
               </w:rPr>
-              <w:instrText xml:space="preserve"> PAGEREF _Toc70762454 \h </w:instrText>
+              <w:instrText xml:space="preserve"> PAGEREF _Toc70770485 \h </w:instrText>
             </w:r>
             <w:r>
               <w:rPr>
@@ -625,7 +743,7 @@
                 <w:noProof/>
                 <w:webHidden/>
               </w:rPr>
-              <w:t>6</w:t>
+              <w:t>7</w:t>
             </w:r>
             <w:r>
               <w:rPr>
@@ -638,32 +756,40 @@
         </w:p>
         <w:p>
           <w:pPr>
-            <w:pStyle w:val="TOC1"/>
+            <w:pStyle w:val="T1"/>
             <w:tabs>
-              <w:tab w:val="left" w:pos="440"/>
+              <w:tab w:val="left" w:pos="480"/>
               <w:tab w:val="right" w:leader="dot" w:pos="9062"/>
             </w:tabs>
             <w:rPr>
+              <w:rFonts w:asciiTheme="minorHAnsi" w:eastAsiaTheme="minorEastAsia" w:hAnsiTheme="minorHAnsi" w:cstheme="minorBidi"/>
+              <w:b w:val="0"/>
               <w:noProof/>
+              <w:szCs w:val="24"/>
+              <w:lang w:val="tr-TR" w:eastAsia="tr-TR"/>
             </w:rPr>
           </w:pPr>
-          <w:hyperlink w:anchor="_Toc70762455" w:history="1">
+          <w:hyperlink w:anchor="_Toc70770486" w:history="1">
             <w:r>
               <w:rPr>
-                <w:rStyle w:val="Hyperlink"/>
+                <w:rStyle w:val="Kpr"/>
                 <w:noProof/>
               </w:rPr>
-              <w:t>3.</w:t>
+              <w:t>4.</w:t>
             </w:r>
             <w:r>
               <w:rPr>
+                <w:rFonts w:asciiTheme="minorHAnsi" w:eastAsiaTheme="minorEastAsia" w:hAnsiTheme="minorHAnsi" w:cstheme="minorBidi"/>
+                <w:b w:val="0"/>
                 <w:noProof/>
+                <w:szCs w:val="24"/>
+                <w:lang w:val="tr-TR" w:eastAsia="tr-TR"/>
               </w:rPr>
               <w:tab/>
             </w:r>
             <w:r>
               <w:rPr>
-                <w:rStyle w:val="Hyperlink"/>
+                <w:rStyle w:val="Kpr"/>
                 <w:noProof/>
               </w:rPr>
               <w:t>Snubber Circuit Design</w:t>
@@ -687,7 +813,7 @@
                 <w:noProof/>
                 <w:webHidden/>
               </w:rPr>
-              <w:instrText xml:space="preserve"> PAGEREF _Toc70762455 \h </w:instrText>
+              <w:instrText xml:space="preserve"> PAGEREF _Toc70770486 \h </w:instrText>
             </w:r>
             <w:r>
               <w:rPr>
@@ -707,7 +833,7 @@
                 <w:noProof/>
                 <w:webHidden/>
               </w:rPr>
-              <w:t>8</w:t>
+              <w:t>9</w:t>
             </w:r>
             <w:r>
               <w:rPr>
@@ -720,32 +846,40 @@
         </w:p>
         <w:p>
           <w:pPr>
-            <w:pStyle w:val="TOC1"/>
+            <w:pStyle w:val="T1"/>
             <w:tabs>
-              <w:tab w:val="left" w:pos="440"/>
+              <w:tab w:val="left" w:pos="480"/>
               <w:tab w:val="right" w:leader="dot" w:pos="9062"/>
             </w:tabs>
             <w:rPr>
+              <w:rFonts w:asciiTheme="minorHAnsi" w:eastAsiaTheme="minorEastAsia" w:hAnsiTheme="minorHAnsi" w:cstheme="minorBidi"/>
+              <w:b w:val="0"/>
               <w:noProof/>
+              <w:szCs w:val="24"/>
+              <w:lang w:val="tr-TR" w:eastAsia="tr-TR"/>
             </w:rPr>
           </w:pPr>
-          <w:hyperlink w:anchor="_Toc70762456" w:history="1">
+          <w:hyperlink w:anchor="_Toc70770487" w:history="1">
             <w:r>
               <w:rPr>
-                <w:rStyle w:val="Hyperlink"/>
+                <w:rStyle w:val="Kpr"/>
                 <w:noProof/>
               </w:rPr>
-              <w:t>4.</w:t>
+              <w:t>5.</w:t>
             </w:r>
             <w:r>
               <w:rPr>
+                <w:rFonts w:asciiTheme="minorHAnsi" w:eastAsiaTheme="minorEastAsia" w:hAnsiTheme="minorHAnsi" w:cstheme="minorBidi"/>
+                <w:b w:val="0"/>
                 <w:noProof/>
+                <w:szCs w:val="24"/>
+                <w:lang w:val="tr-TR" w:eastAsia="tr-TR"/>
               </w:rPr>
               <w:tab/>
             </w:r>
             <w:r>
               <w:rPr>
-                <w:rStyle w:val="Hyperlink"/>
+                <w:rStyle w:val="Kpr"/>
                 <w:noProof/>
               </w:rPr>
               <w:t>Component Selection</w:t>
@@ -769,7 +903,7 @@
                 <w:noProof/>
                 <w:webHidden/>
               </w:rPr>
-              <w:instrText xml:space="preserve"> PAGEREF _Toc70762456 \h </w:instrText>
+              <w:instrText xml:space="preserve"> PAGEREF _Toc70770487 \h </w:instrText>
             </w:r>
             <w:r>
               <w:rPr>
@@ -789,7 +923,7 @@
                 <w:noProof/>
                 <w:webHidden/>
               </w:rPr>
-              <w:t>13</w:t>
+              <w:t>14</w:t>
             </w:r>
             <w:r>
               <w:rPr>
@@ -802,32 +936,40 @@
         </w:p>
         <w:p>
           <w:pPr>
-            <w:pStyle w:val="TOC1"/>
+            <w:pStyle w:val="T1"/>
             <w:tabs>
-              <w:tab w:val="left" w:pos="440"/>
+              <w:tab w:val="left" w:pos="480"/>
               <w:tab w:val="right" w:leader="dot" w:pos="9062"/>
             </w:tabs>
             <w:rPr>
+              <w:rFonts w:asciiTheme="minorHAnsi" w:eastAsiaTheme="minorEastAsia" w:hAnsiTheme="minorHAnsi" w:cstheme="minorBidi"/>
+              <w:b w:val="0"/>
               <w:noProof/>
+              <w:szCs w:val="24"/>
+              <w:lang w:val="tr-TR" w:eastAsia="tr-TR"/>
             </w:rPr>
           </w:pPr>
-          <w:hyperlink w:anchor="_Toc70762457" w:history="1">
+          <w:hyperlink w:anchor="_Toc70770488" w:history="1">
             <w:r>
               <w:rPr>
-                <w:rStyle w:val="Hyperlink"/>
+                <w:rStyle w:val="Kpr"/>
                 <w:noProof/>
               </w:rPr>
-              <w:t>5.</w:t>
+              <w:t>6.</w:t>
             </w:r>
             <w:r>
               <w:rPr>
+                <w:rFonts w:asciiTheme="minorHAnsi" w:eastAsiaTheme="minorEastAsia" w:hAnsiTheme="minorHAnsi" w:cstheme="minorBidi"/>
+                <w:b w:val="0"/>
                 <w:noProof/>
+                <w:szCs w:val="24"/>
+                <w:lang w:val="tr-TR" w:eastAsia="tr-TR"/>
               </w:rPr>
               <w:tab/>
             </w:r>
             <w:r>
               <w:rPr>
-                <w:rStyle w:val="Hyperlink"/>
+                <w:rStyle w:val="Kpr"/>
                 <w:noProof/>
               </w:rPr>
               <w:t>Simulation Results</w:t>
@@ -851,7 +993,7 @@
                 <w:noProof/>
                 <w:webHidden/>
               </w:rPr>
-              <w:instrText xml:space="preserve"> PAGEREF _Toc70762457 \h </w:instrText>
+              <w:instrText xml:space="preserve"> PAGEREF _Toc70770488 \h </w:instrText>
             </w:r>
             <w:r>
               <w:rPr>
@@ -871,7 +1013,7 @@
                 <w:noProof/>
                 <w:webHidden/>
               </w:rPr>
-              <w:t>13</w:t>
+              <w:t>14</w:t>
             </w:r>
             <w:r>
               <w:rPr>
@@ -884,18 +1026,22 @@
         </w:p>
         <w:p>
           <w:pPr>
-            <w:pStyle w:val="TOC1"/>
+            <w:pStyle w:val="T1"/>
             <w:tabs>
               <w:tab w:val="right" w:leader="dot" w:pos="9062"/>
             </w:tabs>
             <w:rPr>
+              <w:rFonts w:asciiTheme="minorHAnsi" w:eastAsiaTheme="minorEastAsia" w:hAnsiTheme="minorHAnsi" w:cstheme="minorBidi"/>
+              <w:b w:val="0"/>
               <w:noProof/>
+              <w:szCs w:val="24"/>
+              <w:lang w:val="tr-TR" w:eastAsia="tr-TR"/>
             </w:rPr>
           </w:pPr>
-          <w:hyperlink w:anchor="_Toc70762458" w:history="1">
+          <w:hyperlink w:anchor="_Toc70770489" w:history="1">
             <w:r>
               <w:rPr>
-                <w:rStyle w:val="Hyperlink"/>
+                <w:rStyle w:val="Kpr"/>
                 <w:noProof/>
               </w:rPr>
               <w:t>Conclusion</w:t>
@@ -919,7 +1065,7 @@
                 <w:noProof/>
                 <w:webHidden/>
               </w:rPr>
-              <w:instrText xml:space="preserve"> PAGEREF _Toc70762458 \h </w:instrText>
+              <w:instrText xml:space="preserve"> PAGEREF _Toc70770489 \h </w:instrText>
             </w:r>
             <w:r>
               <w:rPr>
@@ -939,7 +1085,7 @@
                 <w:noProof/>
                 <w:webHidden/>
               </w:rPr>
-              <w:t>16</w:t>
+              <w:t>17</w:t>
             </w:r>
             <w:r>
               <w:rPr>
@@ -952,18 +1098,22 @@
         </w:p>
         <w:p>
           <w:pPr>
-            <w:pStyle w:val="TOC1"/>
+            <w:pStyle w:val="T1"/>
             <w:tabs>
               <w:tab w:val="right" w:leader="dot" w:pos="9062"/>
             </w:tabs>
             <w:rPr>
+              <w:rFonts w:asciiTheme="minorHAnsi" w:eastAsiaTheme="minorEastAsia" w:hAnsiTheme="minorHAnsi" w:cstheme="minorBidi"/>
+              <w:b w:val="0"/>
               <w:noProof/>
+              <w:szCs w:val="24"/>
+              <w:lang w:val="tr-TR" w:eastAsia="tr-TR"/>
             </w:rPr>
           </w:pPr>
-          <w:hyperlink w:anchor="_Toc70762459" w:history="1">
+          <w:hyperlink w:anchor="_Toc70770490" w:history="1">
             <w:r>
               <w:rPr>
-                <w:rStyle w:val="Hyperlink"/>
+                <w:rStyle w:val="Kpr"/>
                 <w:noProof/>
               </w:rPr>
               <w:t>Appendix</w:t>
@@ -987,7 +1137,7 @@
                 <w:noProof/>
                 <w:webHidden/>
               </w:rPr>
-              <w:instrText xml:space="preserve"> PAGEREF _Toc70762459 \h </w:instrText>
+              <w:instrText xml:space="preserve"> PAGEREF _Toc70770490 \h </w:instrText>
             </w:r>
             <w:r>
               <w:rPr>
@@ -1007,7 +1157,7 @@
                 <w:noProof/>
                 <w:webHidden/>
               </w:rPr>
-              <w:t>16</w:t>
+              <w:t>17</w:t>
             </w:r>
             <w:r>
               <w:rPr>
@@ -1038,18 +1188,16 @@
           <w:szCs w:val="32"/>
         </w:rPr>
       </w:pPr>
-      <w:bookmarkStart w:id="0" w:name="_GoBack"/>
+    </w:p>
+    <w:p>
+      <w:pPr>
+        <w:pStyle w:val="Balk1"/>
+      </w:pPr>
+      <w:bookmarkStart w:id="0" w:name="_Toc70770481"/>
+      <w:r>
+        <w:t>Introduction</w:t>
+      </w:r>
       <w:bookmarkEnd w:id="0"/>
-    </w:p>
-    <w:p>
-      <w:pPr>
-        <w:pStyle w:val="Heading1"/>
-      </w:pPr>
-      <w:bookmarkStart w:id="1" w:name="_Toc70762451"/>
-      <w:r>
-        <w:t>Introduction</w:t>
-      </w:r>
-      <w:bookmarkEnd w:id="1"/>
     </w:p>
     <w:p/>
     <w:p/>
@@ -1068,17 +1216,18 @@
     <w:p/>
     <w:p>
       <w:pPr>
-        <w:pStyle w:val="Heading1"/>
+        <w:pStyle w:val="Balk1"/>
         <w:numPr>
           <w:ilvl w:val="0"/>
           <w:numId w:val="3"/>
         </w:numPr>
       </w:pPr>
-      <w:bookmarkStart w:id="2" w:name="_Toc70762452"/>
-      <w:r>
+      <w:bookmarkStart w:id="1" w:name="_Toc70770482"/>
+      <w:r>
+        <w:lastRenderedPageBreak/>
         <w:t>Topology Selection</w:t>
       </w:r>
-      <w:bookmarkEnd w:id="2"/>
+      <w:bookmarkEnd w:id="1"/>
     </w:p>
     <w:p>
       <w:pPr>
@@ -1097,7 +1246,7 @@
     </w:p>
     <w:p>
       <w:pPr>
-        <w:pStyle w:val="ListParagraph"/>
+        <w:pStyle w:val="ListeParagraf"/>
         <w:numPr>
           <w:ilvl w:val="0"/>
           <w:numId w:val="2"/>
@@ -1112,7 +1261,6 @@
         <w:rPr>
           <w:b w:val="0"/>
         </w:rPr>
-        <w:lastRenderedPageBreak/>
         <w:t xml:space="preserve">Minimum input voltage </w:t>
       </w:r>
       <w:r>
@@ -1131,7 +1279,7 @@
     </w:p>
     <w:p>
       <w:pPr>
-        <w:pStyle w:val="ListParagraph"/>
+        <w:pStyle w:val="ListeParagraf"/>
         <w:numPr>
           <w:ilvl w:val="0"/>
           <w:numId w:val="2"/>
@@ -1164,7 +1312,7 @@
     </w:p>
     <w:p>
       <w:pPr>
-        <w:pStyle w:val="ListParagraph"/>
+        <w:pStyle w:val="ListeParagraf"/>
         <w:numPr>
           <w:ilvl w:val="0"/>
           <w:numId w:val="2"/>
@@ -1203,7 +1351,7 @@
     </w:p>
     <w:p>
       <w:pPr>
-        <w:pStyle w:val="ListParagraph"/>
+        <w:pStyle w:val="ListeParagraf"/>
         <w:numPr>
           <w:ilvl w:val="0"/>
           <w:numId w:val="2"/>
@@ -1248,7 +1396,7 @@
     </w:p>
     <w:p>
       <w:pPr>
-        <w:pStyle w:val="ListParagraph"/>
+        <w:pStyle w:val="ListeParagraf"/>
         <w:numPr>
           <w:ilvl w:val="0"/>
           <w:numId w:val="2"/>
@@ -1275,7 +1423,7 @@
     </w:p>
     <w:p>
       <w:pPr>
-        <w:pStyle w:val="ListParagraph"/>
+        <w:pStyle w:val="ListeParagraf"/>
         <w:numPr>
           <w:ilvl w:val="0"/>
           <w:numId w:val="2"/>
@@ -1314,7 +1462,7 @@
     </w:p>
     <w:p>
       <w:pPr>
-        <w:pStyle w:val="ListParagraph"/>
+        <w:pStyle w:val="ListeParagraf"/>
         <w:numPr>
           <w:ilvl w:val="0"/>
           <w:numId w:val="2"/>
@@ -1378,7 +1526,7 @@
     </w:p>
     <w:p>
       <w:pPr>
-        <w:pStyle w:val="ListParagraph"/>
+        <w:pStyle w:val="ListeParagraf"/>
         <w:numPr>
           <w:ilvl w:val="0"/>
           <w:numId w:val="2"/>
@@ -1398,7 +1546,7 @@
     </w:p>
     <w:p>
       <w:pPr>
-        <w:pStyle w:val="ListParagraph"/>
+        <w:pStyle w:val="ListeParagraf"/>
         <w:numPr>
           <w:ilvl w:val="0"/>
           <w:numId w:val="2"/>
@@ -1418,7 +1566,7 @@
     </w:p>
     <w:p>
       <w:pPr>
-        <w:pStyle w:val="ListParagraph"/>
+        <w:pStyle w:val="ListeParagraf"/>
         <w:numPr>
           <w:ilvl w:val="0"/>
           <w:numId w:val="2"/>
@@ -1438,7 +1586,7 @@
     </w:p>
     <w:p>
       <w:pPr>
-        <w:pStyle w:val="ListParagraph"/>
+        <w:pStyle w:val="ListeParagraf"/>
         <w:numPr>
           <w:ilvl w:val="0"/>
           <w:numId w:val="2"/>
@@ -1458,7 +1606,7 @@
     </w:p>
     <w:p>
       <w:pPr>
-        <w:pStyle w:val="ListParagraph"/>
+        <w:pStyle w:val="ListeParagraf"/>
         <w:numPr>
           <w:ilvl w:val="0"/>
           <w:numId w:val="2"/>
@@ -1512,7 +1660,7 @@
     </w:p>
     <w:p>
       <w:pPr>
-        <w:pStyle w:val="ListParagraph"/>
+        <w:pStyle w:val="ListeParagraf"/>
         <w:numPr>
           <w:ilvl w:val="0"/>
           <w:numId w:val="2"/>
@@ -1532,7 +1680,7 @@
     </w:p>
     <w:p>
       <w:pPr>
-        <w:pStyle w:val="ListParagraph"/>
+        <w:pStyle w:val="ListeParagraf"/>
         <w:numPr>
           <w:ilvl w:val="0"/>
           <w:numId w:val="2"/>
@@ -1552,7 +1700,7 @@
     </w:p>
     <w:p>
       <w:pPr>
-        <w:pStyle w:val="ListParagraph"/>
+        <w:pStyle w:val="ListeParagraf"/>
         <w:numPr>
           <w:ilvl w:val="0"/>
           <w:numId w:val="2"/>
@@ -1587,7 +1735,7 @@
     </w:p>
     <w:p>
       <w:pPr>
-        <w:pStyle w:val="ListParagraph"/>
+        <w:pStyle w:val="ListeParagraf"/>
         <w:numPr>
           <w:ilvl w:val="0"/>
           <w:numId w:val="2"/>
@@ -1607,7 +1755,7 @@
     </w:p>
     <w:p>
       <w:pPr>
-        <w:pStyle w:val="ListParagraph"/>
+        <w:pStyle w:val="ListeParagraf"/>
         <w:numPr>
           <w:ilvl w:val="0"/>
           <w:numId w:val="2"/>
@@ -1670,6 +1818,7 @@
           <w:i/>
           <w:u w:val="single"/>
         </w:rPr>
+        <w:lastRenderedPageBreak/>
         <w:t>Forward Converter:</w:t>
       </w:r>
     </w:p>
@@ -1690,7 +1839,7 @@
     </w:p>
     <w:p>
       <w:pPr>
-        <w:pStyle w:val="ListParagraph"/>
+        <w:pStyle w:val="ListeParagraf"/>
         <w:numPr>
           <w:ilvl w:val="0"/>
           <w:numId w:val="2"/>
@@ -1705,13 +1854,12 @@
         <w:rPr>
           <w:b w:val="0"/>
         </w:rPr>
-        <w:lastRenderedPageBreak/>
         <w:t>Drive circuit is simpler compared to other topologies</w:t>
       </w:r>
     </w:p>
     <w:p>
       <w:pPr>
-        <w:pStyle w:val="ListParagraph"/>
+        <w:pStyle w:val="ListeParagraf"/>
         <w:numPr>
           <w:ilvl w:val="0"/>
           <w:numId w:val="2"/>
@@ -1746,7 +1894,7 @@
     </w:p>
     <w:p>
       <w:pPr>
-        <w:pStyle w:val="ListParagraph"/>
+        <w:pStyle w:val="ListeParagraf"/>
         <w:numPr>
           <w:ilvl w:val="0"/>
           <w:numId w:val="2"/>
@@ -1779,7 +1927,7 @@
     </w:p>
     <w:p>
       <w:pPr>
-        <w:pStyle w:val="ListParagraph"/>
+        <w:pStyle w:val="ListeParagraf"/>
         <w:numPr>
           <w:ilvl w:val="0"/>
           <w:numId w:val="2"/>
@@ -1799,7 +1947,7 @@
     </w:p>
     <w:p>
       <w:pPr>
-        <w:pStyle w:val="ListParagraph"/>
+        <w:pStyle w:val="ListeParagraf"/>
         <w:numPr>
           <w:ilvl w:val="0"/>
           <w:numId w:val="2"/>
@@ -1957,30 +2105,1533 @@
         <w:rPr>
           <w:b w:val="0"/>
         </w:rPr>
-        <w:t xml:space="preserve">This topology uses 2 input switch and 2 output diode. Moreover, additional LC filter to the output is required. Since its transformer utilization is good, the required transformer core size is relatively small compared to others, and transformer ratings are smaller compared to the Forward. Also, its filter requirement is small compared to the Flyback and Forward topologies. It is one the biggest disadvantage is central top transformer structure. However, while </w:t>
+        <w:t xml:space="preserve">This topology uses 2 input switch and 2 output </w:t>
+      </w:r>
+      <w:r>
+        <w:rPr>
+          <w:b w:val="0"/>
+        </w:rPr>
+        <w:t>diodes</w:t>
+      </w:r>
+      <w:r>
+        <w:rPr>
+          <w:b w:val="0"/>
+        </w:rPr>
+        <w:t xml:space="preserve">. Moreover, additional LC filter to the output is required. Since its transformer utilization is good, the required transformer core size </w:t>
       </w:r>
       <w:r>
         <w:rPr>
           <w:b w:val="0"/>
         </w:rPr>
         <w:lastRenderedPageBreak/>
-        <w:t>considering the other advantages this converter has more useful for this project. Therefore, this one is selected as a SPMS design application.</w:t>
-      </w:r>
-    </w:p>
-    <w:p>
-      <w:pPr>
-        <w:pStyle w:val="Heading1"/>
+        <w:t>is relatively small compared to others, and transformer ratings are smaller compared to the Forward. Also, its filter requirement is small compared to the Flyback and Forward topologies. It is one the biggest disadvantage is central top transformer structure. However, while considering the other advantages this converter has more useful for this project. Therefore, this one is selected as a SPMS design application.</w:t>
+      </w:r>
+    </w:p>
+    <w:p>
+      <w:pPr>
+        <w:spacing w:before="240" w:line="360" w:lineRule="auto"/>
+        <w:jc w:val="both"/>
+        <w:rPr>
+          <w:b w:val="0"/>
+        </w:rPr>
+      </w:pPr>
+    </w:p>
+    <w:p>
+      <w:pPr>
+        <w:pStyle w:val="Balk1"/>
         <w:numPr>
           <w:ilvl w:val="0"/>
           <w:numId w:val="3"/>
         </w:numPr>
       </w:pPr>
-      <w:bookmarkStart w:id="3" w:name="_Toc70762453"/>
+      <w:bookmarkStart w:id="2" w:name="_Toc70770483"/>
+      <w:r>
+        <w:t>Analytical Calculations and Simulations</w:t>
+      </w:r>
+      <w:bookmarkEnd w:id="2"/>
+    </w:p>
+    <w:p/>
+    <w:p>
+      <w:pPr>
+        <w:jc w:val="both"/>
+        <w:rPr>
+          <w:b w:val="0"/>
+          <w:bCs/>
+        </w:rPr>
+      </w:pPr>
+      <w:r>
+        <w:rPr>
+          <w:b w:val="0"/>
+          <w:bCs/>
+        </w:rPr>
+        <w:t xml:space="preserve">Since the topology is Push-Pull, duty cycle should be between 0 and 0.5 because D is used twice during a period. We would like to have charging and discharging durations to be close to each other in order to stay away from discontinuous conduction mode.  We set up an xlsx file in order to observe the change in circuit parameters due to frequency, desired duty cycle etc. We set a duty cycle for the input voltage which is the mean of maximum and minimum and calculated </w:t>
+      </w:r>
+      <w:proofErr w:type="spellStart"/>
+      <w:r>
+        <w:rPr>
+          <w:b w:val="0"/>
+          <w:bCs/>
+        </w:rPr>
+        <w:t>D</w:t>
+      </w:r>
+      <w:r>
+        <w:rPr>
+          <w:b w:val="0"/>
+          <w:bCs/>
+          <w:vertAlign w:val="subscript"/>
+        </w:rPr>
+        <w:t>max</w:t>
+      </w:r>
+      <w:proofErr w:type="spellEnd"/>
+      <w:r>
+        <w:rPr>
+          <w:b w:val="0"/>
+          <w:bCs/>
+        </w:rPr>
+        <w:t xml:space="preserve"> and </w:t>
+      </w:r>
+      <w:proofErr w:type="spellStart"/>
+      <w:r>
+        <w:rPr>
+          <w:b w:val="0"/>
+          <w:bCs/>
+        </w:rPr>
+        <w:t>D</w:t>
+      </w:r>
+      <w:r>
+        <w:rPr>
+          <w:b w:val="0"/>
+          <w:bCs/>
+          <w:vertAlign w:val="subscript"/>
+        </w:rPr>
+        <w:t>min</w:t>
+      </w:r>
+      <w:proofErr w:type="spellEnd"/>
+      <w:r>
+        <w:rPr>
+          <w:b w:val="0"/>
+          <w:bCs/>
+        </w:rPr>
+        <w:t xml:space="preserve"> accordingly.</w:t>
+      </w:r>
+    </w:p>
+    <w:p>
+      <w:pPr>
+        <w:jc w:val="center"/>
+        <w:rPr>
+          <w:rFonts w:eastAsia="Times New Roman"/>
+          <w:b w:val="0"/>
+          <w:bCs/>
+          <w:position w:val="-149"/>
+          <w:lang w:eastAsia="tr-TR"/>
+        </w:rPr>
+      </w:pPr>
+      <w:r>
+        <w:rPr>
+          <w:rFonts w:eastAsia="Times New Roman"/>
+          <w:b w:val="0"/>
+          <w:bCs/>
+          <w:position w:val="-149"/>
+          <w:lang w:eastAsia="tr-TR"/>
+        </w:rPr>
+        <w:fldChar w:fldCharType="begin"/>
+      </w:r>
+      <w:r>
+        <w:rPr>
+          <w:rFonts w:eastAsia="Times New Roman"/>
+          <w:b w:val="0"/>
+          <w:bCs/>
+          <w:position w:val="-149"/>
+          <w:lang w:eastAsia="tr-TR"/>
+        </w:rPr>
+        <w:instrText xml:space="preserve"> INCLUDEPICTURE "/Users/oztas/Library/Group Containers/UBF8T346G9.Office/ConnectorClipboard/image16198679910110.png" \* MERGEFORMATINET </w:instrText>
+      </w:r>
+      <w:r>
+        <w:rPr>
+          <w:rFonts w:eastAsia="Times New Roman"/>
+          <w:b w:val="0"/>
+          <w:bCs/>
+          <w:position w:val="-149"/>
+          <w:lang w:eastAsia="tr-TR"/>
+        </w:rPr>
+        <w:fldChar w:fldCharType="separate"/>
+      </w:r>
+      <w:r>
+        <w:rPr>
+          <w:rFonts w:eastAsia="Times New Roman"/>
+          <w:b w:val="0"/>
+          <w:bCs/>
+          <w:noProof/>
+          <w:position w:val="-149"/>
+          <w:lang w:eastAsia="tr-TR"/>
+        </w:rPr>
+        <w:drawing>
+          <wp:inline distT="0" distB="0" distL="0" distR="0" wp14:anchorId="6D1DFBBE" wp14:editId="324FAC33">
+            <wp:extent cx="1652905" cy="2661285"/>
+            <wp:effectExtent l="0" t="0" r="0" b="0"/>
+            <wp:docPr id="31" name="Resim 31" descr="metin içeren bir resim&#10;&#10;Açıklama otomatik olarak oluşturuldu"/>
+            <wp:cNvGraphicFramePr>
+              <a:graphicFrameLocks xmlns:a="http://schemas.openxmlformats.org/drawingml/2006/main" noChangeAspect="1"/>
+            </wp:cNvGraphicFramePr>
+            <a:graphic xmlns:a="http://schemas.openxmlformats.org/drawingml/2006/main">
+              <a:graphicData uri="http://schemas.openxmlformats.org/drawingml/2006/picture">
+                <pic:pic xmlns:pic="http://schemas.openxmlformats.org/drawingml/2006/picture">
+                  <pic:nvPicPr>
+                    <pic:cNvPr id="1" name="Resim 1" descr="metin içeren bir resim&#10;&#10;Açıklama otomatik olarak oluşturuldu"/>
+                    <pic:cNvPicPr>
+                      <a:picLocks noChangeAspect="1" noChangeArrowheads="1"/>
+                    </pic:cNvPicPr>
+                  </pic:nvPicPr>
+                  <pic:blipFill>
+                    <a:blip r:embed="rId9">
+                      <a:extLst>
+                        <a:ext uri="{28A0092B-C50C-407E-A947-70E740481C1C}">
+                          <a14:useLocalDpi xmlns:a14="http://schemas.microsoft.com/office/drawing/2010/main" val="0"/>
+                        </a:ext>
+                      </a:extLst>
+                    </a:blip>
+                    <a:srcRect/>
+                    <a:stretch>
+                      <a:fillRect/>
+                    </a:stretch>
+                  </pic:blipFill>
+                  <pic:spPr bwMode="auto">
+                    <a:xfrm>
+                      <a:off x="0" y="0"/>
+                      <a:ext cx="1652905" cy="2661285"/>
+                    </a:xfrm>
+                    <a:prstGeom prst="rect">
+                      <a:avLst/>
+                    </a:prstGeom>
+                    <a:noFill/>
+                    <a:ln>
+                      <a:noFill/>
+                    </a:ln>
+                  </pic:spPr>
+                </pic:pic>
+              </a:graphicData>
+            </a:graphic>
+          </wp:inline>
+        </w:drawing>
+      </w:r>
+      <w:r>
+        <w:rPr>
+          <w:rFonts w:eastAsia="Times New Roman"/>
+          <w:b w:val="0"/>
+          <w:bCs/>
+          <w:position w:val="-149"/>
+          <w:lang w:eastAsia="tr-TR"/>
+        </w:rPr>
+        <w:fldChar w:fldCharType="end"/>
+      </w:r>
+    </w:p>
+    <w:p>
+      <w:pPr>
+        <w:jc w:val="center"/>
+        <w:rPr>
+          <w:rFonts w:eastAsia="Times New Roman"/>
+          <w:b w:val="0"/>
+          <w:bCs/>
+          <w:lang w:eastAsia="tr-TR"/>
+        </w:rPr>
+      </w:pPr>
+    </w:p>
+    <w:p>
+      <w:pPr>
+        <w:jc w:val="both"/>
+        <w:rPr>
+          <w:rFonts w:eastAsia="Times New Roman"/>
+          <w:b w:val="0"/>
+          <w:bCs/>
+          <w:lang w:eastAsia="tr-TR"/>
+        </w:rPr>
+      </w:pPr>
+      <w:r>
+        <w:rPr>
+          <w:rFonts w:eastAsia="Times New Roman"/>
+          <w:b w:val="0"/>
+          <w:bCs/>
+          <w:lang w:eastAsia="tr-TR"/>
+        </w:rPr>
+        <w:t>Duty cycle will be the controlled parameter in order to keep the output voltage constant with changing input voltage. We calculated the interval of duty cycle.</w:t>
+      </w:r>
+    </w:p>
+    <w:p>
+      <w:pPr>
+        <w:jc w:val="center"/>
+        <w:rPr>
+          <w:rFonts w:eastAsia="Times New Roman"/>
+          <w:b w:val="0"/>
+          <w:bCs/>
+          <w:lang w:eastAsia="tr-TR"/>
+        </w:rPr>
+      </w:pPr>
+      <w:r>
+        <w:rPr>
+          <w:rFonts w:eastAsia="Times New Roman"/>
+          <w:b w:val="0"/>
+          <w:bCs/>
+          <w:position w:val="-117"/>
+          <w:lang w:eastAsia="tr-TR"/>
+        </w:rPr>
+        <w:lastRenderedPageBreak/>
+        <w:fldChar w:fldCharType="begin"/>
+      </w:r>
+      <w:r>
+        <w:rPr>
+          <w:rFonts w:eastAsia="Times New Roman"/>
+          <w:b w:val="0"/>
+          <w:bCs/>
+          <w:position w:val="-117"/>
+          <w:lang w:eastAsia="tr-TR"/>
+        </w:rPr>
+        <w:instrText xml:space="preserve"> INCLUDEPICTURE "/Users/oztas/Library/Group Containers/UBF8T346G9.Office/ConnectorClipboard/image16198680243770.png" \* MERGEFORMATINET </w:instrText>
+      </w:r>
+      <w:r>
+        <w:rPr>
+          <w:rFonts w:eastAsia="Times New Roman"/>
+          <w:b w:val="0"/>
+          <w:bCs/>
+          <w:position w:val="-117"/>
+          <w:lang w:eastAsia="tr-TR"/>
+        </w:rPr>
+        <w:fldChar w:fldCharType="separate"/>
+      </w:r>
+      <w:r>
+        <w:rPr>
+          <w:rFonts w:eastAsia="Times New Roman"/>
+          <w:b w:val="0"/>
+          <w:bCs/>
+          <w:noProof/>
+          <w:position w:val="-117"/>
+          <w:lang w:eastAsia="tr-TR"/>
+        </w:rPr>
+        <w:drawing>
+          <wp:inline distT="0" distB="0" distL="0" distR="0" wp14:anchorId="358DE3E4" wp14:editId="1F6C609F">
+            <wp:extent cx="1418590" cy="2145030"/>
+            <wp:effectExtent l="0" t="0" r="3810" b="0"/>
+            <wp:docPr id="32" name="Resim 32" descr="metin içeren bir resim&#10;&#10;Açıklama otomatik olarak oluşturuldu"/>
+            <wp:cNvGraphicFramePr>
+              <a:graphicFrameLocks xmlns:a="http://schemas.openxmlformats.org/drawingml/2006/main" noChangeAspect="1"/>
+            </wp:cNvGraphicFramePr>
+            <a:graphic xmlns:a="http://schemas.openxmlformats.org/drawingml/2006/main">
+              <a:graphicData uri="http://schemas.openxmlformats.org/drawingml/2006/picture">
+                <pic:pic xmlns:pic="http://schemas.openxmlformats.org/drawingml/2006/picture">
+                  <pic:nvPicPr>
+                    <pic:cNvPr id="2" name="Resim 2" descr="metin içeren bir resim&#10;&#10;Açıklama otomatik olarak oluşturuldu"/>
+                    <pic:cNvPicPr>
+                      <a:picLocks noChangeAspect="1" noChangeArrowheads="1"/>
+                    </pic:cNvPicPr>
+                  </pic:nvPicPr>
+                  <pic:blipFill>
+                    <a:blip r:embed="rId10">
+                      <a:extLst>
+                        <a:ext uri="{28A0092B-C50C-407E-A947-70E740481C1C}">
+                          <a14:useLocalDpi xmlns:a14="http://schemas.microsoft.com/office/drawing/2010/main" val="0"/>
+                        </a:ext>
+                      </a:extLst>
+                    </a:blip>
+                    <a:srcRect/>
+                    <a:stretch>
+                      <a:fillRect/>
+                    </a:stretch>
+                  </pic:blipFill>
+                  <pic:spPr bwMode="auto">
+                    <a:xfrm>
+                      <a:off x="0" y="0"/>
+                      <a:ext cx="1418590" cy="2145030"/>
+                    </a:xfrm>
+                    <a:prstGeom prst="rect">
+                      <a:avLst/>
+                    </a:prstGeom>
+                    <a:noFill/>
+                    <a:ln>
+                      <a:noFill/>
+                    </a:ln>
+                  </pic:spPr>
+                </pic:pic>
+              </a:graphicData>
+            </a:graphic>
+          </wp:inline>
+        </w:drawing>
+      </w:r>
+      <w:r>
+        <w:rPr>
+          <w:rFonts w:eastAsia="Times New Roman"/>
+          <w:b w:val="0"/>
+          <w:bCs/>
+          <w:position w:val="-117"/>
+          <w:lang w:eastAsia="tr-TR"/>
+        </w:rPr>
+        <w:fldChar w:fldCharType="end"/>
+      </w:r>
+    </w:p>
+    <w:p>
+      <w:pPr>
+        <w:jc w:val="center"/>
+        <w:rPr>
+          <w:rFonts w:eastAsia="Times New Roman"/>
+          <w:b w:val="0"/>
+          <w:bCs/>
+          <w:lang w:eastAsia="tr-TR"/>
+        </w:rPr>
+      </w:pPr>
+    </w:p>
+    <w:p>
+      <w:pPr>
+        <w:jc w:val="both"/>
+        <w:rPr>
+          <w:rFonts w:eastAsia="Times New Roman"/>
+          <w:b w:val="0"/>
+          <w:bCs/>
+          <w:lang w:eastAsia="tr-TR"/>
+        </w:rPr>
+      </w:pPr>
+      <w:r>
+        <w:rPr>
+          <w:rFonts w:eastAsia="Times New Roman"/>
+          <w:b w:val="0"/>
+          <w:bCs/>
+          <w:lang w:eastAsia="tr-TR"/>
+        </w:rPr>
+        <w:t>Since the output side of the push-pull topology is identical to buck converter, output voltage ripple has the same characteristics with half of the period.</w:t>
+      </w:r>
+    </w:p>
+    <w:p>
+      <w:pPr>
+        <w:jc w:val="center"/>
+        <w:rPr>
+          <w:rFonts w:eastAsia="Times New Roman"/>
+          <w:b w:val="0"/>
+          <w:bCs/>
+          <w:lang w:eastAsia="tr-TR"/>
+        </w:rPr>
+      </w:pPr>
+      <w:r>
+        <w:rPr>
+          <w:rFonts w:eastAsia="Times New Roman"/>
+          <w:b w:val="0"/>
+          <w:bCs/>
+          <w:position w:val="-122"/>
+          <w:lang w:eastAsia="tr-TR"/>
+        </w:rPr>
+        <w:fldChar w:fldCharType="begin"/>
+      </w:r>
+      <w:r>
+        <w:rPr>
+          <w:rFonts w:eastAsia="Times New Roman"/>
+          <w:b w:val="0"/>
+          <w:bCs/>
+          <w:position w:val="-122"/>
+          <w:lang w:eastAsia="tr-TR"/>
+        </w:rPr>
+        <w:instrText xml:space="preserve"> INCLUDEPICTURE "/Users/oztas/Library/Group Containers/UBF8T346G9.Office/ConnectorClipboard/image16198750071660.png" \* MERGEFORMATINET </w:instrText>
+      </w:r>
+      <w:r>
+        <w:rPr>
+          <w:rFonts w:eastAsia="Times New Roman"/>
+          <w:b w:val="0"/>
+          <w:bCs/>
+          <w:position w:val="-122"/>
+          <w:lang w:eastAsia="tr-TR"/>
+        </w:rPr>
+        <w:fldChar w:fldCharType="separate"/>
+      </w:r>
+      <w:r>
+        <w:rPr>
+          <w:rFonts w:eastAsia="Times New Roman"/>
+          <w:b w:val="0"/>
+          <w:bCs/>
+          <w:noProof/>
+          <w:position w:val="-122"/>
+          <w:lang w:eastAsia="tr-TR"/>
+        </w:rPr>
+        <w:drawing>
+          <wp:inline distT="0" distB="0" distL="0" distR="0" wp14:anchorId="1BC36F7B" wp14:editId="3398929B">
+            <wp:extent cx="2473325" cy="2227580"/>
+            <wp:effectExtent l="0" t="0" r="3175" b="0"/>
+            <wp:docPr id="13" name="Resim 13" descr="metin içeren bir resim&#10;&#10;Açıklama otomatik olarak oluşturuldu"/>
+            <wp:cNvGraphicFramePr>
+              <a:graphicFrameLocks xmlns:a="http://schemas.openxmlformats.org/drawingml/2006/main" noChangeAspect="1"/>
+            </wp:cNvGraphicFramePr>
+            <a:graphic xmlns:a="http://schemas.openxmlformats.org/drawingml/2006/main">
+              <a:graphicData uri="http://schemas.openxmlformats.org/drawingml/2006/picture">
+                <pic:pic xmlns:pic="http://schemas.openxmlformats.org/drawingml/2006/picture">
+                  <pic:nvPicPr>
+                    <pic:cNvPr id="13" name="Resim 13" descr="metin içeren bir resim&#10;&#10;Açıklama otomatik olarak oluşturuldu"/>
+                    <pic:cNvPicPr>
+                      <a:picLocks noChangeAspect="1" noChangeArrowheads="1"/>
+                    </pic:cNvPicPr>
+                  </pic:nvPicPr>
+                  <pic:blipFill>
+                    <a:blip r:embed="rId11">
+                      <a:extLst>
+                        <a:ext uri="{28A0092B-C50C-407E-A947-70E740481C1C}">
+                          <a14:useLocalDpi xmlns:a14="http://schemas.microsoft.com/office/drawing/2010/main" val="0"/>
+                        </a:ext>
+                      </a:extLst>
+                    </a:blip>
+                    <a:srcRect/>
+                    <a:stretch>
+                      <a:fillRect/>
+                    </a:stretch>
+                  </pic:blipFill>
+                  <pic:spPr bwMode="auto">
+                    <a:xfrm>
+                      <a:off x="0" y="0"/>
+                      <a:ext cx="2473325" cy="2227580"/>
+                    </a:xfrm>
+                    <a:prstGeom prst="rect">
+                      <a:avLst/>
+                    </a:prstGeom>
+                    <a:noFill/>
+                    <a:ln>
+                      <a:noFill/>
+                    </a:ln>
+                  </pic:spPr>
+                </pic:pic>
+              </a:graphicData>
+            </a:graphic>
+          </wp:inline>
+        </w:drawing>
+      </w:r>
+      <w:r>
+        <w:rPr>
+          <w:rFonts w:eastAsia="Times New Roman"/>
+          <w:b w:val="0"/>
+          <w:bCs/>
+          <w:position w:val="-122"/>
+          <w:lang w:eastAsia="tr-TR"/>
+        </w:rPr>
+        <w:fldChar w:fldCharType="end"/>
+      </w:r>
+    </w:p>
+    <w:p>
+      <w:pPr>
+        <w:jc w:val="center"/>
+        <w:rPr>
+          <w:rFonts w:eastAsia="Times New Roman"/>
+          <w:b w:val="0"/>
+          <w:bCs/>
+          <w:lang w:eastAsia="tr-TR"/>
+        </w:rPr>
+      </w:pPr>
+    </w:p>
+    <w:p>
+      <w:pPr>
+        <w:jc w:val="center"/>
+        <w:rPr>
+          <w:rFonts w:eastAsia="Times New Roman"/>
+          <w:b w:val="0"/>
+          <w:bCs/>
+          <w:lang w:eastAsia="tr-TR"/>
+        </w:rPr>
+      </w:pPr>
+    </w:p>
+    <w:p>
+      <w:pPr>
+        <w:jc w:val="both"/>
+        <w:rPr>
+          <w:rFonts w:eastAsia="Times New Roman"/>
+          <w:b w:val="0"/>
+          <w:bCs/>
+          <w:lang w:eastAsia="tr-TR"/>
+        </w:rPr>
+      </w:pPr>
+      <w:r>
+        <w:rPr>
+          <w:rFonts w:eastAsia="Times New Roman"/>
+          <w:b w:val="0"/>
+          <w:bCs/>
+          <w:lang w:eastAsia="tr-TR"/>
+        </w:rPr>
+        <w:t xml:space="preserve">As we increase the frequency, we can use smaller components for L and C and reduce the cost. We set the switching frequency at 100kHz. </w:t>
+      </w:r>
+    </w:p>
+    <w:p>
+      <w:pPr>
+        <w:jc w:val="center"/>
+        <w:rPr>
+          <w:rFonts w:eastAsia="Times New Roman"/>
+          <w:b w:val="0"/>
+          <w:bCs/>
+          <w:position w:val="-39"/>
+          <w:lang w:eastAsia="tr-TR"/>
+        </w:rPr>
+      </w:pPr>
+      <w:r>
+        <w:rPr>
+          <w:rFonts w:eastAsia="Times New Roman"/>
+          <w:b w:val="0"/>
+          <w:bCs/>
+          <w:position w:val="-39"/>
+          <w:lang w:eastAsia="tr-TR"/>
+        </w:rPr>
+        <w:fldChar w:fldCharType="begin"/>
+      </w:r>
+      <w:r>
+        <w:rPr>
+          <w:rFonts w:eastAsia="Times New Roman"/>
+          <w:b w:val="0"/>
+          <w:bCs/>
+          <w:position w:val="-39"/>
+          <w:lang w:eastAsia="tr-TR"/>
+        </w:rPr>
+        <w:instrText xml:space="preserve"> INCLUDEPICTURE "/Users/oztas/Library/Group Containers/UBF8T346G9.Office/ConnectorClipboard/image16198749445720.png" \* MERGEFORMATINET </w:instrText>
+      </w:r>
+      <w:r>
+        <w:rPr>
+          <w:rFonts w:eastAsia="Times New Roman"/>
+          <w:b w:val="0"/>
+          <w:bCs/>
+          <w:position w:val="-39"/>
+          <w:lang w:eastAsia="tr-TR"/>
+        </w:rPr>
+        <w:fldChar w:fldCharType="separate"/>
+      </w:r>
+      <w:r>
+        <w:rPr>
+          <w:rFonts w:eastAsia="Times New Roman"/>
+          <w:b w:val="0"/>
+          <w:bCs/>
+          <w:noProof/>
+          <w:position w:val="-39"/>
+          <w:lang w:eastAsia="tr-TR"/>
+        </w:rPr>
+        <w:drawing>
+          <wp:inline distT="0" distB="0" distL="0" distR="0" wp14:anchorId="7F3D24BD" wp14:editId="67B75E18">
+            <wp:extent cx="1781810" cy="796925"/>
+            <wp:effectExtent l="0" t="0" r="0" b="0"/>
+            <wp:docPr id="12" name="Resim 12"/>
+            <wp:cNvGraphicFramePr>
+              <a:graphicFrameLocks xmlns:a="http://schemas.openxmlformats.org/drawingml/2006/main" noChangeAspect="1"/>
+            </wp:cNvGraphicFramePr>
+            <a:graphic xmlns:a="http://schemas.openxmlformats.org/drawingml/2006/main">
+              <a:graphicData uri="http://schemas.openxmlformats.org/drawingml/2006/picture">
+                <pic:pic xmlns:pic="http://schemas.openxmlformats.org/drawingml/2006/picture">
+                  <pic:nvPicPr>
+                    <pic:cNvPr id="0" name="Picture 19"/>
+                    <pic:cNvPicPr>
+                      <a:picLocks noChangeAspect="1" noChangeArrowheads="1"/>
+                    </pic:cNvPicPr>
+                  </pic:nvPicPr>
+                  <pic:blipFill>
+                    <a:blip r:embed="rId12">
+                      <a:extLst>
+                        <a:ext uri="{28A0092B-C50C-407E-A947-70E740481C1C}">
+                          <a14:useLocalDpi xmlns:a14="http://schemas.microsoft.com/office/drawing/2010/main" val="0"/>
+                        </a:ext>
+                      </a:extLst>
+                    </a:blip>
+                    <a:srcRect/>
+                    <a:stretch>
+                      <a:fillRect/>
+                    </a:stretch>
+                  </pic:blipFill>
+                  <pic:spPr bwMode="auto">
+                    <a:xfrm>
+                      <a:off x="0" y="0"/>
+                      <a:ext cx="1781810" cy="796925"/>
+                    </a:xfrm>
+                    <a:prstGeom prst="rect">
+                      <a:avLst/>
+                    </a:prstGeom>
+                    <a:noFill/>
+                    <a:ln>
+                      <a:noFill/>
+                    </a:ln>
+                  </pic:spPr>
+                </pic:pic>
+              </a:graphicData>
+            </a:graphic>
+          </wp:inline>
+        </w:drawing>
+      </w:r>
+      <w:r>
+        <w:rPr>
+          <w:rFonts w:eastAsia="Times New Roman"/>
+          <w:b w:val="0"/>
+          <w:bCs/>
+          <w:position w:val="-39"/>
+          <w:lang w:eastAsia="tr-TR"/>
+        </w:rPr>
+        <w:fldChar w:fldCharType="end"/>
+      </w:r>
+    </w:p>
+    <w:p>
+      <w:pPr>
+        <w:jc w:val="center"/>
+        <w:rPr>
+          <w:rFonts w:eastAsia="Times New Roman"/>
+          <w:b w:val="0"/>
+          <w:bCs/>
+          <w:lang w:eastAsia="tr-TR"/>
+        </w:rPr>
+      </w:pPr>
+    </w:p>
+    <w:p>
+      <w:pPr>
+        <w:rPr>
+          <w:rFonts w:eastAsia="Times New Roman"/>
+          <w:b w:val="0"/>
+          <w:bCs/>
+          <w:position w:val="-39"/>
+          <w:lang w:eastAsia="tr-TR"/>
+        </w:rPr>
+      </w:pPr>
+      <w:r>
+        <w:rPr>
+          <w:rFonts w:eastAsia="Times New Roman"/>
+          <w:b w:val="0"/>
+          <w:bCs/>
+          <w:position w:val="-39"/>
+          <w:lang w:eastAsia="tr-TR"/>
+        </w:rPr>
+        <w:t>We set L value as 160μH, so C value is calculated as:</w:t>
+      </w:r>
+    </w:p>
+    <w:p>
+      <w:pPr>
+        <w:jc w:val="center"/>
+        <w:rPr>
+          <w:rFonts w:eastAsia="Times New Roman"/>
+          <w:b w:val="0"/>
+          <w:bCs/>
+          <w:position w:val="-36"/>
+          <w:lang w:eastAsia="tr-TR"/>
+        </w:rPr>
+      </w:pPr>
+      <w:r>
+        <w:rPr>
+          <w:rFonts w:eastAsia="Times New Roman"/>
+          <w:b w:val="0"/>
+          <w:bCs/>
+          <w:position w:val="-36"/>
+          <w:lang w:eastAsia="tr-TR"/>
+        </w:rPr>
+        <w:fldChar w:fldCharType="begin"/>
+      </w:r>
+      <w:r>
+        <w:rPr>
+          <w:rFonts w:eastAsia="Times New Roman"/>
+          <w:b w:val="0"/>
+          <w:bCs/>
+          <w:position w:val="-36"/>
+          <w:lang w:eastAsia="tr-TR"/>
+        </w:rPr>
+        <w:instrText xml:space="preserve"> INCLUDEPICTURE "/Users/oztas/Library/Group Containers/UBF8T346G9.Office/ConnectorClipboard/image16198749283550.png" \* MERGEFORMATINET </w:instrText>
+      </w:r>
+      <w:r>
+        <w:rPr>
+          <w:rFonts w:eastAsia="Times New Roman"/>
+          <w:b w:val="0"/>
+          <w:bCs/>
+          <w:position w:val="-36"/>
+          <w:lang w:eastAsia="tr-TR"/>
+        </w:rPr>
+        <w:fldChar w:fldCharType="separate"/>
+      </w:r>
+      <w:r>
+        <w:rPr>
+          <w:rFonts w:eastAsia="Times New Roman"/>
+          <w:b w:val="0"/>
+          <w:bCs/>
+          <w:noProof/>
+          <w:position w:val="-36"/>
+          <w:lang w:eastAsia="tr-TR"/>
+        </w:rPr>
+        <w:drawing>
+          <wp:inline distT="0" distB="0" distL="0" distR="0" wp14:anchorId="00A1AD3E" wp14:editId="557FD3ED">
+            <wp:extent cx="1453515" cy="750570"/>
+            <wp:effectExtent l="0" t="0" r="0" b="0"/>
+            <wp:docPr id="33" name="Resim 33" descr="metin içeren bir resim&#10;&#10;Açıklama otomatik olarak oluşturuldu"/>
+            <wp:cNvGraphicFramePr>
+              <a:graphicFrameLocks xmlns:a="http://schemas.openxmlformats.org/drawingml/2006/main" noChangeAspect="1"/>
+            </wp:cNvGraphicFramePr>
+            <a:graphic xmlns:a="http://schemas.openxmlformats.org/drawingml/2006/main">
+              <a:graphicData uri="http://schemas.openxmlformats.org/drawingml/2006/picture">
+                <pic:pic xmlns:pic="http://schemas.openxmlformats.org/drawingml/2006/picture">
+                  <pic:nvPicPr>
+                    <pic:cNvPr id="11" name="Resim 11" descr="metin içeren bir resim&#10;&#10;Açıklama otomatik olarak oluşturuldu"/>
+                    <pic:cNvPicPr>
+                      <a:picLocks noChangeAspect="1" noChangeArrowheads="1"/>
+                    </pic:cNvPicPr>
+                  </pic:nvPicPr>
+                  <pic:blipFill>
+                    <a:blip r:embed="rId13">
+                      <a:extLst>
+                        <a:ext uri="{28A0092B-C50C-407E-A947-70E740481C1C}">
+                          <a14:useLocalDpi xmlns:a14="http://schemas.microsoft.com/office/drawing/2010/main" val="0"/>
+                        </a:ext>
+                      </a:extLst>
+                    </a:blip>
+                    <a:srcRect/>
+                    <a:stretch>
+                      <a:fillRect/>
+                    </a:stretch>
+                  </pic:blipFill>
+                  <pic:spPr bwMode="auto">
+                    <a:xfrm>
+                      <a:off x="0" y="0"/>
+                      <a:ext cx="1453515" cy="750570"/>
+                    </a:xfrm>
+                    <a:prstGeom prst="rect">
+                      <a:avLst/>
+                    </a:prstGeom>
+                    <a:noFill/>
+                    <a:ln>
+                      <a:noFill/>
+                    </a:ln>
+                  </pic:spPr>
+                </pic:pic>
+              </a:graphicData>
+            </a:graphic>
+          </wp:inline>
+        </w:drawing>
+      </w:r>
+      <w:r>
+        <w:rPr>
+          <w:rFonts w:eastAsia="Times New Roman"/>
+          <w:b w:val="0"/>
+          <w:bCs/>
+          <w:position w:val="-36"/>
+          <w:lang w:eastAsia="tr-TR"/>
+        </w:rPr>
+        <w:fldChar w:fldCharType="end"/>
+      </w:r>
+    </w:p>
+    <w:p>
+      <w:pPr>
+        <w:rPr>
+          <w:rFonts w:eastAsia="Times New Roman"/>
+          <w:b w:val="0"/>
+          <w:bCs/>
+          <w:noProof/>
+          <w:position w:val="-36"/>
+          <w:lang w:eastAsia="tr-TR"/>
+        </w:rPr>
+      </w:pPr>
+      <w:r>
+        <w:rPr>
+          <w:rFonts w:eastAsia="Times New Roman"/>
+          <w:b w:val="0"/>
+          <w:bCs/>
+          <w:noProof/>
+          <w:lang w:eastAsia="tr-TR"/>
+        </w:rPr>
+        <w:lastRenderedPageBreak/>
+        <w:drawing>
+          <wp:inline distT="0" distB="0" distL="0" distR="0" wp14:anchorId="23F211FA" wp14:editId="18A871D3">
+            <wp:extent cx="5756910" cy="2583180"/>
+            <wp:effectExtent l="0" t="0" r="0" b="0"/>
+            <wp:docPr id="26" name="Resim 26"/>
+            <wp:cNvGraphicFramePr>
+              <a:graphicFrameLocks xmlns:a="http://schemas.openxmlformats.org/drawingml/2006/main" noChangeAspect="1"/>
+            </wp:cNvGraphicFramePr>
+            <a:graphic xmlns:a="http://schemas.openxmlformats.org/drawingml/2006/main">
+              <a:graphicData uri="http://schemas.openxmlformats.org/drawingml/2006/picture">
+                <pic:pic xmlns:pic="http://schemas.openxmlformats.org/drawingml/2006/picture">
+                  <pic:nvPicPr>
+                    <pic:cNvPr id="26" name="Resim 26"/>
+                    <pic:cNvPicPr/>
+                  </pic:nvPicPr>
+                  <pic:blipFill>
+                    <a:blip r:embed="rId14">
+                      <a:extLst>
+                        <a:ext uri="{28A0092B-C50C-407E-A947-70E740481C1C}">
+                          <a14:useLocalDpi xmlns:a14="http://schemas.microsoft.com/office/drawing/2010/main" val="0"/>
+                        </a:ext>
+                      </a:extLst>
+                    </a:blip>
+                    <a:stretch>
+                      <a:fillRect/>
+                    </a:stretch>
+                  </pic:blipFill>
+                  <pic:spPr>
+                    <a:xfrm>
+                      <a:off x="0" y="0"/>
+                      <a:ext cx="5756910" cy="2583180"/>
+                    </a:xfrm>
+                    <a:prstGeom prst="rect">
+                      <a:avLst/>
+                    </a:prstGeom>
+                  </pic:spPr>
+                </pic:pic>
+              </a:graphicData>
+            </a:graphic>
+          </wp:inline>
+        </w:drawing>
+      </w:r>
+    </w:p>
+    <w:p>
+      <w:pPr>
+        <w:jc w:val="center"/>
+        <w:rPr>
+          <w:rFonts w:eastAsia="Times New Roman"/>
+          <w:b w:val="0"/>
+          <w:bCs/>
+          <w:i/>
+          <w:iCs/>
+          <w:noProof/>
+          <w:position w:val="-36"/>
+          <w:lang w:eastAsia="tr-TR"/>
+        </w:rPr>
+      </w:pPr>
+      <w:r>
+        <w:rPr>
+          <w:rFonts w:eastAsia="Times New Roman"/>
+          <w:b w:val="0"/>
+          <w:bCs/>
+          <w:i/>
+          <w:iCs/>
+          <w:noProof/>
+          <w:position w:val="-36"/>
+          <w:lang w:eastAsia="tr-TR"/>
+        </w:rPr>
+        <w:t xml:space="preserve">Figure </w:t>
+      </w:r>
+      <w:r>
+        <w:rPr>
+          <w:rFonts w:eastAsia="Times New Roman"/>
+          <w:b w:val="0"/>
+          <w:bCs/>
+          <w:i/>
+          <w:iCs/>
+          <w:noProof/>
+          <w:position w:val="-36"/>
+          <w:lang w:eastAsia="tr-TR"/>
+        </w:rPr>
+        <w:t>1</w:t>
+      </w:r>
+      <w:r>
+        <w:rPr>
+          <w:rFonts w:eastAsia="Times New Roman"/>
+          <w:b w:val="0"/>
+          <w:bCs/>
+          <w:i/>
+          <w:iCs/>
+          <w:noProof/>
+          <w:position w:val="-36"/>
+          <w:lang w:eastAsia="tr-TR"/>
+        </w:rPr>
+        <w:t>: Circuit Schematic of Push-Pull Circuit without any Control</w:t>
+      </w:r>
+    </w:p>
+    <w:p>
+      <w:pPr>
+        <w:rPr>
+          <w:rFonts w:eastAsia="Times New Roman"/>
+          <w:b w:val="0"/>
+          <w:bCs/>
+          <w:lang w:eastAsia="tr-TR"/>
+        </w:rPr>
+      </w:pPr>
+    </w:p>
+    <w:p>
+      <w:pPr>
+        <w:jc w:val="center"/>
+        <w:rPr>
+          <w:rFonts w:eastAsia="Times New Roman"/>
+          <w:b w:val="0"/>
+          <w:bCs/>
+          <w:position w:val="-36"/>
+          <w:lang w:eastAsia="tr-TR"/>
+        </w:rPr>
+      </w:pPr>
+      <w:r>
+        <w:rPr>
+          <w:rFonts w:eastAsia="Times New Roman"/>
+          <w:b w:val="0"/>
+          <w:bCs/>
+          <w:noProof/>
+          <w:position w:val="-36"/>
+          <w:lang w:eastAsia="tr-TR"/>
+        </w:rPr>
+        <w:drawing>
+          <wp:inline distT="0" distB="0" distL="0" distR="0" wp14:anchorId="11236281" wp14:editId="1586A0D8">
+            <wp:extent cx="5756910" cy="1995805"/>
+            <wp:effectExtent l="0" t="0" r="0" b="0"/>
+            <wp:docPr id="34" name="Resim 34" descr="tablo içeren bir resim&#10;&#10;Açıklama otomatik olarak oluşturuldu"/>
+            <wp:cNvGraphicFramePr>
+              <a:graphicFrameLocks xmlns:a="http://schemas.openxmlformats.org/drawingml/2006/main" noChangeAspect="1"/>
+            </wp:cNvGraphicFramePr>
+            <a:graphic xmlns:a="http://schemas.openxmlformats.org/drawingml/2006/main">
+              <a:graphicData uri="http://schemas.openxmlformats.org/drawingml/2006/picture">
+                <pic:pic xmlns:pic="http://schemas.openxmlformats.org/drawingml/2006/picture">
+                  <pic:nvPicPr>
+                    <pic:cNvPr id="20" name="Resim 20" descr="tablo içeren bir resim&#10;&#10;Açıklama otomatik olarak oluşturuldu"/>
+                    <pic:cNvPicPr/>
+                  </pic:nvPicPr>
+                  <pic:blipFill>
+                    <a:blip r:embed="rId15" cstate="print">
+                      <a:extLst>
+                        <a:ext uri="{28A0092B-C50C-407E-A947-70E740481C1C}">
+                          <a14:useLocalDpi xmlns:a14="http://schemas.microsoft.com/office/drawing/2010/main" val="0"/>
+                        </a:ext>
+                      </a:extLst>
+                    </a:blip>
+                    <a:stretch>
+                      <a:fillRect/>
+                    </a:stretch>
+                  </pic:blipFill>
+                  <pic:spPr>
+                    <a:xfrm>
+                      <a:off x="0" y="0"/>
+                      <a:ext cx="5756910" cy="1995805"/>
+                    </a:xfrm>
+                    <a:prstGeom prst="rect">
+                      <a:avLst/>
+                    </a:prstGeom>
+                  </pic:spPr>
+                </pic:pic>
+              </a:graphicData>
+            </a:graphic>
+          </wp:inline>
+        </w:drawing>
+      </w:r>
+    </w:p>
+    <w:p>
+      <w:pPr>
+        <w:jc w:val="center"/>
+        <w:rPr>
+          <w:rFonts w:eastAsia="Times New Roman"/>
+          <w:b w:val="0"/>
+          <w:bCs/>
+          <w:position w:val="-36"/>
+          <w:lang w:eastAsia="tr-TR"/>
+        </w:rPr>
+      </w:pPr>
+      <w:r>
+        <w:rPr>
+          <w:rFonts w:eastAsia="Times New Roman"/>
+          <w:b w:val="0"/>
+          <w:bCs/>
+          <w:i/>
+          <w:iCs/>
+          <w:noProof/>
+          <w:position w:val="-36"/>
+          <w:lang w:eastAsia="tr-TR"/>
+        </w:rPr>
+        <w:t xml:space="preserve">Figure </w:t>
+      </w:r>
+      <w:r>
+        <w:rPr>
+          <w:rFonts w:eastAsia="Times New Roman"/>
+          <w:b w:val="0"/>
+          <w:bCs/>
+          <w:i/>
+          <w:iCs/>
+          <w:noProof/>
+          <w:position w:val="-36"/>
+          <w:lang w:eastAsia="tr-TR"/>
+        </w:rPr>
+        <w:t>2</w:t>
+      </w:r>
+      <w:r>
+        <w:rPr>
+          <w:rFonts w:eastAsia="Times New Roman"/>
+          <w:b w:val="0"/>
+          <w:bCs/>
+          <w:i/>
+          <w:iCs/>
+          <w:noProof/>
+          <w:position w:val="-36"/>
+          <w:lang w:eastAsia="tr-TR"/>
+        </w:rPr>
+        <w:t>: Output Voltage and Inductor Current Waveforms of Converter</w:t>
+      </w:r>
+    </w:p>
+    <w:p>
+      <w:pPr>
+        <w:rPr>
+          <w:rFonts w:eastAsia="Times New Roman"/>
+          <w:b w:val="0"/>
+          <w:bCs/>
+          <w:position w:val="-36"/>
+          <w:lang w:eastAsia="tr-TR"/>
+        </w:rPr>
+      </w:pPr>
+    </w:p>
+    <w:p>
+      <w:pPr>
+        <w:jc w:val="both"/>
+        <w:rPr>
+          <w:rFonts w:eastAsia="Times New Roman"/>
+          <w:b w:val="0"/>
+          <w:bCs/>
+          <w:position w:val="-36"/>
+          <w:lang w:eastAsia="tr-TR"/>
+        </w:rPr>
+      </w:pPr>
+      <w:r>
+        <w:rPr>
+          <w:rFonts w:eastAsia="Times New Roman"/>
+          <w:b w:val="0"/>
+          <w:bCs/>
+          <w:position w:val="-36"/>
+          <w:lang w:eastAsia="tr-TR"/>
+        </w:rPr>
+        <w:t xml:space="preserve">As seen in Figure </w:t>
+      </w:r>
+      <w:r>
+        <w:rPr>
+          <w:rFonts w:eastAsia="Times New Roman"/>
+          <w:b w:val="0"/>
+          <w:bCs/>
+          <w:position w:val="-36"/>
+          <w:lang w:eastAsia="tr-TR"/>
+        </w:rPr>
+        <w:t>2,</w:t>
+      </w:r>
+      <w:r>
+        <w:rPr>
+          <w:rFonts w:eastAsia="Times New Roman"/>
+          <w:b w:val="0"/>
+          <w:bCs/>
+          <w:position w:val="-36"/>
+          <w:lang w:eastAsia="tr-TR"/>
+        </w:rPr>
+        <w:t xml:space="preserve"> output voltage is in the limits of 4% ripple criteria. Maximum voltage rating of output capacitor should be higher than 12.48V. Maximum current flowing through output inductor should be higher than 8.333A, which can be also calculated as:</w:t>
+      </w:r>
+    </w:p>
+    <w:p>
+      <w:pPr>
+        <w:jc w:val="center"/>
+        <w:rPr>
+          <w:rFonts w:eastAsia="Times New Roman"/>
+          <w:b w:val="0"/>
+          <w:bCs/>
+          <w:position w:val="-36"/>
+          <w:lang w:eastAsia="tr-TR"/>
+        </w:rPr>
+      </w:pPr>
+      <w:r>
+        <w:rPr>
+          <w:rFonts w:eastAsia="Times New Roman"/>
+          <w:b w:val="0"/>
+          <w:bCs/>
+          <w:position w:val="-36"/>
+          <w:lang w:eastAsia="tr-TR"/>
+        </w:rPr>
+        <w:fldChar w:fldCharType="begin"/>
+      </w:r>
+      <w:r>
+        <w:rPr>
+          <w:rFonts w:eastAsia="Times New Roman"/>
+          <w:b w:val="0"/>
+          <w:bCs/>
+          <w:position w:val="-36"/>
+          <w:lang w:eastAsia="tr-TR"/>
+        </w:rPr>
+        <w:instrText xml:space="preserve"> INCLUDEPICTURE "/Users/oztas/Library/Group Containers/UBF8T346G9.Office/ConnectorClipboard/image16198757397870.png" \* MERGEFORMATINET </w:instrText>
+      </w:r>
+      <w:r>
+        <w:rPr>
+          <w:rFonts w:eastAsia="Times New Roman"/>
+          <w:b w:val="0"/>
+          <w:bCs/>
+          <w:position w:val="-36"/>
+          <w:lang w:eastAsia="tr-TR"/>
+        </w:rPr>
+        <w:fldChar w:fldCharType="separate"/>
+      </w:r>
+      <w:r>
+        <w:rPr>
+          <w:rFonts w:eastAsia="Times New Roman"/>
+          <w:b w:val="0"/>
+          <w:bCs/>
+          <w:noProof/>
+          <w:position w:val="-36"/>
+          <w:lang w:eastAsia="tr-TR"/>
+        </w:rPr>
+        <w:drawing>
+          <wp:inline distT="0" distB="0" distL="0" distR="0" wp14:anchorId="68D537DD" wp14:editId="56CCF85E">
+            <wp:extent cx="1640840" cy="762000"/>
+            <wp:effectExtent l="0" t="0" r="0" b="0"/>
+            <wp:docPr id="35" name="Resim 35"/>
+            <wp:cNvGraphicFramePr>
+              <a:graphicFrameLocks xmlns:a="http://schemas.openxmlformats.org/drawingml/2006/main" noChangeAspect="1"/>
+            </wp:cNvGraphicFramePr>
+            <a:graphic xmlns:a="http://schemas.openxmlformats.org/drawingml/2006/main">
+              <a:graphicData uri="http://schemas.openxmlformats.org/drawingml/2006/picture">
+                <pic:pic xmlns:pic="http://schemas.openxmlformats.org/drawingml/2006/picture">
+                  <pic:nvPicPr>
+                    <pic:cNvPr id="0" name="Picture 23"/>
+                    <pic:cNvPicPr>
+                      <a:picLocks noChangeAspect="1" noChangeArrowheads="1"/>
+                    </pic:cNvPicPr>
+                  </pic:nvPicPr>
+                  <pic:blipFill>
+                    <a:blip r:embed="rId16">
+                      <a:extLst>
+                        <a:ext uri="{28A0092B-C50C-407E-A947-70E740481C1C}">
+                          <a14:useLocalDpi xmlns:a14="http://schemas.microsoft.com/office/drawing/2010/main" val="0"/>
+                        </a:ext>
+                      </a:extLst>
+                    </a:blip>
+                    <a:srcRect/>
+                    <a:stretch>
+                      <a:fillRect/>
+                    </a:stretch>
+                  </pic:blipFill>
+                  <pic:spPr bwMode="auto">
+                    <a:xfrm>
+                      <a:off x="0" y="0"/>
+                      <a:ext cx="1640840" cy="762000"/>
+                    </a:xfrm>
+                    <a:prstGeom prst="rect">
+                      <a:avLst/>
+                    </a:prstGeom>
+                    <a:noFill/>
+                    <a:ln>
+                      <a:noFill/>
+                    </a:ln>
+                  </pic:spPr>
+                </pic:pic>
+              </a:graphicData>
+            </a:graphic>
+          </wp:inline>
+        </w:drawing>
+      </w:r>
+      <w:r>
+        <w:rPr>
+          <w:rFonts w:eastAsia="Times New Roman"/>
+          <w:b w:val="0"/>
+          <w:bCs/>
+          <w:position w:val="-36"/>
+          <w:lang w:eastAsia="tr-TR"/>
+        </w:rPr>
+        <w:fldChar w:fldCharType="end"/>
+      </w:r>
+    </w:p>
+    <w:p>
+      <w:pPr>
+        <w:jc w:val="center"/>
+        <w:rPr>
+          <w:rFonts w:eastAsia="Times New Roman"/>
+          <w:b w:val="0"/>
+          <w:bCs/>
+          <w:position w:val="-36"/>
+          <w:lang w:eastAsia="tr-TR"/>
+        </w:rPr>
+      </w:pPr>
+    </w:p>
+    <w:p>
+      <w:pPr>
+        <w:jc w:val="center"/>
+        <w:rPr>
+          <w:rFonts w:eastAsia="Times New Roman"/>
+          <w:b w:val="0"/>
+          <w:bCs/>
+          <w:i/>
+          <w:iCs/>
+          <w:lang w:eastAsia="tr-TR"/>
+        </w:rPr>
+      </w:pPr>
+      <w:r>
+        <w:rPr>
+          <w:rFonts w:eastAsia="Times New Roman"/>
+          <w:b w:val="0"/>
+          <w:bCs/>
+          <w:i/>
+          <w:iCs/>
+          <w:noProof/>
+          <w:lang w:eastAsia="tr-TR"/>
+        </w:rPr>
+        <w:lastRenderedPageBreak/>
+        <w:drawing>
+          <wp:inline distT="0" distB="0" distL="0" distR="0" wp14:anchorId="10611B3F" wp14:editId="785F0558">
+            <wp:extent cx="5756910" cy="1988820"/>
+            <wp:effectExtent l="0" t="0" r="0" b="5080"/>
+            <wp:docPr id="25" name="Resim 25"/>
+            <wp:cNvGraphicFramePr>
+              <a:graphicFrameLocks xmlns:a="http://schemas.openxmlformats.org/drawingml/2006/main" noChangeAspect="1"/>
+            </wp:cNvGraphicFramePr>
+            <a:graphic xmlns:a="http://schemas.openxmlformats.org/drawingml/2006/main">
+              <a:graphicData uri="http://schemas.openxmlformats.org/drawingml/2006/picture">
+                <pic:pic xmlns:pic="http://schemas.openxmlformats.org/drawingml/2006/picture">
+                  <pic:nvPicPr>
+                    <pic:cNvPr id="25" name="Resim 25"/>
+                    <pic:cNvPicPr/>
+                  </pic:nvPicPr>
+                  <pic:blipFill>
+                    <a:blip r:embed="rId17" cstate="print">
+                      <a:extLst>
+                        <a:ext uri="{28A0092B-C50C-407E-A947-70E740481C1C}">
+                          <a14:useLocalDpi xmlns:a14="http://schemas.microsoft.com/office/drawing/2010/main" val="0"/>
+                        </a:ext>
+                      </a:extLst>
+                    </a:blip>
+                    <a:stretch>
+                      <a:fillRect/>
+                    </a:stretch>
+                  </pic:blipFill>
+                  <pic:spPr>
+                    <a:xfrm>
+                      <a:off x="0" y="0"/>
+                      <a:ext cx="5756910" cy="1988820"/>
+                    </a:xfrm>
+                    <a:prstGeom prst="rect">
+                      <a:avLst/>
+                    </a:prstGeom>
+                  </pic:spPr>
+                </pic:pic>
+              </a:graphicData>
+            </a:graphic>
+          </wp:inline>
+        </w:drawing>
+      </w:r>
+    </w:p>
+    <w:p>
+      <w:pPr>
+        <w:jc w:val="center"/>
+        <w:rPr>
+          <w:rFonts w:eastAsia="Times New Roman"/>
+          <w:b w:val="0"/>
+          <w:bCs/>
+          <w:i/>
+          <w:iCs/>
+          <w:lang w:eastAsia="tr-TR"/>
+        </w:rPr>
+      </w:pPr>
+      <w:r>
+        <w:rPr>
+          <w:rFonts w:eastAsia="Times New Roman"/>
+          <w:b w:val="0"/>
+          <w:bCs/>
+          <w:i/>
+          <w:iCs/>
+          <w:lang w:eastAsia="tr-TR"/>
+        </w:rPr>
+        <w:t xml:space="preserve">Figure </w:t>
+      </w:r>
+      <w:r>
+        <w:rPr>
+          <w:rFonts w:eastAsia="Times New Roman"/>
+          <w:b w:val="0"/>
+          <w:bCs/>
+          <w:i/>
+          <w:iCs/>
+          <w:lang w:eastAsia="tr-TR"/>
+        </w:rPr>
+        <w:t>3</w:t>
+      </w:r>
+      <w:r>
+        <w:rPr>
+          <w:rFonts w:eastAsia="Times New Roman"/>
+          <w:b w:val="0"/>
+          <w:bCs/>
+          <w:i/>
+          <w:iCs/>
+          <w:lang w:eastAsia="tr-TR"/>
+        </w:rPr>
+        <w:t>: Voltage and Current Waveforms of DC Side Diodes</w:t>
+      </w:r>
+    </w:p>
+    <w:p>
+      <w:pPr>
+        <w:rPr>
+          <w:rFonts w:eastAsia="Times New Roman"/>
+          <w:b w:val="0"/>
+          <w:bCs/>
+          <w:i/>
+          <w:iCs/>
+          <w:lang w:eastAsia="tr-TR"/>
+        </w:rPr>
+      </w:pPr>
+    </w:p>
+    <w:p>
+      <w:pPr>
+        <w:jc w:val="center"/>
+        <w:rPr>
+          <w:rFonts w:eastAsia="Times New Roman"/>
+          <w:b w:val="0"/>
+          <w:bCs/>
+          <w:i/>
+          <w:iCs/>
+          <w:lang w:eastAsia="tr-TR"/>
+        </w:rPr>
+      </w:pPr>
+      <w:r>
+        <w:rPr>
+          <w:rFonts w:eastAsia="Times New Roman"/>
+          <w:b w:val="0"/>
+          <w:bCs/>
+          <w:noProof/>
+          <w:lang w:eastAsia="tr-TR"/>
+        </w:rPr>
+        <w:drawing>
+          <wp:inline distT="0" distB="0" distL="0" distR="0" wp14:anchorId="705CE96B" wp14:editId="37738FCE">
+            <wp:extent cx="5756910" cy="1987550"/>
+            <wp:effectExtent l="0" t="0" r="0" b="6350"/>
+            <wp:docPr id="23" name="Resim 23" descr="metin, cihaz içeren bir resim&#10;&#10;Açıklama otomatik olarak oluşturuldu"/>
+            <wp:cNvGraphicFramePr>
+              <a:graphicFrameLocks xmlns:a="http://schemas.openxmlformats.org/drawingml/2006/main" noChangeAspect="1"/>
+            </wp:cNvGraphicFramePr>
+            <a:graphic xmlns:a="http://schemas.openxmlformats.org/drawingml/2006/main">
+              <a:graphicData uri="http://schemas.openxmlformats.org/drawingml/2006/picture">
+                <pic:pic xmlns:pic="http://schemas.openxmlformats.org/drawingml/2006/picture">
+                  <pic:nvPicPr>
+                    <pic:cNvPr id="23" name="Resim 23" descr="metin, cihaz içeren bir resim&#10;&#10;Açıklama otomatik olarak oluşturuldu"/>
+                    <pic:cNvPicPr/>
+                  </pic:nvPicPr>
+                  <pic:blipFill>
+                    <a:blip r:embed="rId18" cstate="print">
+                      <a:extLst>
+                        <a:ext uri="{28A0092B-C50C-407E-A947-70E740481C1C}">
+                          <a14:useLocalDpi xmlns:a14="http://schemas.microsoft.com/office/drawing/2010/main" val="0"/>
+                        </a:ext>
+                      </a:extLst>
+                    </a:blip>
+                    <a:stretch>
+                      <a:fillRect/>
+                    </a:stretch>
+                  </pic:blipFill>
+                  <pic:spPr>
+                    <a:xfrm>
+                      <a:off x="0" y="0"/>
+                      <a:ext cx="5756910" cy="1987550"/>
+                    </a:xfrm>
+                    <a:prstGeom prst="rect">
+                      <a:avLst/>
+                    </a:prstGeom>
+                  </pic:spPr>
+                </pic:pic>
+              </a:graphicData>
+            </a:graphic>
+          </wp:inline>
+        </w:drawing>
+      </w:r>
+      <w:r>
+        <w:rPr>
+          <w:rFonts w:eastAsia="Times New Roman"/>
+          <w:b w:val="0"/>
+          <w:bCs/>
+          <w:i/>
+          <w:iCs/>
+          <w:lang w:eastAsia="tr-TR"/>
+        </w:rPr>
+        <w:t xml:space="preserve"> </w:t>
+      </w:r>
+    </w:p>
+    <w:p>
+      <w:pPr>
+        <w:jc w:val="center"/>
+        <w:rPr>
+          <w:rFonts w:eastAsia="Times New Roman"/>
+          <w:b w:val="0"/>
+          <w:bCs/>
+          <w:i/>
+          <w:iCs/>
+          <w:lang w:eastAsia="tr-TR"/>
+        </w:rPr>
+      </w:pPr>
+      <w:r>
+        <w:rPr>
+          <w:rFonts w:eastAsia="Times New Roman"/>
+          <w:b w:val="0"/>
+          <w:bCs/>
+          <w:i/>
+          <w:iCs/>
+          <w:lang w:eastAsia="tr-TR"/>
+        </w:rPr>
+        <w:t xml:space="preserve">Figure </w:t>
+      </w:r>
+      <w:r>
+        <w:rPr>
+          <w:rFonts w:eastAsia="Times New Roman"/>
+          <w:b w:val="0"/>
+          <w:bCs/>
+          <w:i/>
+          <w:iCs/>
+          <w:lang w:eastAsia="tr-TR"/>
+        </w:rPr>
+        <w:t>4</w:t>
+      </w:r>
+      <w:r>
+        <w:rPr>
+          <w:rFonts w:eastAsia="Times New Roman"/>
+          <w:b w:val="0"/>
+          <w:bCs/>
+          <w:i/>
+          <w:iCs/>
+          <w:lang w:eastAsia="tr-TR"/>
+        </w:rPr>
+        <w:t>: Voltage and Current Waveforms of Switches</w:t>
+      </w:r>
+    </w:p>
+    <w:p>
+      <w:pPr>
+        <w:jc w:val="both"/>
+        <w:rPr>
+          <w:rFonts w:eastAsia="Times New Roman"/>
+          <w:b w:val="0"/>
+          <w:bCs/>
+          <w:lang w:eastAsia="tr-TR"/>
+        </w:rPr>
+      </w:pPr>
+      <w:r>
+        <w:rPr>
+          <w:rFonts w:eastAsia="Times New Roman"/>
+          <w:b w:val="0"/>
+          <w:bCs/>
+          <w:lang w:eastAsia="tr-TR"/>
+        </w:rPr>
+        <w:t xml:space="preserve">As seen in Figure </w:t>
+      </w:r>
+      <w:r>
+        <w:rPr>
+          <w:rFonts w:eastAsia="Times New Roman"/>
+          <w:b w:val="0"/>
+          <w:bCs/>
+          <w:lang w:eastAsia="tr-TR"/>
+        </w:rPr>
+        <w:t>3</w:t>
+      </w:r>
+      <w:r>
+        <w:rPr>
+          <w:rFonts w:eastAsia="Times New Roman"/>
+          <w:b w:val="0"/>
+          <w:bCs/>
+          <w:lang w:eastAsia="tr-TR"/>
+        </w:rPr>
+        <w:t xml:space="preserve">, diodes should be capable of handling 9A current and 50V reverse voltage. Switches should be able to block at least 800V and conduct more than 800mA according to Figure </w:t>
+      </w:r>
+      <w:r>
+        <w:rPr>
+          <w:rFonts w:eastAsia="Times New Roman"/>
+          <w:b w:val="0"/>
+          <w:bCs/>
+          <w:lang w:eastAsia="tr-TR"/>
+        </w:rPr>
+        <w:t>4</w:t>
+      </w:r>
+      <w:r>
+        <w:rPr>
+          <w:rFonts w:eastAsia="Times New Roman"/>
+          <w:b w:val="0"/>
+          <w:bCs/>
+          <w:lang w:eastAsia="tr-TR"/>
+        </w:rPr>
+        <w:t>.</w:t>
+      </w:r>
+    </w:p>
+    <w:p/>
+    <w:p>
+      <w:pPr>
+        <w:pStyle w:val="Balk1"/>
+        <w:numPr>
+          <w:ilvl w:val="0"/>
+          <w:numId w:val="3"/>
+        </w:numPr>
+      </w:pPr>
+      <w:bookmarkStart w:id="3" w:name="_Toc70770484"/>
       <w:r>
         <w:t>Controller Design</w:t>
       </w:r>
       <w:bookmarkEnd w:id="3"/>
     </w:p>
+    <w:p/>
     <w:p>
       <w:pPr>
         <w:spacing w:before="240" w:line="360" w:lineRule="auto"/>
@@ -2017,6 +3668,7 @@
         <w:rPr>
           <w:b w:val="0"/>
         </w:rPr>
+        <w:lastRenderedPageBreak/>
         <w:t xml:space="preserve">In designing controller, first the main IC should be programmed such that it suits in this application. For step by step improvement, the pin configuration and package information of this IC can be seen in </w:t>
       </w:r>
       <w:r>
@@ -2038,7 +3690,7 @@
           <w:lang w:val="tr-TR" w:eastAsia="tr-TR"/>
         </w:rPr>
         <w:drawing>
-          <wp:inline distT="0" distB="0" distL="0" distR="0" wp14:anchorId="72E2FF7F" wp14:editId="092793F0">
+          <wp:inline distT="0" distB="0" distL="0" distR="0" wp14:anchorId="3BC0618C" wp14:editId="5E6B15F8">
             <wp:extent cx="1779090" cy="2167696"/>
             <wp:effectExtent l="0" t="0" r="0" b="4445"/>
             <wp:docPr id="11" name="Picture 11"/>
@@ -2053,7 +3705,7 @@
                     <pic:cNvPicPr/>
                   </pic:nvPicPr>
                   <pic:blipFill>
-                    <a:blip r:embed="rId9"/>
+                    <a:blip r:embed="rId19"/>
                     <a:stretch>
                       <a:fillRect/>
                     </a:stretch>
@@ -2369,8 +4021,9 @@
           <w:noProof/>
           <w:lang w:val="tr-TR" w:eastAsia="tr-TR"/>
         </w:rPr>
+        <w:lastRenderedPageBreak/>
         <w:drawing>
-          <wp:inline distT="0" distB="0" distL="0" distR="0" wp14:anchorId="521D7F1D" wp14:editId="3870A3CF">
+          <wp:inline distT="0" distB="0" distL="0" distR="0" wp14:anchorId="4D36AA54" wp14:editId="45312D2F">
             <wp:extent cx="5760720" cy="2421255"/>
             <wp:effectExtent l="0" t="0" r="0" b="0"/>
             <wp:docPr id="14" name="Picture 14"/>
@@ -2385,7 +4038,7 @@
                     <pic:cNvPicPr/>
                   </pic:nvPicPr>
                   <pic:blipFill>
-                    <a:blip r:embed="rId10"/>
+                    <a:blip r:embed="rId20"/>
                     <a:stretch>
                       <a:fillRect/>
                     </a:stretch>
@@ -2453,16 +4106,15 @@
     </w:p>
     <w:p>
       <w:pPr>
-        <w:pStyle w:val="Heading1"/>
+        <w:pStyle w:val="Balk1"/>
         <w:numPr>
           <w:ilvl w:val="1"/>
           <w:numId w:val="3"/>
         </w:numPr>
         <w:spacing w:after="240" w:line="360" w:lineRule="auto"/>
       </w:pPr>
-      <w:bookmarkStart w:id="4" w:name="_Toc70762454"/>
-      <w:r>
-        <w:lastRenderedPageBreak/>
+      <w:bookmarkStart w:id="4" w:name="_Toc70770485"/>
+      <w:r>
         <w:t>Compensator Circuit Design</w:t>
       </w:r>
       <w:bookmarkEnd w:id="4"/>
@@ -2484,7 +4136,7 @@
     </w:p>
     <w:p>
       <w:pPr>
-        <w:pStyle w:val="ListParagraph"/>
+        <w:pStyle w:val="ListeParagraf"/>
         <w:numPr>
           <w:ilvl w:val="0"/>
           <w:numId w:val="2"/>
@@ -2504,7 +4156,7 @@
     </w:p>
     <w:p>
       <w:pPr>
-        <w:pStyle w:val="ListParagraph"/>
+        <w:pStyle w:val="ListeParagraf"/>
         <w:numPr>
           <w:ilvl w:val="0"/>
           <w:numId w:val="2"/>
@@ -2519,12 +4171,13 @@
         <w:rPr>
           <w:b w:val="0"/>
         </w:rPr>
+        <w:lastRenderedPageBreak/>
         <w:t>Type II compensator</w:t>
       </w:r>
     </w:p>
     <w:p>
       <w:pPr>
-        <w:pStyle w:val="ListParagraph"/>
+        <w:pStyle w:val="ListeParagraf"/>
         <w:numPr>
           <w:ilvl w:val="0"/>
           <w:numId w:val="2"/>
@@ -2572,7 +4225,7 @@
           <w:lang w:val="tr-TR" w:eastAsia="tr-TR"/>
         </w:rPr>
         <w:drawing>
-          <wp:inline distT="0" distB="0" distL="0" distR="0" wp14:anchorId="0D17B3C9" wp14:editId="5CB96857">
+          <wp:inline distT="0" distB="0" distL="0" distR="0" wp14:anchorId="0A9F47A8" wp14:editId="1B8CBADF">
             <wp:extent cx="2806811" cy="2193262"/>
             <wp:effectExtent l="0" t="0" r="0" b="0"/>
             <wp:docPr id="15" name="Picture 15"/>
@@ -2587,7 +4240,7 @@
                     <pic:cNvPicPr/>
                   </pic:nvPicPr>
                   <pic:blipFill>
-                    <a:blip r:embed="rId11"/>
+                    <a:blip r:embed="rId21"/>
                     <a:stretch>
                       <a:fillRect/>
                     </a:stretch>
@@ -2941,7 +4594,16 @@
                 <w:rPr>
                   <w:rFonts w:ascii="Cambria Math" w:hAnsi="Cambria Math"/>
                 </w:rPr>
-                <m:t>Z2</m:t>
+                <m:t>Z</m:t>
+              </m:r>
+              <m:r>
+                <m:rPr>
+                  <m:sty m:val="bi"/>
+                </m:rPr>
+                <w:rPr>
+                  <w:rFonts w:ascii="Cambria Math" w:hAnsi="Cambria Math"/>
+                </w:rPr>
+                <m:t>2</m:t>
               </m:r>
             </m:sub>
           </m:sSub>
@@ -3030,7 +4692,16 @@
                 <w:rPr>
                   <w:rFonts w:ascii="Cambria Math" w:eastAsiaTheme="minorEastAsia" w:hAnsi="Cambria Math"/>
                 </w:rPr>
-                <m:t>Z1</m:t>
+                <m:t>Z</m:t>
+              </m:r>
+              <m:r>
+                <m:rPr>
+                  <m:sty m:val="bi"/>
+                </m:rPr>
+                <w:rPr>
+                  <w:rFonts w:ascii="Cambria Math" w:eastAsiaTheme="minorEastAsia" w:hAnsi="Cambria Math"/>
+                </w:rPr>
+                <m:t>1</m:t>
               </m:r>
             </m:sub>
           </m:sSub>
@@ -3072,7 +4743,16 @@
                 <w:rPr>
                   <w:rFonts w:ascii="Cambria Math" w:eastAsiaTheme="minorEastAsia" w:hAnsi="Cambria Math"/>
                 </w:rPr>
-                <m:t>Z2</m:t>
+                <m:t>Z</m:t>
+              </m:r>
+              <m:r>
+                <m:rPr>
+                  <m:sty m:val="bi"/>
+                </m:rPr>
+                <w:rPr>
+                  <w:rFonts w:ascii="Cambria Math" w:eastAsiaTheme="minorEastAsia" w:hAnsi="Cambria Math"/>
+                </w:rPr>
+                <m:t>2</m:t>
               </m:r>
             </m:sub>
           </m:sSub>
@@ -3161,7 +4841,16 @@
                 <w:rPr>
                   <w:rFonts w:ascii="Cambria Math" w:eastAsiaTheme="minorEastAsia" w:hAnsi="Cambria Math"/>
                 </w:rPr>
-                <m:t>P2</m:t>
+                <m:t>P</m:t>
+              </m:r>
+              <m:r>
+                <m:rPr>
+                  <m:sty m:val="bi"/>
+                </m:rPr>
+                <w:rPr>
+                  <w:rFonts w:ascii="Cambria Math" w:eastAsiaTheme="minorEastAsia" w:hAnsi="Cambria Math"/>
+                </w:rPr>
+                <m:t>2</m:t>
               </m:r>
             </m:sub>
           </m:sSub>
@@ -3250,7 +4939,16 @@
                 <w:rPr>
                   <w:rFonts w:ascii="Cambria Math" w:eastAsiaTheme="minorEastAsia" w:hAnsi="Cambria Math"/>
                 </w:rPr>
-                <m:t>P3</m:t>
+                <m:t>P</m:t>
+              </m:r>
+              <m:r>
+                <m:rPr>
+                  <m:sty m:val="bi"/>
+                </m:rPr>
+                <w:rPr>
+                  <w:rFonts w:ascii="Cambria Math" w:eastAsiaTheme="minorEastAsia" w:hAnsi="Cambria Math"/>
+                </w:rPr>
+                <m:t>3</m:t>
               </m:r>
             </m:sub>
           </m:sSub>
@@ -3482,7 +5180,16 @@
               <w:rPr>
                 <w:rFonts w:ascii="Cambria Math" w:eastAsiaTheme="minorEastAsia" w:hAnsi="Cambria Math"/>
               </w:rPr>
-              <m:t>p1</m:t>
+              <m:t>p</m:t>
+            </m:r>
+            <m:r>
+              <m:rPr>
+                <m:sty m:val="bi"/>
+              </m:rPr>
+              <w:rPr>
+                <w:rFonts w:ascii="Cambria Math" w:eastAsiaTheme="minorEastAsia" w:hAnsi="Cambria Math"/>
+              </w:rPr>
+              <m:t>1</m:t>
             </m:r>
           </m:sub>
         </m:sSub>
@@ -3534,7 +5241,16 @@
               <w:rPr>
                 <w:rFonts w:ascii="Cambria Math" w:eastAsiaTheme="minorEastAsia" w:hAnsi="Cambria Math"/>
               </w:rPr>
-              <m:t>f3</m:t>
+              <m:t>f</m:t>
+            </m:r>
+            <m:r>
+              <m:rPr>
+                <m:sty m:val="bi"/>
+              </m:rPr>
+              <w:rPr>
+                <w:rFonts w:ascii="Cambria Math" w:eastAsiaTheme="minorEastAsia" w:hAnsi="Cambria Math"/>
+              </w:rPr>
+              <m:t>3</m:t>
             </m:r>
           </m:sub>
         </m:sSub>
@@ -3587,7 +5303,16 @@
                 <w:rPr>
                   <w:rFonts w:ascii="Cambria Math" w:eastAsiaTheme="minorEastAsia" w:hAnsi="Cambria Math"/>
                 </w:rPr>
-                <m:t>f3</m:t>
+                <m:t>f</m:t>
+              </m:r>
+              <m:r>
+                <m:rPr>
+                  <m:sty m:val="bi"/>
+                </m:rPr>
+                <w:rPr>
+                  <w:rFonts w:ascii="Cambria Math" w:eastAsiaTheme="minorEastAsia" w:hAnsi="Cambria Math"/>
+                </w:rPr>
+                <m:t>3</m:t>
               </m:r>
             </m:sub>
           </m:sSub>
@@ -3660,7 +5385,16 @@
                     <w:rPr>
                       <w:rFonts w:ascii="Cambria Math" w:eastAsiaTheme="minorEastAsia" w:hAnsi="Cambria Math"/>
                     </w:rPr>
-                    <m:t>f3</m:t>
+                    <m:t>f</m:t>
+                  </m:r>
+                  <m:r>
+                    <m:rPr>
+                      <m:sty m:val="bi"/>
+                    </m:rPr>
+                    <w:rPr>
+                      <w:rFonts w:ascii="Cambria Math" w:eastAsiaTheme="minorEastAsia" w:hAnsi="Cambria Math"/>
+                    </w:rPr>
+                    <m:t>3</m:t>
                   </m:r>
                 </m:sub>
               </m:sSub>
@@ -3702,7 +5436,16 @@
                     <w:rPr>
                       <w:rFonts w:ascii="Cambria Math" w:eastAsiaTheme="minorEastAsia" w:hAnsi="Cambria Math"/>
                     </w:rPr>
-                    <m:t>p2</m:t>
+                    <m:t>p</m:t>
+                  </m:r>
+                  <m:r>
+                    <m:rPr>
+                      <m:sty m:val="bi"/>
+                    </m:rPr>
+                    <w:rPr>
+                      <w:rFonts w:ascii="Cambria Math" w:eastAsiaTheme="minorEastAsia" w:hAnsi="Cambria Math"/>
+                    </w:rPr>
+                    <m:t>2</m:t>
                   </m:r>
                 </m:sub>
               </m:sSub>
@@ -3751,7 +5494,16 @@
                 <w:rPr>
                   <w:rFonts w:ascii="Cambria Math" w:eastAsiaTheme="minorEastAsia" w:hAnsi="Cambria Math"/>
                 </w:rPr>
-                <m:t>f1</m:t>
+                <m:t>f</m:t>
+              </m:r>
+              <m:r>
+                <m:rPr>
+                  <m:sty m:val="bi"/>
+                </m:rPr>
+                <w:rPr>
+                  <w:rFonts w:ascii="Cambria Math" w:eastAsiaTheme="minorEastAsia" w:hAnsi="Cambria Math"/>
+                </w:rPr>
+                <m:t>1</m:t>
               </m:r>
             </m:sub>
           </m:sSub>
@@ -3824,7 +5576,16 @@
                     <w:rPr>
                       <w:rFonts w:ascii="Cambria Math" w:eastAsiaTheme="minorEastAsia" w:hAnsi="Cambria Math"/>
                     </w:rPr>
-                    <m:t>f3</m:t>
+                    <m:t>f</m:t>
+                  </m:r>
+                  <m:r>
+                    <m:rPr>
+                      <m:sty m:val="bi"/>
+                    </m:rPr>
+                    <w:rPr>
+                      <w:rFonts w:ascii="Cambria Math" w:eastAsiaTheme="minorEastAsia" w:hAnsi="Cambria Math"/>
+                    </w:rPr>
+                    <m:t>3</m:t>
                   </m:r>
                 </m:sub>
               </m:sSub>
@@ -3866,7 +5627,16 @@
                     <w:rPr>
                       <w:rFonts w:ascii="Cambria Math" w:eastAsiaTheme="minorEastAsia" w:hAnsi="Cambria Math"/>
                     </w:rPr>
-                    <m:t>z2</m:t>
+                    <m:t>z</m:t>
+                  </m:r>
+                  <m:r>
+                    <m:rPr>
+                      <m:sty m:val="bi"/>
+                    </m:rPr>
+                    <w:rPr>
+                      <w:rFonts w:ascii="Cambria Math" w:eastAsiaTheme="minorEastAsia" w:hAnsi="Cambria Math"/>
+                    </w:rPr>
+                    <m:t>2</m:t>
                   </m:r>
                 </m:sub>
               </m:sSub>
@@ -3910,7 +5680,16 @@
                 <w:rPr>
                   <w:rFonts w:ascii="Cambria Math" w:eastAsiaTheme="minorEastAsia" w:hAnsi="Cambria Math"/>
                 </w:rPr>
-                <m:t>f3</m:t>
+                <m:t>f</m:t>
+              </m:r>
+              <m:r>
+                <m:rPr>
+                  <m:sty m:val="bi"/>
+                </m:rPr>
+                <w:rPr>
+                  <w:rFonts w:ascii="Cambria Math" w:eastAsiaTheme="minorEastAsia" w:hAnsi="Cambria Math"/>
+                </w:rPr>
+                <m:t>3</m:t>
               </m:r>
             </m:sub>
           </m:sSub>
@@ -3957,7 +5736,16 @@
                 <w:rPr>
                   <w:rFonts w:ascii="Cambria Math" w:eastAsiaTheme="minorEastAsia" w:hAnsi="Cambria Math"/>
                 </w:rPr>
-                <m:t>c1</m:t>
+                <m:t>c</m:t>
+              </m:r>
+              <m:r>
+                <m:rPr>
+                  <m:sty m:val="bi"/>
+                </m:rPr>
+                <w:rPr>
+                  <w:rFonts w:ascii="Cambria Math" w:eastAsiaTheme="minorEastAsia" w:hAnsi="Cambria Math"/>
+                </w:rPr>
+                <m:t>1</m:t>
               </m:r>
             </m:sub>
           </m:sSub>
@@ -4222,7 +6010,16 @@
                     <w:rPr>
                       <w:rFonts w:ascii="Cambria Math" w:eastAsiaTheme="minorEastAsia" w:hAnsi="Cambria Math"/>
                     </w:rPr>
-                    <m:t>f3</m:t>
+                    <m:t>f</m:t>
+                  </m:r>
+                  <m:r>
+                    <m:rPr>
+                      <m:sty m:val="bi"/>
+                    </m:rPr>
+                    <w:rPr>
+                      <w:rFonts w:ascii="Cambria Math" w:eastAsiaTheme="minorEastAsia" w:hAnsi="Cambria Math"/>
+                    </w:rPr>
+                    <m:t>3</m:t>
                   </m:r>
                 </m:sub>
               </m:sSub>
@@ -4330,7 +6127,16 @@
                 <w:rPr>
                   <w:rFonts w:ascii="Cambria Math" w:eastAsiaTheme="minorEastAsia" w:hAnsi="Cambria Math"/>
                 </w:rPr>
-                <m:t>c1</m:t>
+                <m:t>c</m:t>
+              </m:r>
+              <m:r>
+                <m:rPr>
+                  <m:sty m:val="bi"/>
+                </m:rPr>
+                <w:rPr>
+                  <w:rFonts w:ascii="Cambria Math" w:eastAsiaTheme="minorEastAsia" w:hAnsi="Cambria Math"/>
+                </w:rPr>
+                <m:t>1</m:t>
               </m:r>
             </m:sub>
           </m:sSub>
@@ -4403,7 +6209,16 @@
                     <w:rPr>
                       <w:rFonts w:ascii="Cambria Math" w:eastAsiaTheme="minorEastAsia" w:hAnsi="Cambria Math"/>
                     </w:rPr>
-                    <m:t>c1</m:t>
+                    <m:t>c</m:t>
+                  </m:r>
+                  <m:r>
+                    <m:rPr>
+                      <m:sty m:val="bi"/>
+                    </m:rPr>
+                    <w:rPr>
+                      <w:rFonts w:ascii="Cambria Math" w:eastAsiaTheme="minorEastAsia" w:hAnsi="Cambria Math"/>
+                    </w:rPr>
+                    <m:t>1</m:t>
                   </m:r>
                 </m:sub>
               </m:sSub>
@@ -4494,7 +6309,16 @@
                 <w:rPr>
                   <w:rFonts w:ascii="Cambria Math" w:eastAsiaTheme="minorEastAsia" w:hAnsi="Cambria Math"/>
                 </w:rPr>
-                <m:t>c2</m:t>
+                <m:t>c</m:t>
+              </m:r>
+              <m:r>
+                <m:rPr>
+                  <m:sty m:val="bi"/>
+                </m:rPr>
+                <w:rPr>
+                  <w:rFonts w:ascii="Cambria Math" w:eastAsiaTheme="minorEastAsia" w:hAnsi="Cambria Math"/>
+                </w:rPr>
+                <m:t>2</m:t>
               </m:r>
             </m:sub>
           </m:sSub>
@@ -4567,7 +6391,16 @@
                     <w:rPr>
                       <w:rFonts w:ascii="Cambria Math" w:eastAsiaTheme="minorEastAsia" w:hAnsi="Cambria Math"/>
                     </w:rPr>
-                    <m:t>c1</m:t>
+                    <m:t>c</m:t>
+                  </m:r>
+                  <m:r>
+                    <m:rPr>
+                      <m:sty m:val="bi"/>
+                    </m:rPr>
+                    <w:rPr>
+                      <w:rFonts w:ascii="Cambria Math" w:eastAsiaTheme="minorEastAsia" w:hAnsi="Cambria Math"/>
+                    </w:rPr>
+                    <m:t>1</m:t>
                   </m:r>
                 </m:sub>
               </m:sSub>
@@ -4609,7 +6442,16 @@
                     <w:rPr>
                       <w:rFonts w:ascii="Cambria Math" w:eastAsiaTheme="minorEastAsia" w:hAnsi="Cambria Math"/>
                     </w:rPr>
-                    <m:t>p3</m:t>
+                    <m:t>p</m:t>
+                  </m:r>
+                  <m:r>
+                    <m:rPr>
+                      <m:sty m:val="bi"/>
+                    </m:rPr>
+                    <w:rPr>
+                      <w:rFonts w:ascii="Cambria Math" w:eastAsiaTheme="minorEastAsia" w:hAnsi="Cambria Math"/>
+                    </w:rPr>
+                    <m:t>3</m:t>
                   </m:r>
                 </m:sub>
               </m:sSub>
@@ -4669,8 +6511,15 @@
           <w:rFonts w:eastAsiaTheme="minorEastAsia"/>
           <w:b w:val="0"/>
         </w:rPr>
+        <w:t xml:space="preserve">When the first values are taken, they are simulated. They will stabilize at 12V output in both 220V and 400V input values. However, the final waveform of output voltage at steady state is not sufficient. It is oscillating very high. In order to solve this problem, the transfer function of the compensator circuit is extracted and written into the m file. Then, by plotting bode diagram of that transfer function, the effect of each component indicated above is observed one by one. It is crucial to obtain phase margin larger than 40 degrees. At first, it is around 40 degrees, and </w:t>
+      </w:r>
+      <w:r>
+        <w:rPr>
+          <w:rFonts w:eastAsiaTheme="minorEastAsia"/>
+          <w:b w:val="0"/>
+        </w:rPr>
         <w:lastRenderedPageBreak/>
-        <w:t>When the first values are taken, they are simulated. They will stabilize at 12V output in both 220V and 400V input values. However, the final waveform of output voltage at steady state is not sufficient. It is oscillating very high. In order to solve this problem, the transfer function of the compensator circuit is extracted and written into the m file. Then, by plotting bode diagram of that transfer function, the effect of each component indicated above is observed one by one. It is crucial to obtain phase margin larger than 40 degrees. At first, it is around 40 degrees, and as said it is not good for output voltage stabilization. Wh</w:t>
+        <w:t>as said it is not good for output voltage stabilization. Wh</w:t>
       </w:r>
       <w:r>
         <w:rPr>
@@ -4720,7 +6569,16 @@
                 <w:rPr>
                   <w:rFonts w:ascii="Cambria Math" w:eastAsiaTheme="minorEastAsia" w:hAnsi="Cambria Math"/>
                 </w:rPr>
-                <m:t>p3</m:t>
+                <m:t>p</m:t>
+              </m:r>
+              <m:r>
+                <m:rPr>
+                  <m:sty m:val="bi"/>
+                </m:rPr>
+                <w:rPr>
+                  <w:rFonts w:ascii="Cambria Math" w:eastAsiaTheme="minorEastAsia" w:hAnsi="Cambria Math"/>
+                </w:rPr>
+                <m:t>3</m:t>
               </m:r>
             </m:sub>
           </m:sSub>
@@ -4953,13 +6811,13 @@
     </w:p>
     <w:p>
       <w:pPr>
-        <w:pStyle w:val="Heading1"/>
+        <w:pStyle w:val="Balk1"/>
         <w:numPr>
           <w:ilvl w:val="0"/>
           <w:numId w:val="3"/>
         </w:numPr>
       </w:pPr>
-      <w:bookmarkStart w:id="5" w:name="_Toc70762455"/>
+      <w:bookmarkStart w:id="5" w:name="_Toc70770486"/>
       <w:r>
         <w:t>Snubber Circuit Design</w:t>
       </w:r>
@@ -4982,7 +6840,7 @@
     </w:p>
     <w:p>
       <w:pPr>
-        <w:pStyle w:val="ListParagraph"/>
+        <w:pStyle w:val="ListeParagraf"/>
         <w:numPr>
           <w:ilvl w:val="0"/>
           <w:numId w:val="2"/>
@@ -5008,7 +6866,7 @@
     </w:p>
     <w:p>
       <w:pPr>
-        <w:pStyle w:val="ListParagraph"/>
+        <w:pStyle w:val="ListeParagraf"/>
         <w:numPr>
           <w:ilvl w:val="0"/>
           <w:numId w:val="2"/>
@@ -5028,7 +6886,7 @@
     </w:p>
     <w:p>
       <w:pPr>
-        <w:pStyle w:val="ListParagraph"/>
+        <w:pStyle w:val="ListeParagraf"/>
         <w:numPr>
           <w:ilvl w:val="0"/>
           <w:numId w:val="2"/>
@@ -5070,7 +6928,6 @@
         <w:rPr>
           <w:b w:val="0"/>
         </w:rPr>
-        <w:lastRenderedPageBreak/>
         <w:t>Inserting only C snubbers, decreases system operating speed. When system slows down, then it increases EMI radiation, which is also called ringings. To eliminate ringing R is inserted. In RC snubber that ringing also canceled. Therefore, it yields best result. In another application, resistor is parallel with diode and connected to capacitor in series. The purpose for this application decreasing resistive losses exists in the system. However, since this application works under 100kHz switching frequency, diode’s switching losses are quite high. Also, the cost of the diodes will increase project costs. For that reasons, R-C snubber circuits are used.</w:t>
       </w:r>
     </w:p>
@@ -5083,6 +6940,7 @@
         <w:rPr>
           <w:b w:val="0"/>
         </w:rPr>
+        <w:lastRenderedPageBreak/>
         <w:t xml:space="preserve">Before starting the snubber circuit design, the drain-to-source voltage of MOSFET is observed as in </w:t>
       </w:r>
       <w:r>
@@ -5100,7 +6958,7 @@
           <w:lang w:val="tr-TR" w:eastAsia="tr-TR"/>
         </w:rPr>
         <w:drawing>
-          <wp:inline distT="0" distB="0" distL="0" distR="0" wp14:anchorId="3EA2B636" wp14:editId="03351348">
+          <wp:inline distT="0" distB="0" distL="0" distR="0" wp14:anchorId="00E9B164" wp14:editId="2046FB88">
             <wp:extent cx="5760720" cy="2542540"/>
             <wp:effectExtent l="0" t="0" r="0" b="0"/>
             <wp:docPr id="4" name="Picture 4"/>
@@ -5115,7 +6973,7 @@
                     <pic:cNvPicPr/>
                   </pic:nvPicPr>
                   <pic:blipFill>
-                    <a:blip r:embed="rId12"/>
+                    <a:blip r:embed="rId22"/>
                     <a:stretch>
                       <a:fillRect/>
                     </a:stretch>
@@ -5180,7 +7038,7 @@
           <w:lang w:val="tr-TR" w:eastAsia="tr-TR"/>
         </w:rPr>
         <w:drawing>
-          <wp:inline distT="0" distB="0" distL="0" distR="0" wp14:anchorId="33CF312A" wp14:editId="2E9DF518">
+          <wp:inline distT="0" distB="0" distL="0" distR="0" wp14:anchorId="5E2C5EB5" wp14:editId="673A23F9">
             <wp:extent cx="5760720" cy="1257935"/>
             <wp:effectExtent l="0" t="0" r="0" b="0"/>
             <wp:docPr id="6" name="Picture 6"/>
@@ -5195,7 +7053,7 @@
                     <pic:cNvPicPr/>
                   </pic:nvPicPr>
                   <pic:blipFill>
-                    <a:blip r:embed="rId13"/>
+                    <a:blip r:embed="rId23"/>
                     <a:stretch>
                       <a:fillRect/>
                     </a:stretch>
@@ -5230,9 +7088,8 @@
           <w:noProof/>
           <w:lang w:val="tr-TR" w:eastAsia="tr-TR"/>
         </w:rPr>
-        <w:lastRenderedPageBreak/>
         <w:drawing>
-          <wp:inline distT="0" distB="0" distL="0" distR="0" wp14:anchorId="3A86B302" wp14:editId="4B8199C4">
+          <wp:inline distT="0" distB="0" distL="0" distR="0" wp14:anchorId="3C83044A" wp14:editId="094855E4">
             <wp:extent cx="5760720" cy="1374775"/>
             <wp:effectExtent l="0" t="0" r="0" b="0"/>
             <wp:docPr id="8" name="Picture 8"/>
@@ -5247,7 +7104,7 @@
                     <pic:cNvPicPr/>
                   </pic:nvPicPr>
                   <pic:blipFill>
-                    <a:blip r:embed="rId14"/>
+                    <a:blip r:embed="rId24"/>
                     <a:stretch>
                       <a:fillRect/>
                     </a:stretch>
@@ -6273,8 +8130,9 @@
           <w:noProof/>
           <w:lang w:val="tr-TR" w:eastAsia="tr-TR"/>
         </w:rPr>
+        <w:lastRenderedPageBreak/>
         <w:drawing>
-          <wp:inline distT="0" distB="0" distL="0" distR="0" wp14:anchorId="3BED023B" wp14:editId="0E7B6056">
+          <wp:inline distT="0" distB="0" distL="0" distR="0" wp14:anchorId="3713B87C" wp14:editId="0A9950C8">
             <wp:extent cx="5760720" cy="2542540"/>
             <wp:effectExtent l="0" t="0" r="0" b="0"/>
             <wp:docPr id="5" name="Picture 5"/>
@@ -6289,7 +8147,7 @@
                     <pic:cNvPicPr/>
                   </pic:nvPicPr>
                   <pic:blipFill>
-                    <a:blip r:embed="rId15"/>
+                    <a:blip r:embed="rId25"/>
                     <a:stretch>
                       <a:fillRect/>
                     </a:stretch>
@@ -6347,7 +8205,7 @@
           <w:lang w:val="tr-TR" w:eastAsia="tr-TR"/>
         </w:rPr>
         <w:drawing>
-          <wp:inline distT="0" distB="0" distL="0" distR="0" wp14:anchorId="6F4538F8" wp14:editId="2A39F560">
+          <wp:inline distT="0" distB="0" distL="0" distR="0" wp14:anchorId="36BCB311" wp14:editId="002E65AD">
             <wp:extent cx="5760720" cy="2542540"/>
             <wp:effectExtent l="0" t="0" r="0" b="0"/>
             <wp:docPr id="9" name="Picture 9"/>
@@ -6362,7 +8220,7 @@
                     <pic:cNvPicPr/>
                   </pic:nvPicPr>
                   <pic:blipFill>
-                    <a:blip r:embed="rId16"/>
+                    <a:blip r:embed="rId26"/>
                     <a:stretch>
                       <a:fillRect/>
                     </a:stretch>
@@ -6418,15 +8276,7 @@
           <w:rFonts w:eastAsiaTheme="minorEastAsia"/>
           <w:b w:val="0"/>
         </w:rPr>
-        <w:t xml:space="preserve">. First resonance frequency of the spike is measured. It is found as 224 MHz Then, by connecting shunt capacitor the value of the parasitic capacitance is found in which the resonance frequency is reduced by a factor of two. Finally, by using the capacitance and resonance frequency values, inductance and reactance values can be found. At the end, almost same of the reactance is </w:t>
-      </w:r>
-      <w:r>
-        <w:rPr>
-          <w:rFonts w:eastAsiaTheme="minorEastAsia"/>
-          <w:b w:val="0"/>
-        </w:rPr>
-        <w:lastRenderedPageBreak/>
-        <w:t>selected as snubber resistance, and 200pF capacitance value is selected as the snubber capacitance.</w:t>
+        <w:t>. First resonance frequency of the spike is measured. It is found as 224 MHz Then, by connecting shunt capacitor the value of the parasitic capacitance is found in which the resonance frequency is reduced by a factor of two. Finally, by using the capacitance and resonance frequency values, inductance and reactance values can be found. At the end, almost same of the reactance is selected as snubber resistance, and 200pF capacitance value is selected as the snubber capacitance.</w:t>
       </w:r>
     </w:p>
     <w:p>
@@ -6480,7 +8330,16 @@
             <w:rPr>
               <w:rFonts w:ascii="Cambria Math" w:eastAsiaTheme="minorEastAsia" w:hAnsi="Cambria Math"/>
             </w:rPr>
-            <m:t>=224MHz</m:t>
+            <m:t>=224</m:t>
+          </m:r>
+          <m:r>
+            <m:rPr>
+              <m:sty m:val="bi"/>
+            </m:rPr>
+            <w:rPr>
+              <w:rFonts w:ascii="Cambria Math" w:eastAsiaTheme="minorEastAsia" w:hAnsi="Cambria Math"/>
+            </w:rPr>
+            <m:t>MHz</m:t>
           </m:r>
         </m:oMath>
       </m:oMathPara>
@@ -6615,7 +8474,16 @@
                 <w:rPr>
                   <w:rFonts w:ascii="Cambria Math" w:eastAsiaTheme="minorEastAsia" w:hAnsi="Cambria Math"/>
                 </w:rPr>
-                <m:t>100pF</m:t>
+                <m:t>100</m:t>
+              </m:r>
+              <m:r>
+                <m:rPr>
+                  <m:sty m:val="bi"/>
+                </m:rPr>
+                <w:rPr>
+                  <w:rFonts w:ascii="Cambria Math" w:eastAsiaTheme="minorEastAsia" w:hAnsi="Cambria Math"/>
+                </w:rPr>
+                <m:t>pF</m:t>
               </m:r>
             </m:num>
             <m:den>
@@ -6637,7 +8505,16 @@
             <w:rPr>
               <w:rFonts w:ascii="Cambria Math" w:eastAsiaTheme="minorEastAsia" w:hAnsi="Cambria Math"/>
             </w:rPr>
-            <m:t>≅33pF</m:t>
+            <m:t>≅33</m:t>
+          </m:r>
+          <m:r>
+            <m:rPr>
+              <m:sty m:val="bi"/>
+            </m:rPr>
+            <w:rPr>
+              <w:rFonts w:ascii="Cambria Math" w:eastAsiaTheme="minorEastAsia" w:hAnsi="Cambria Math"/>
+            </w:rPr>
+            <m:t>pF</m:t>
           </m:r>
         </m:oMath>
       </m:oMathPara>
@@ -6900,7 +8777,25 @@
             <w:rPr>
               <w:rFonts w:ascii="Cambria Math" w:eastAsiaTheme="minorEastAsia" w:hAnsi="Cambria Math"/>
             </w:rPr>
-            <m:t>132pF≤C≤330pF</m:t>
+            <m:t>132</m:t>
+          </m:r>
+          <m:r>
+            <m:rPr>
+              <m:sty m:val="bi"/>
+            </m:rPr>
+            <w:rPr>
+              <w:rFonts w:ascii="Cambria Math" w:eastAsiaTheme="minorEastAsia" w:hAnsi="Cambria Math"/>
+            </w:rPr>
+            <m:t>pF≤C≤330</m:t>
+          </m:r>
+          <m:r>
+            <m:rPr>
+              <m:sty m:val="bi"/>
+            </m:rPr>
+            <w:rPr>
+              <w:rFonts w:ascii="Cambria Math" w:eastAsiaTheme="minorEastAsia" w:hAnsi="Cambria Math"/>
+            </w:rPr>
+            <m:t>pF</m:t>
           </m:r>
         </m:oMath>
       </m:oMathPara>
@@ -6984,7 +8879,16 @@
             <w:rPr>
               <w:rFonts w:ascii="Cambria Math" w:eastAsiaTheme="minorEastAsia" w:hAnsi="Cambria Math"/>
             </w:rPr>
-            <m:t>=200pF</m:t>
+            <m:t>=200</m:t>
+          </m:r>
+          <m:r>
+            <m:rPr>
+              <m:sty m:val="bi"/>
+            </m:rPr>
+            <w:rPr>
+              <w:rFonts w:ascii="Cambria Math" w:eastAsiaTheme="minorEastAsia" w:hAnsi="Cambria Math"/>
+            </w:rPr>
+            <m:t>pF</m:t>
           </m:r>
         </m:oMath>
       </m:oMathPara>
@@ -7085,7 +8989,7 @@
           <w:lang w:val="tr-TR" w:eastAsia="tr-TR"/>
         </w:rPr>
         <w:drawing>
-          <wp:inline distT="0" distB="0" distL="0" distR="0" wp14:anchorId="61532247" wp14:editId="617A87B1">
+          <wp:inline distT="0" distB="0" distL="0" distR="0" wp14:anchorId="0EFF50CD" wp14:editId="73CB8FBA">
             <wp:extent cx="5760720" cy="2542540"/>
             <wp:effectExtent l="0" t="0" r="0" b="0"/>
             <wp:docPr id="10" name="Picture 10"/>
@@ -7100,7 +9004,7 @@
                     <pic:cNvPicPr/>
                   </pic:nvPicPr>
                   <pic:blipFill>
-                    <a:blip r:embed="rId17"/>
+                    <a:blip r:embed="rId27"/>
                     <a:stretch>
                       <a:fillRect/>
                     </a:stretch>
@@ -7123,36 +9027,61 @@
     </w:p>
     <w:p>
       <w:pPr>
-        <w:pStyle w:val="Heading1"/>
+        <w:pStyle w:val="Balk1"/>
         <w:numPr>
           <w:ilvl w:val="0"/>
           <w:numId w:val="3"/>
         </w:numPr>
       </w:pPr>
-      <w:bookmarkStart w:id="6" w:name="_Toc70762456"/>
-      <w:r>
-        <w:lastRenderedPageBreak/>
-        <w:t>Component Selection</w:t>
+      <w:bookmarkStart w:id="6" w:name="_Toc70770487"/>
+      <w:r>
+        <w:t>Magnetic Design</w:t>
       </w:r>
       <w:bookmarkEnd w:id="6"/>
     </w:p>
-    <w:p>
-      <w:pPr>
-        <w:spacing w:before="240" w:line="360" w:lineRule="auto"/>
-        <w:rPr>
-          <w:b w:val="0"/>
-        </w:rPr>
-      </w:pPr>
-    </w:p>
-    <w:p>
-      <w:pPr>
-        <w:pStyle w:val="Heading1"/>
+    <w:p/>
+    <w:p>
+      <w:pPr>
+        <w:rPr>
+          <w:b w:val="0"/>
+          <w:bCs/>
+        </w:rPr>
+      </w:pPr>
+    </w:p>
+    <w:p>
+      <w:pPr>
+        <w:pStyle w:val="Balk1"/>
         <w:numPr>
           <w:ilvl w:val="0"/>
           <w:numId w:val="3"/>
         </w:numPr>
       </w:pPr>
-      <w:bookmarkStart w:id="7" w:name="_Toc70762457"/>
+      <w:r>
+        <w:t>Component Selection</w:t>
+      </w:r>
+    </w:p>
+    <w:p/>
+    <w:p>
+      <w:pPr>
+        <w:spacing w:before="240" w:line="360" w:lineRule="auto"/>
+        <w:rPr>
+          <w:b w:val="0"/>
+        </w:rPr>
+      </w:pPr>
+    </w:p>
+    <w:p>
+      <w:pPr>
+        <w:pStyle w:val="Balk1"/>
+        <w:numPr>
+          <w:ilvl w:val="0"/>
+          <w:numId w:val="3"/>
+        </w:numPr>
+      </w:pPr>
+      <w:bookmarkStart w:id="7" w:name="_Toc70770488"/>
+      <w:r>
+        <w:lastRenderedPageBreak/>
+        <w:t xml:space="preserve">Detailed </w:t>
+      </w:r>
       <w:r>
         <w:t>Simulation Results</w:t>
       </w:r>
@@ -7180,7 +9109,7 @@
           <w:lang w:val="tr-TR" w:eastAsia="tr-TR"/>
         </w:rPr>
         <w:drawing>
-          <wp:inline distT="0" distB="0" distL="0" distR="0" wp14:anchorId="55E333E3" wp14:editId="18F6FD5C">
+          <wp:inline distT="0" distB="0" distL="0" distR="0" wp14:anchorId="6355D72C" wp14:editId="6F2CA818">
             <wp:extent cx="5760720" cy="2542540"/>
             <wp:effectExtent l="0" t="0" r="0" b="0"/>
             <wp:docPr id="16" name="Picture 16"/>
@@ -7195,7 +9124,7 @@
                     <pic:cNvPicPr/>
                   </pic:nvPicPr>
                   <pic:blipFill>
-                    <a:blip r:embed="rId18"/>
+                    <a:blip r:embed="rId28"/>
                     <a:stretch>
                       <a:fillRect/>
                     </a:stretch>
@@ -7244,7 +9173,7 @@
           <w:lang w:val="tr-TR" w:eastAsia="tr-TR"/>
         </w:rPr>
         <w:drawing>
-          <wp:inline distT="0" distB="0" distL="0" distR="0" wp14:anchorId="6F93F238" wp14:editId="320260B1">
+          <wp:inline distT="0" distB="0" distL="0" distR="0" wp14:anchorId="1F399D40" wp14:editId="005275E6">
             <wp:extent cx="5760720" cy="2110740"/>
             <wp:effectExtent l="0" t="0" r="0" b="3810"/>
             <wp:docPr id="19" name="Picture 19"/>
@@ -7259,7 +9188,7 @@
                     <pic:cNvPicPr/>
                   </pic:nvPicPr>
                   <pic:blipFill>
-                    <a:blip r:embed="rId19"/>
+                    <a:blip r:embed="rId29"/>
                     <a:stretch>
                       <a:fillRect/>
                     </a:stretch>
@@ -7333,7 +9262,7 @@
           <w:lang w:val="tr-TR" w:eastAsia="tr-TR"/>
         </w:rPr>
         <w:drawing>
-          <wp:inline distT="0" distB="0" distL="0" distR="0" wp14:anchorId="197A271F" wp14:editId="33D2E130">
+          <wp:inline distT="0" distB="0" distL="0" distR="0" wp14:anchorId="76819D44" wp14:editId="657B3A0E">
             <wp:extent cx="5760720" cy="2542540"/>
             <wp:effectExtent l="0" t="0" r="0" b="0"/>
             <wp:docPr id="20" name="Picture 20"/>
@@ -7348,7 +9277,7 @@
                     <pic:cNvPicPr/>
                   </pic:nvPicPr>
                   <pic:blipFill>
-                    <a:blip r:embed="rId20"/>
+                    <a:blip r:embed="rId30"/>
                     <a:stretch>
                       <a:fillRect/>
                     </a:stretch>
@@ -7403,7 +9332,7 @@
           <w:lang w:val="tr-TR" w:eastAsia="tr-TR"/>
         </w:rPr>
         <w:drawing>
-          <wp:inline distT="0" distB="0" distL="0" distR="0" wp14:anchorId="695DC7A6" wp14:editId="0A75430F">
+          <wp:inline distT="0" distB="0" distL="0" distR="0" wp14:anchorId="436F1928" wp14:editId="1824E6DB">
             <wp:extent cx="5760720" cy="2186305"/>
             <wp:effectExtent l="0" t="0" r="0" b="4445"/>
             <wp:docPr id="24" name="Picture 24"/>
@@ -7418,7 +9347,7 @@
                     <pic:cNvPicPr/>
                   </pic:nvPicPr>
                   <pic:blipFill>
-                    <a:blip r:embed="rId21"/>
+                    <a:blip r:embed="rId31"/>
                     <a:stretch>
                       <a:fillRect/>
                     </a:stretch>
@@ -7597,7 +9526,16 @@
                         <w:rPr>
                           <w:rFonts w:ascii="Cambria Math" w:hAnsi="Cambria Math"/>
                         </w:rPr>
-                        <m:t>220V</m:t>
+                        <m:t>220</m:t>
+                      </m:r>
+                      <m:r>
+                        <m:rPr>
+                          <m:sty m:val="bi"/>
+                        </m:rPr>
+                        <w:rPr>
+                          <w:rFonts w:ascii="Cambria Math" w:hAnsi="Cambria Math"/>
+                        </w:rPr>
+                        <m:t>V</m:t>
                       </m:r>
                     </m:sup>
                   </m:sSubSup>
@@ -7650,7 +9588,16 @@
                         <w:rPr>
                           <w:rFonts w:ascii="Cambria Math" w:hAnsi="Cambria Math"/>
                         </w:rPr>
-                        <m:t>400V</m:t>
+                        <m:t>400</m:t>
+                      </m:r>
+                      <m:r>
+                        <m:rPr>
+                          <m:sty m:val="bi"/>
+                        </m:rPr>
+                        <w:rPr>
+                          <w:rFonts w:ascii="Cambria Math" w:hAnsi="Cambria Math"/>
+                        </w:rPr>
+                        <m:t>V</m:t>
                       </m:r>
                     </m:sup>
                   </m:sSubSup>
@@ -7696,7 +9643,16 @@
                         <w:rPr>
                           <w:rFonts w:ascii="Cambria Math" w:hAnsi="Cambria Math"/>
                         </w:rPr>
-                        <m:t>220V</m:t>
+                        <m:t>220</m:t>
+                      </m:r>
+                      <m:r>
+                        <m:rPr>
+                          <m:sty m:val="bi"/>
+                        </m:rPr>
+                        <w:rPr>
+                          <w:rFonts w:ascii="Cambria Math" w:hAnsi="Cambria Math"/>
+                        </w:rPr>
+                        <m:t>V</m:t>
                       </m:r>
                     </m:sup>
                   </m:sSubSup>
@@ -7817,9 +9773,9 @@
     </w:p>
     <w:p>
       <w:pPr>
-        <w:pStyle w:val="Heading1"/>
-      </w:pPr>
-      <w:bookmarkStart w:id="8" w:name="_Toc70762458"/>
+        <w:pStyle w:val="Balk1"/>
+      </w:pPr>
+      <w:bookmarkStart w:id="8" w:name="_Toc70770489"/>
       <w:r>
         <w:t>Conclusion</w:t>
       </w:r>
@@ -7834,9 +9790,9 @@
     </w:p>
     <w:p>
       <w:pPr>
-        <w:pStyle w:val="Heading1"/>
-      </w:pPr>
-      <w:bookmarkStart w:id="9" w:name="_Toc70762459"/>
+        <w:pStyle w:val="Balk1"/>
+      </w:pPr>
+      <w:bookmarkStart w:id="9" w:name="_Toc70770490"/>
       <w:r>
         <w:t>Appendix</w:t>
       </w:r>
@@ -7851,7 +9807,7 @@
     </w:p>
     <w:p>
       <w:pPr>
-        <w:pStyle w:val="BodyText"/>
+        <w:pStyle w:val="GvdeMetni"/>
         <w:spacing w:before="100"/>
       </w:pPr>
       <w:r>
@@ -7863,7 +9819,7 @@
     </w:p>
     <w:p>
       <w:pPr>
-        <w:pStyle w:val="BodyText"/>
+        <w:pStyle w:val="GvdeMetni"/>
         <w:spacing w:before="4"/>
         <w:ind w:left="0"/>
         <w:rPr>
@@ -7873,7 +9829,7 @@
     </w:p>
     <w:p>
       <w:pPr>
-        <w:pStyle w:val="BodyText"/>
+        <w:pStyle w:val="GvdeMetni"/>
         <w:tabs>
           <w:tab w:val="left" w:pos="5239"/>
         </w:tabs>
@@ -7893,7 +9849,7 @@
     </w:p>
     <w:p>
       <w:pPr>
-        <w:pStyle w:val="BodyText"/>
+        <w:pStyle w:val="GvdeMetni"/>
         <w:tabs>
           <w:tab w:val="left" w:pos="5239"/>
         </w:tabs>
@@ -7933,7 +9889,7 @@
     </w:p>
     <w:p>
       <w:pPr>
-        <w:pStyle w:val="BodyText"/>
+        <w:pStyle w:val="GvdeMetni"/>
         <w:tabs>
           <w:tab w:val="left" w:pos="5239"/>
         </w:tabs>
@@ -7973,7 +9929,7 @@
     </w:p>
     <w:p>
       <w:pPr>
-        <w:pStyle w:val="BodyText"/>
+        <w:pStyle w:val="GvdeMetni"/>
         <w:tabs>
           <w:tab w:val="left" w:pos="5239"/>
         </w:tabs>
@@ -7985,15 +9941,7 @@
       </w:r>
       <w:proofErr w:type="spellEnd"/>
       <w:r>
-        <w:t xml:space="preserve"> = 1/(2*pi*</w:t>
-      </w:r>
-      <w:proofErr w:type="spellStart"/>
-      <w:r>
-        <w:t>sqrt</w:t>
-      </w:r>
-      <w:proofErr w:type="spellEnd"/>
-      <w:r>
-        <w:t>(L*C));</w:t>
+        <w:t xml:space="preserve"> = 1/(2*pi*sqrt(L*C));</w:t>
       </w:r>
       <w:r>
         <w:tab/>
@@ -8007,7 +9955,7 @@
     </w:p>
     <w:p>
       <w:pPr>
-        <w:pStyle w:val="BodyText"/>
+        <w:pStyle w:val="GvdeMetni"/>
         <w:tabs>
           <w:tab w:val="left" w:pos="5239"/>
         </w:tabs>
@@ -8033,7 +9981,7 @@
     </w:p>
     <w:p>
       <w:pPr>
-        <w:pStyle w:val="BodyText"/>
+        <w:pStyle w:val="GvdeMetni"/>
         <w:tabs>
           <w:tab w:val="left" w:pos="5239"/>
         </w:tabs>
@@ -8059,7 +10007,7 @@
     </w:p>
     <w:p>
       <w:pPr>
-        <w:pStyle w:val="BodyText"/>
+        <w:pStyle w:val="GvdeMetni"/>
         <w:tabs>
           <w:tab w:val="left" w:pos="5239"/>
         </w:tabs>
@@ -8093,7 +10041,7 @@
     </w:p>
     <w:p>
       <w:pPr>
-        <w:pStyle w:val="BodyText"/>
+        <w:pStyle w:val="GvdeMetni"/>
         <w:spacing w:before="4"/>
         <w:ind w:left="0"/>
         <w:rPr>
@@ -8103,7 +10051,7 @@
     </w:p>
     <w:p>
       <w:pPr>
-        <w:pStyle w:val="BodyText"/>
+        <w:pStyle w:val="GvdeMetni"/>
         <w:tabs>
           <w:tab w:val="left" w:pos="5239"/>
         </w:tabs>
@@ -8128,7 +10076,7 @@
     </w:p>
     <w:p>
       <w:pPr>
-        <w:pStyle w:val="BodyText"/>
+        <w:pStyle w:val="GvdeMetni"/>
         <w:tabs>
           <w:tab w:val="left" w:pos="5239"/>
         </w:tabs>
@@ -8154,7 +10102,7 @@
     </w:p>
     <w:p>
       <w:pPr>
-        <w:pStyle w:val="BodyText"/>
+        <w:pStyle w:val="GvdeMetni"/>
         <w:tabs>
           <w:tab w:val="left" w:pos="5239"/>
         </w:tabs>
@@ -8181,7 +10129,7 @@
     </w:p>
     <w:p>
       <w:pPr>
-        <w:pStyle w:val="BodyText"/>
+        <w:pStyle w:val="GvdeMetni"/>
         <w:tabs>
           <w:tab w:val="left" w:pos="5239"/>
         </w:tabs>
@@ -8202,7 +10150,7 @@
     </w:p>
     <w:p>
       <w:pPr>
-        <w:pStyle w:val="BodyText"/>
+        <w:pStyle w:val="GvdeMetni"/>
         <w:spacing w:before="4"/>
         <w:ind w:left="0"/>
         <w:rPr>
@@ -8212,7 +10160,7 @@
     </w:p>
     <w:p>
       <w:pPr>
-        <w:pStyle w:val="BodyText"/>
+        <w:pStyle w:val="GvdeMetni"/>
       </w:pPr>
       <w:r>
         <w:rPr>
@@ -8223,7 +10171,7 @@
     </w:p>
     <w:p>
       <w:pPr>
-        <w:pStyle w:val="BodyText"/>
+        <w:pStyle w:val="GvdeMetni"/>
         <w:tabs>
           <w:tab w:val="left" w:pos="5239"/>
         </w:tabs>
@@ -8252,7 +10200,7 @@
     </w:p>
     <w:p>
       <w:pPr>
-        <w:pStyle w:val="BodyText"/>
+        <w:pStyle w:val="GvdeMetni"/>
         <w:tabs>
           <w:tab w:val="left" w:pos="5239"/>
         </w:tabs>
@@ -8281,7 +10229,7 @@
     </w:p>
     <w:p>
       <w:pPr>
-        <w:pStyle w:val="BodyText"/>
+        <w:pStyle w:val="GvdeMetni"/>
         <w:tabs>
           <w:tab w:val="left" w:pos="5119"/>
         </w:tabs>
@@ -8310,7 +10258,7 @@
     </w:p>
     <w:p>
       <w:pPr>
-        <w:pStyle w:val="BodyText"/>
+        <w:pStyle w:val="GvdeMetni"/>
         <w:tabs>
           <w:tab w:val="left" w:pos="5240"/>
         </w:tabs>
@@ -8346,14 +10294,13 @@
     </w:p>
     <w:p>
       <w:pPr>
-        <w:pStyle w:val="BodyText"/>
+        <w:pStyle w:val="GvdeMetni"/>
         <w:tabs>
           <w:tab w:val="left" w:pos="5239"/>
         </w:tabs>
         <w:spacing w:before="13"/>
       </w:pPr>
       <w:r>
-        <w:lastRenderedPageBreak/>
         <w:t xml:space="preserve">Fp3 = </w:t>
       </w:r>
       <w:proofErr w:type="spellStart"/>
@@ -8376,7 +10323,7 @@
     </w:p>
     <w:p>
       <w:pPr>
-        <w:pStyle w:val="BodyText"/>
+        <w:pStyle w:val="GvdeMetni"/>
         <w:ind w:left="0"/>
         <w:rPr>
           <w:sz w:val="22"/>
@@ -8385,7 +10332,7 @@
     </w:p>
     <w:p>
       <w:pPr>
-        <w:pStyle w:val="BodyText"/>
+        <w:pStyle w:val="GvdeMetni"/>
         <w:spacing w:before="6"/>
         <w:ind w:left="0"/>
         <w:rPr>
@@ -8395,7 +10342,7 @@
     </w:p>
     <w:p>
       <w:pPr>
-        <w:pStyle w:val="BodyText"/>
+        <w:pStyle w:val="GvdeMetni"/>
         <w:spacing w:before="1"/>
       </w:pPr>
       <w:r>
@@ -8421,7 +10368,7 @@
     </w:p>
     <w:p>
       <w:pPr>
-        <w:pStyle w:val="BodyText"/>
+        <w:pStyle w:val="GvdeMetni"/>
         <w:tabs>
           <w:tab w:val="left" w:pos="5239"/>
         </w:tabs>
@@ -8429,6 +10376,7 @@
         <w:ind w:left="800" w:right="477" w:hanging="121"/>
       </w:pPr>
       <w:r>
+        <w:lastRenderedPageBreak/>
         <w:t>Cf3 = 2.2e-9;</w:t>
       </w:r>
       <w:r>
@@ -8456,7 +10404,7 @@
     </w:p>
     <w:p>
       <w:pPr>
-        <w:pStyle w:val="BodyText"/>
+        <w:pStyle w:val="GvdeMetni"/>
         <w:tabs>
           <w:tab w:val="left" w:pos="5239"/>
         </w:tabs>
@@ -8525,7 +10473,7 @@
     </w:p>
     <w:p>
       <w:pPr>
-        <w:pStyle w:val="BodyText"/>
+        <w:pStyle w:val="GvdeMetni"/>
         <w:spacing w:line="226" w:lineRule="exact"/>
         <w:ind w:left="800"/>
       </w:pPr>
@@ -8538,7 +10486,7 @@
     </w:p>
     <w:p>
       <w:pPr>
-        <w:pStyle w:val="BodyText"/>
+        <w:pStyle w:val="GvdeMetni"/>
         <w:spacing w:before="13" w:line="254" w:lineRule="auto"/>
         <w:ind w:right="3939"/>
       </w:pPr>
@@ -8564,7 +10512,7 @@
     </w:p>
     <w:p>
       <w:pPr>
-        <w:pStyle w:val="BodyText"/>
+        <w:pStyle w:val="GvdeMetni"/>
         <w:spacing w:line="226" w:lineRule="exact"/>
       </w:pPr>
       <w:r>
@@ -8573,7 +10521,7 @@
     </w:p>
     <w:p>
       <w:pPr>
-        <w:pStyle w:val="BodyText"/>
+        <w:pStyle w:val="GvdeMetni"/>
         <w:ind w:left="0"/>
         <w:rPr>
           <w:sz w:val="22"/>
@@ -8582,7 +10530,7 @@
     </w:p>
     <w:p>
       <w:pPr>
-        <w:pStyle w:val="BodyText"/>
+        <w:pStyle w:val="GvdeMetni"/>
         <w:spacing w:before="6"/>
         <w:ind w:left="0"/>
         <w:rPr>
@@ -8592,7 +10540,7 @@
     </w:p>
     <w:p>
       <w:pPr>
-        <w:pStyle w:val="BodyText"/>
+        <w:pStyle w:val="GvdeMetni"/>
         <w:spacing w:line="254" w:lineRule="auto"/>
         <w:ind w:right="4059"/>
       </w:pPr>
@@ -8625,7 +10573,7 @@
     </w:p>
     <w:p>
       <w:pPr>
-        <w:pStyle w:val="BodyText"/>
+        <w:pStyle w:val="GvdeMetni"/>
         <w:spacing w:line="254" w:lineRule="auto"/>
         <w:ind w:right="98"/>
       </w:pPr>
@@ -8643,7 +10591,7 @@
     </w:p>
     <w:p>
       <w:pPr>
-        <w:pStyle w:val="BodyText"/>
+        <w:pStyle w:val="GvdeMetni"/>
         <w:spacing w:line="226" w:lineRule="exact"/>
         <w:ind w:left="661" w:right="7538"/>
         <w:jc w:val="center"/>
@@ -8654,7 +10602,7 @@
     </w:p>
     <w:p>
       <w:pPr>
-        <w:pStyle w:val="BodyText"/>
+        <w:pStyle w:val="GvdeMetni"/>
         <w:spacing w:before="14"/>
         <w:ind w:left="661" w:right="7538"/>
         <w:jc w:val="center"/>
@@ -8665,7 +10613,7 @@
     </w:p>
     <w:p>
       <w:pPr>
-        <w:pStyle w:val="BodyText"/>
+        <w:pStyle w:val="GvdeMetni"/>
         <w:ind w:left="1190"/>
       </w:pPr>
       <w:r>
@@ -8674,7 +10622,7 @@
           <w:lang w:val="tr-TR" w:eastAsia="tr-TR"/>
         </w:rPr>
         <w:drawing>
-          <wp:inline distT="0" distB="0" distL="0" distR="0" wp14:anchorId="512C2784" wp14:editId="25F4DE1A">
+          <wp:inline distT="0" distB="0" distL="0" distR="0" wp14:anchorId="5AB9126F" wp14:editId="090512FB">
             <wp:extent cx="4600575" cy="3714750"/>
             <wp:effectExtent l="0" t="0" r="0" b="0"/>
             <wp:docPr id="2" name="image1.png"/>
@@ -8689,7 +10637,7 @@
                     <pic:cNvPicPr/>
                   </pic:nvPicPr>
                   <pic:blipFill>
-                    <a:blip r:embed="rId22" cstate="print"/>
+                    <a:blip r:embed="rId32" cstate="print"/>
                     <a:stretch>
                       <a:fillRect/>
                     </a:stretch>
@@ -8712,13 +10660,13 @@
     </w:p>
     <w:p>
       <w:pPr>
-        <w:pStyle w:val="BodyText"/>
+        <w:pStyle w:val="GvdeMetni"/>
         <w:ind w:left="0"/>
       </w:pPr>
     </w:p>
     <w:p>
       <w:pPr>
-        <w:pStyle w:val="BodyText"/>
+        <w:pStyle w:val="GvdeMetni"/>
         <w:spacing w:before="4"/>
         <w:ind w:left="0"/>
         <w:rPr>
@@ -8751,7 +10699,7 @@
       </w:pPr>
     </w:p>
     <w:sectPr>
-      <w:headerReference w:type="default" r:id="rId23"/>
+      <w:headerReference w:type="default" r:id="rId33"/>
       <w:pgSz w:w="11906" w:h="16838"/>
       <w:pgMar w:top="1417" w:right="1417" w:bottom="1417" w:left="1417" w:header="708" w:footer="708" w:gutter="0"/>
       <w:cols w:space="708"/>
@@ -8762,7 +10710,7 @@
 </file>
 
 <file path=word/endnotes.xml><?xml version="1.0" encoding="utf-8"?>
-<w:endnotes xmlns:wpc="http://schemas.microsoft.com/office/word/2010/wordprocessingCanvas" xmlns:cx="http://schemas.microsoft.com/office/drawing/2014/chartex" xmlns:mc="http://schemas.openxmlformats.org/markup-compatibility/2006" xmlns:o="urn:schemas-microsoft-com:office:office" xmlns:r="http://schemas.openxmlformats.org/officeDocument/2006/relationships" xmlns:m="http://schemas.openxmlformats.org/officeDocument/2006/math" xmlns:v="urn:schemas-microsoft-com:vml" xmlns:wp14="http://schemas.microsoft.com/office/word/2010/wordprocessingDrawing" xmlns:wp="http://schemas.openxmlformats.org/drawingml/2006/wordprocessingDrawing" xmlns:w10="urn:schemas-microsoft-com:office:word" xmlns:w="http://schemas.openxmlformats.org/wordprocessingml/2006/main" xmlns:w14="http://schemas.microsoft.com/office/word/2010/wordml" xmlns:w15="http://schemas.microsoft.com/office/word/2012/wordml" xmlns:w16se="http://schemas.microsoft.com/office/word/2015/wordml/symex" xmlns:wpg="http://schemas.microsoft.com/office/word/2010/wordprocessingGroup" xmlns:wpi="http://schemas.microsoft.com/office/word/2010/wordprocessingInk" xmlns:wne="http://schemas.microsoft.com/office/word/2006/wordml" xmlns:wps="http://schemas.microsoft.com/office/word/2010/wordprocessingShape" mc:Ignorable="w14 w15 w16se wp14">
+<w:endnotes xmlns:wpc="http://schemas.microsoft.com/office/word/2010/wordprocessingCanvas" xmlns:cx="http://schemas.microsoft.com/office/drawing/2014/chartex" xmlns:cx1="http://schemas.microsoft.com/office/drawing/2015/9/8/chartex" xmlns:cx2="http://schemas.microsoft.com/office/drawing/2015/10/21/chartex" xmlns:cx3="http://schemas.microsoft.com/office/drawing/2016/5/9/chartex" xmlns:cx4="http://schemas.microsoft.com/office/drawing/2016/5/10/chartex" xmlns:cx5="http://schemas.microsoft.com/office/drawing/2016/5/11/chartex" xmlns:cx6="http://schemas.microsoft.com/office/drawing/2016/5/12/chartex" xmlns:cx7="http://schemas.microsoft.com/office/drawing/2016/5/13/chartex" xmlns:cx8="http://schemas.microsoft.com/office/drawing/2016/5/14/chartex" xmlns:mc="http://schemas.openxmlformats.org/markup-compatibility/2006" xmlns:aink="http://schemas.microsoft.com/office/drawing/2016/ink" xmlns:am3d="http://schemas.microsoft.com/office/drawing/2017/model3d" xmlns:o="urn:schemas-microsoft-com:office:office" xmlns:r="http://schemas.openxmlformats.org/officeDocument/2006/relationships" xmlns:m="http://schemas.openxmlformats.org/officeDocument/2006/math" xmlns:v="urn:schemas-microsoft-com:vml" xmlns:wp14="http://schemas.microsoft.com/office/word/2010/wordprocessingDrawing" xmlns:wp="http://schemas.openxmlformats.org/drawingml/2006/wordprocessingDrawing" xmlns:w10="urn:schemas-microsoft-com:office:word" xmlns:w="http://schemas.openxmlformats.org/wordprocessingml/2006/main" xmlns:w14="http://schemas.microsoft.com/office/word/2010/wordml" xmlns:w15="http://schemas.microsoft.com/office/word/2012/wordml" xmlns:w16cex="http://schemas.microsoft.com/office/word/2018/wordml/cex" xmlns:w16cid="http://schemas.microsoft.com/office/word/2016/wordml/cid" xmlns:w16="http://schemas.microsoft.com/office/word/2018/wordml" xmlns:w16se="http://schemas.microsoft.com/office/word/2015/wordml/symex" xmlns:wpg="http://schemas.microsoft.com/office/word/2010/wordprocessingGroup" xmlns:wpi="http://schemas.microsoft.com/office/word/2010/wordprocessingInk" xmlns:wne="http://schemas.microsoft.com/office/word/2006/wordml" xmlns:wps="http://schemas.microsoft.com/office/word/2010/wordprocessingShape" mc:Ignorable="w14 w15 w16se w16cid w16 w16cex wp14">
   <w:endnote w:type="separator" w:id="-1">
     <w:p>
       <w:pPr>
@@ -8787,7 +10735,7 @@
 </file>
 
 <file path=word/footnotes.xml><?xml version="1.0" encoding="utf-8"?>
-<w:footnotes xmlns:wpc="http://schemas.microsoft.com/office/word/2010/wordprocessingCanvas" xmlns:cx="http://schemas.microsoft.com/office/drawing/2014/chartex" xmlns:mc="http://schemas.openxmlformats.org/markup-compatibility/2006" xmlns:o="urn:schemas-microsoft-com:office:office" xmlns:r="http://schemas.openxmlformats.org/officeDocument/2006/relationships" xmlns:m="http://schemas.openxmlformats.org/officeDocument/2006/math" xmlns:v="urn:schemas-microsoft-com:vml" xmlns:wp14="http://schemas.microsoft.com/office/word/2010/wordprocessingDrawing" xmlns:wp="http://schemas.openxmlformats.org/drawingml/2006/wordprocessingDrawing" xmlns:w10="urn:schemas-microsoft-com:office:word" xmlns:w="http://schemas.openxmlformats.org/wordprocessingml/2006/main" xmlns:w14="http://schemas.microsoft.com/office/word/2010/wordml" xmlns:w15="http://schemas.microsoft.com/office/word/2012/wordml" xmlns:w16se="http://schemas.microsoft.com/office/word/2015/wordml/symex" xmlns:wpg="http://schemas.microsoft.com/office/word/2010/wordprocessingGroup" xmlns:wpi="http://schemas.microsoft.com/office/word/2010/wordprocessingInk" xmlns:wne="http://schemas.microsoft.com/office/word/2006/wordml" xmlns:wps="http://schemas.microsoft.com/office/word/2010/wordprocessingShape" mc:Ignorable="w14 w15 w16se wp14">
+<w:footnotes xmlns:wpc="http://schemas.microsoft.com/office/word/2010/wordprocessingCanvas" xmlns:cx="http://schemas.microsoft.com/office/drawing/2014/chartex" xmlns:cx1="http://schemas.microsoft.com/office/drawing/2015/9/8/chartex" xmlns:cx2="http://schemas.microsoft.com/office/drawing/2015/10/21/chartex" xmlns:cx3="http://schemas.microsoft.com/office/drawing/2016/5/9/chartex" xmlns:cx4="http://schemas.microsoft.com/office/drawing/2016/5/10/chartex" xmlns:cx5="http://schemas.microsoft.com/office/drawing/2016/5/11/chartex" xmlns:cx6="http://schemas.microsoft.com/office/drawing/2016/5/12/chartex" xmlns:cx7="http://schemas.microsoft.com/office/drawing/2016/5/13/chartex" xmlns:cx8="http://schemas.microsoft.com/office/drawing/2016/5/14/chartex" xmlns:mc="http://schemas.openxmlformats.org/markup-compatibility/2006" xmlns:aink="http://schemas.microsoft.com/office/drawing/2016/ink" xmlns:am3d="http://schemas.microsoft.com/office/drawing/2017/model3d" xmlns:o="urn:schemas-microsoft-com:office:office" xmlns:r="http://schemas.openxmlformats.org/officeDocument/2006/relationships" xmlns:m="http://schemas.openxmlformats.org/officeDocument/2006/math" xmlns:v="urn:schemas-microsoft-com:vml" xmlns:wp14="http://schemas.microsoft.com/office/word/2010/wordprocessingDrawing" xmlns:wp="http://schemas.openxmlformats.org/drawingml/2006/wordprocessingDrawing" xmlns:w10="urn:schemas-microsoft-com:office:word" xmlns:w="http://schemas.openxmlformats.org/wordprocessingml/2006/main" xmlns:w14="http://schemas.microsoft.com/office/word/2010/wordml" xmlns:w15="http://schemas.microsoft.com/office/word/2012/wordml" xmlns:w16cex="http://schemas.microsoft.com/office/word/2018/wordml/cex" xmlns:w16cid="http://schemas.microsoft.com/office/word/2016/wordml/cid" xmlns:w16="http://schemas.microsoft.com/office/word/2018/wordml" xmlns:w16se="http://schemas.microsoft.com/office/word/2015/wordml/symex" xmlns:wpg="http://schemas.microsoft.com/office/word/2010/wordprocessingGroup" xmlns:wpi="http://schemas.microsoft.com/office/word/2010/wordprocessingInk" xmlns:wne="http://schemas.microsoft.com/office/word/2006/wordml" xmlns:wps="http://schemas.microsoft.com/office/word/2010/wordprocessingShape" mc:Ignorable="w14 w15 w16se w16cid w16 w16cex wp14">
   <w:footnote w:type="separator" w:id="-1">
     <w:p>
       <w:pPr>
@@ -8812,10 +10760,10 @@
 </file>
 
 <file path=word/header1.xml><?xml version="1.0" encoding="utf-8"?>
-<w:hdr xmlns:wpc="http://schemas.microsoft.com/office/word/2010/wordprocessingCanvas" xmlns:cx="http://schemas.microsoft.com/office/drawing/2014/chartex" xmlns:mc="http://schemas.openxmlformats.org/markup-compatibility/2006" xmlns:o="urn:schemas-microsoft-com:office:office" xmlns:r="http://schemas.openxmlformats.org/officeDocument/2006/relationships" xmlns:m="http://schemas.openxmlformats.org/officeDocument/2006/math" xmlns:v="urn:schemas-microsoft-com:vml" xmlns:wp14="http://schemas.microsoft.com/office/word/2010/wordprocessingDrawing" xmlns:wp="http://schemas.openxmlformats.org/drawingml/2006/wordprocessingDrawing" xmlns:w10="urn:schemas-microsoft-com:office:word" xmlns:w="http://schemas.openxmlformats.org/wordprocessingml/2006/main" xmlns:w14="http://schemas.microsoft.com/office/word/2010/wordml" xmlns:w15="http://schemas.microsoft.com/office/word/2012/wordml" xmlns:w16se="http://schemas.microsoft.com/office/word/2015/wordml/symex" xmlns:wpg="http://schemas.microsoft.com/office/word/2010/wordprocessingGroup" xmlns:wpi="http://schemas.microsoft.com/office/word/2010/wordprocessingInk" xmlns:wne="http://schemas.microsoft.com/office/word/2006/wordml" xmlns:wps="http://schemas.microsoft.com/office/word/2010/wordprocessingShape" mc:Ignorable="w14 w15 w16se wp14">
+<w:hdr xmlns:wpc="http://schemas.microsoft.com/office/word/2010/wordprocessingCanvas" xmlns:cx="http://schemas.microsoft.com/office/drawing/2014/chartex" xmlns:cx1="http://schemas.microsoft.com/office/drawing/2015/9/8/chartex" xmlns:cx2="http://schemas.microsoft.com/office/drawing/2015/10/21/chartex" xmlns:cx3="http://schemas.microsoft.com/office/drawing/2016/5/9/chartex" xmlns:cx4="http://schemas.microsoft.com/office/drawing/2016/5/10/chartex" xmlns:cx5="http://schemas.microsoft.com/office/drawing/2016/5/11/chartex" xmlns:cx6="http://schemas.microsoft.com/office/drawing/2016/5/12/chartex" xmlns:cx7="http://schemas.microsoft.com/office/drawing/2016/5/13/chartex" xmlns:cx8="http://schemas.microsoft.com/office/drawing/2016/5/14/chartex" xmlns:mc="http://schemas.openxmlformats.org/markup-compatibility/2006" xmlns:aink="http://schemas.microsoft.com/office/drawing/2016/ink" xmlns:am3d="http://schemas.microsoft.com/office/drawing/2017/model3d" xmlns:o="urn:schemas-microsoft-com:office:office" xmlns:r="http://schemas.openxmlformats.org/officeDocument/2006/relationships" xmlns:m="http://schemas.openxmlformats.org/officeDocument/2006/math" xmlns:v="urn:schemas-microsoft-com:vml" xmlns:wp14="http://schemas.microsoft.com/office/word/2010/wordprocessingDrawing" xmlns:wp="http://schemas.openxmlformats.org/drawingml/2006/wordprocessingDrawing" xmlns:w10="urn:schemas-microsoft-com:office:word" xmlns:w="http://schemas.openxmlformats.org/wordprocessingml/2006/main" xmlns:w14="http://schemas.microsoft.com/office/word/2010/wordml" xmlns:w15="http://schemas.microsoft.com/office/word/2012/wordml" xmlns:w16cex="http://schemas.microsoft.com/office/word/2018/wordml/cex" xmlns:w16cid="http://schemas.microsoft.com/office/word/2016/wordml/cid" xmlns:w16="http://schemas.microsoft.com/office/word/2018/wordml" xmlns:w16se="http://schemas.microsoft.com/office/word/2015/wordml/symex" xmlns:wpg="http://schemas.microsoft.com/office/word/2010/wordprocessingGroup" xmlns:wpi="http://schemas.microsoft.com/office/word/2010/wordprocessingInk" xmlns:wne="http://schemas.microsoft.com/office/word/2006/wordml" xmlns:wps="http://schemas.microsoft.com/office/word/2010/wordprocessingShape" mc:Ignorable="w14 w15 w16se w16cid w16 w16cex wp14">
   <w:p>
     <w:pPr>
-      <w:pStyle w:val="Header"/>
+      <w:pStyle w:val="stBilgi"/>
     </w:pPr>
     <w:r>
       <w:t>Mustafa Yıldız</w:t>
@@ -8835,7 +10783,7 @@
   </w:p>
   <w:p>
     <w:pPr>
-      <w:pStyle w:val="Header"/>
+      <w:pStyle w:val="stBilgi"/>
     </w:pPr>
     <w:r>
       <w:t>Onur Öztaş</w:t>
@@ -8849,8 +10797,94 @@
 </file>
 
 <file path=word/numbering.xml><?xml version="1.0" encoding="utf-8"?>
-<w:numbering xmlns:wpc="http://schemas.microsoft.com/office/word/2010/wordprocessingCanvas" xmlns:cx="http://schemas.microsoft.com/office/drawing/2014/chartex" xmlns:mc="http://schemas.openxmlformats.org/markup-compatibility/2006" xmlns:o="urn:schemas-microsoft-com:office:office" xmlns:r="http://schemas.openxmlformats.org/officeDocument/2006/relationships" xmlns:m="http://schemas.openxmlformats.org/officeDocument/2006/math" xmlns:v="urn:schemas-microsoft-com:vml" xmlns:wp14="http://schemas.microsoft.com/office/word/2010/wordprocessingDrawing" xmlns:wp="http://schemas.openxmlformats.org/drawingml/2006/wordprocessingDrawing" xmlns:w10="urn:schemas-microsoft-com:office:word" xmlns:w="http://schemas.openxmlformats.org/wordprocessingml/2006/main" xmlns:w14="http://schemas.microsoft.com/office/word/2010/wordml" xmlns:w15="http://schemas.microsoft.com/office/word/2012/wordml" xmlns:w16se="http://schemas.microsoft.com/office/word/2015/wordml/symex" xmlns:wpg="http://schemas.microsoft.com/office/word/2010/wordprocessingGroup" xmlns:wpi="http://schemas.microsoft.com/office/word/2010/wordprocessingInk" xmlns:wne="http://schemas.microsoft.com/office/word/2006/wordml" xmlns:wps="http://schemas.microsoft.com/office/word/2010/wordprocessingShape" mc:Ignorable="w14 w15 w16se wp14">
+<w:numbering xmlns:wpc="http://schemas.microsoft.com/office/word/2010/wordprocessingCanvas" xmlns:cx="http://schemas.microsoft.com/office/drawing/2014/chartex" xmlns:cx1="http://schemas.microsoft.com/office/drawing/2015/9/8/chartex" xmlns:cx2="http://schemas.microsoft.com/office/drawing/2015/10/21/chartex" xmlns:cx3="http://schemas.microsoft.com/office/drawing/2016/5/9/chartex" xmlns:cx4="http://schemas.microsoft.com/office/drawing/2016/5/10/chartex" xmlns:cx5="http://schemas.microsoft.com/office/drawing/2016/5/11/chartex" xmlns:cx6="http://schemas.microsoft.com/office/drawing/2016/5/12/chartex" xmlns:cx7="http://schemas.microsoft.com/office/drawing/2016/5/13/chartex" xmlns:cx8="http://schemas.microsoft.com/office/drawing/2016/5/14/chartex" xmlns:mc="http://schemas.openxmlformats.org/markup-compatibility/2006" xmlns:aink="http://schemas.microsoft.com/office/drawing/2016/ink" xmlns:am3d="http://schemas.microsoft.com/office/drawing/2017/model3d" xmlns:o="urn:schemas-microsoft-com:office:office" xmlns:r="http://schemas.openxmlformats.org/officeDocument/2006/relationships" xmlns:m="http://schemas.openxmlformats.org/officeDocument/2006/math" xmlns:v="urn:schemas-microsoft-com:vml" xmlns:wp14="http://schemas.microsoft.com/office/word/2010/wordprocessingDrawing" xmlns:wp="http://schemas.openxmlformats.org/drawingml/2006/wordprocessingDrawing" xmlns:w10="urn:schemas-microsoft-com:office:word" xmlns:w="http://schemas.openxmlformats.org/wordprocessingml/2006/main" xmlns:w14="http://schemas.microsoft.com/office/word/2010/wordml" xmlns:w15="http://schemas.microsoft.com/office/word/2012/wordml" xmlns:w16cex="http://schemas.microsoft.com/office/word/2018/wordml/cex" xmlns:w16cid="http://schemas.microsoft.com/office/word/2016/wordml/cid" xmlns:w16="http://schemas.microsoft.com/office/word/2018/wordml" xmlns:w16se="http://schemas.microsoft.com/office/word/2015/wordml/symex" xmlns:wpg="http://schemas.microsoft.com/office/word/2010/wordprocessingGroup" xmlns:wpi="http://schemas.microsoft.com/office/word/2010/wordprocessingInk" xmlns:wne="http://schemas.microsoft.com/office/word/2006/wordml" xmlns:wps="http://schemas.microsoft.com/office/word/2010/wordprocessingShape" mc:Ignorable="w14 w15 w16se w16cid w16 w16cex wp14">
   <w:abstractNum w:abstractNumId="0" w15:restartNumberingAfterBreak="0">
+    <w:nsid w:val="210C0CA7"/>
+    <w:multiLevelType w:val="hybridMultilevel"/>
+    <w:tmpl w:val="2BBC36EA"/>
+    <w:lvl w:ilvl="0" w:tplc="041F000F">
+      <w:start w:val="1"/>
+      <w:numFmt w:val="decimal"/>
+      <w:lvlText w:val="%1."/>
+      <w:lvlJc w:val="left"/>
+      <w:pPr>
+        <w:ind w:left="720" w:hanging="360"/>
+      </w:pPr>
+    </w:lvl>
+    <w:lvl w:ilvl="1" w:tplc="041F0019" w:tentative="1">
+      <w:start w:val="1"/>
+      <w:numFmt w:val="lowerLetter"/>
+      <w:lvlText w:val="%2."/>
+      <w:lvlJc w:val="left"/>
+      <w:pPr>
+        <w:ind w:left="1440" w:hanging="360"/>
+      </w:pPr>
+    </w:lvl>
+    <w:lvl w:ilvl="2" w:tplc="041F001B" w:tentative="1">
+      <w:start w:val="1"/>
+      <w:numFmt w:val="lowerRoman"/>
+      <w:lvlText w:val="%3."/>
+      <w:lvlJc w:val="right"/>
+      <w:pPr>
+        <w:ind w:left="2160" w:hanging="180"/>
+      </w:pPr>
+    </w:lvl>
+    <w:lvl w:ilvl="3" w:tplc="041F000F" w:tentative="1">
+      <w:start w:val="1"/>
+      <w:numFmt w:val="decimal"/>
+      <w:lvlText w:val="%4."/>
+      <w:lvlJc w:val="left"/>
+      <w:pPr>
+        <w:ind w:left="2880" w:hanging="360"/>
+      </w:pPr>
+    </w:lvl>
+    <w:lvl w:ilvl="4" w:tplc="041F0019" w:tentative="1">
+      <w:start w:val="1"/>
+      <w:numFmt w:val="lowerLetter"/>
+      <w:lvlText w:val="%5."/>
+      <w:lvlJc w:val="left"/>
+      <w:pPr>
+        <w:ind w:left="3600" w:hanging="360"/>
+      </w:pPr>
+    </w:lvl>
+    <w:lvl w:ilvl="5" w:tplc="041F001B" w:tentative="1">
+      <w:start w:val="1"/>
+      <w:numFmt w:val="lowerRoman"/>
+      <w:lvlText w:val="%6."/>
+      <w:lvlJc w:val="right"/>
+      <w:pPr>
+        <w:ind w:left="4320" w:hanging="180"/>
+      </w:pPr>
+    </w:lvl>
+    <w:lvl w:ilvl="6" w:tplc="041F000F" w:tentative="1">
+      <w:start w:val="1"/>
+      <w:numFmt w:val="decimal"/>
+      <w:lvlText w:val="%7."/>
+      <w:lvlJc w:val="left"/>
+      <w:pPr>
+        <w:ind w:left="5040" w:hanging="360"/>
+      </w:pPr>
+    </w:lvl>
+    <w:lvl w:ilvl="7" w:tplc="041F0019" w:tentative="1">
+      <w:start w:val="1"/>
+      <w:numFmt w:val="lowerLetter"/>
+      <w:lvlText w:val="%8."/>
+      <w:lvlJc w:val="left"/>
+      <w:pPr>
+        <w:ind w:left="5760" w:hanging="360"/>
+      </w:pPr>
+    </w:lvl>
+    <w:lvl w:ilvl="8" w:tplc="041F001B" w:tentative="1">
+      <w:start w:val="1"/>
+      <w:numFmt w:val="lowerRoman"/>
+      <w:lvlText w:val="%9."/>
+      <w:lvlJc w:val="right"/>
+      <w:pPr>
+        <w:ind w:left="6480" w:hanging="180"/>
+      </w:pPr>
+    </w:lvl>
+  </w:abstractNum>
+  <w:abstractNum w:abstractNumId="1" w15:restartNumberingAfterBreak="0">
     <w:nsid w:val="300A22D7"/>
     <w:multiLevelType w:val="hybridMultilevel"/>
     <w:tmpl w:val="5D48EC3C"/>
@@ -8963,7 +10997,7 @@
       </w:rPr>
     </w:lvl>
   </w:abstractNum>
-  <w:abstractNum w:abstractNumId="1" w15:restartNumberingAfterBreak="0">
+  <w:abstractNum w:abstractNumId="2" w15:restartNumberingAfterBreak="0">
     <w:nsid w:val="44164DD1"/>
     <w:multiLevelType w:val="multilevel"/>
     <w:tmpl w:val="1D1CFA54"/>
@@ -9084,7 +11118,7 @@
       </w:rPr>
     </w:lvl>
   </w:abstractNum>
-  <w:abstractNum w:abstractNumId="2" w15:restartNumberingAfterBreak="0">
+  <w:abstractNum w:abstractNumId="3" w15:restartNumberingAfterBreak="0">
     <w:nsid w:val="623A18EF"/>
     <w:multiLevelType w:val="hybridMultilevel"/>
     <w:tmpl w:val="4F6C713C"/>
@@ -9198,19 +11232,22 @@
     </w:lvl>
   </w:abstractNum>
   <w:num w:numId="1">
-    <w:abstractNumId w:val="0"/>
+    <w:abstractNumId w:val="1"/>
   </w:num>
   <w:num w:numId="2">
+    <w:abstractNumId w:val="3"/>
+  </w:num>
+  <w:num w:numId="3">
     <w:abstractNumId w:val="2"/>
   </w:num>
-  <w:num w:numId="3">
-    <w:abstractNumId w:val="1"/>
+  <w:num w:numId="4">
+    <w:abstractNumId w:val="0"/>
   </w:num>
 </w:numbering>
 </file>
 
 <file path=word/styles.xml><?xml version="1.0" encoding="utf-8"?>
-<w:styles xmlns:mc="http://schemas.openxmlformats.org/markup-compatibility/2006" xmlns:r="http://schemas.openxmlformats.org/officeDocument/2006/relationships" xmlns:w="http://schemas.openxmlformats.org/wordprocessingml/2006/main" xmlns:w14="http://schemas.microsoft.com/office/word/2010/wordml" xmlns:w15="http://schemas.microsoft.com/office/word/2012/wordml" xmlns:w16se="http://schemas.microsoft.com/office/word/2015/wordml/symex" mc:Ignorable="w14 w15 w16se">
+<w:styles xmlns:mc="http://schemas.openxmlformats.org/markup-compatibility/2006" xmlns:r="http://schemas.openxmlformats.org/officeDocument/2006/relationships" xmlns:w="http://schemas.openxmlformats.org/wordprocessingml/2006/main" xmlns:w14="http://schemas.microsoft.com/office/word/2010/wordml" xmlns:w15="http://schemas.microsoft.com/office/word/2012/wordml" xmlns:w16cex="http://schemas.microsoft.com/office/word/2018/wordml/cex" xmlns:w16cid="http://schemas.microsoft.com/office/word/2016/wordml/cid" xmlns:w16="http://schemas.microsoft.com/office/word/2018/wordml" xmlns:w16se="http://schemas.microsoft.com/office/word/2015/wordml/symex" mc:Ignorable="w14 w15 w16se w16cid w16 w16cex">
   <w:docDefaults>
     <w:rPrDefault>
       <w:rPr>
@@ -9227,7 +11264,7 @@
       </w:pPr>
     </w:pPrDefault>
   </w:docDefaults>
-  <w:latentStyles w:defLockedState="0" w:defUIPriority="99" w:defSemiHidden="0" w:defUnhideWhenUsed="0" w:defQFormat="0" w:count="371">
+  <w:latentStyles w:defLockedState="0" w:defUIPriority="99" w:defSemiHidden="0" w:defUnhideWhenUsed="0" w:defQFormat="0" w:count="376">
     <w:lsdException w:name="Normal" w:uiPriority="0" w:qFormat="1"/>
     <w:lsdException w:name="heading 1" w:uiPriority="9" w:qFormat="1"/>
     <w:lsdException w:name="heading 2" w:semiHidden="1" w:uiPriority="9" w:unhideWhenUsed="1" w:qFormat="1"/>
@@ -9333,7 +11370,6 @@
     <w:lsdException w:name="HTML Sample" w:semiHidden="1" w:unhideWhenUsed="1"/>
     <w:lsdException w:name="HTML Typewriter" w:semiHidden="1" w:unhideWhenUsed="1"/>
     <w:lsdException w:name="HTML Variable" w:semiHidden="1" w:unhideWhenUsed="1"/>
-    <w:lsdException w:name="Normal Table" w:semiHidden="1" w:unhideWhenUsed="1"/>
     <w:lsdException w:name="annotation subject" w:semiHidden="1" w:unhideWhenUsed="1"/>
     <w:lsdException w:name="No List" w:semiHidden="1" w:unhideWhenUsed="1"/>
     <w:lsdException w:name="Outline List 1" w:semiHidden="1" w:unhideWhenUsed="1"/>
@@ -9376,11 +11412,8 @@
     <w:lsdException w:name="Table Contemporary" w:semiHidden="1" w:unhideWhenUsed="1"/>
     <w:lsdException w:name="Table Elegant" w:semiHidden="1" w:unhideWhenUsed="1"/>
     <w:lsdException w:name="Table Professional" w:semiHidden="1" w:unhideWhenUsed="1"/>
-    <w:lsdException w:name="Table Subtle 1" w:semiHidden="1" w:unhideWhenUsed="1"/>
     <w:lsdException w:name="Table Subtle 2" w:semiHidden="1" w:unhideWhenUsed="1"/>
     <w:lsdException w:name="Table Web 1" w:semiHidden="1" w:unhideWhenUsed="1"/>
-    <w:lsdException w:name="Table Web 2" w:semiHidden="1" w:unhideWhenUsed="1"/>
-    <w:lsdException w:name="Table Web 3" w:semiHidden="1" w:unhideWhenUsed="1"/>
     <w:lsdException w:name="Balloon Text" w:semiHidden="1" w:unhideWhenUsed="1"/>
     <w:lsdException w:name="Table Grid" w:uiPriority="39"/>
     <w:lsdException w:name="Table Theme" w:semiHidden="1" w:unhideWhenUsed="1"/>
@@ -9599,6 +11632,11 @@
     <w:lsdException w:name="List Table 5 Dark Accent 6" w:uiPriority="50"/>
     <w:lsdException w:name="List Table 6 Colorful Accent 6" w:uiPriority="51"/>
     <w:lsdException w:name="List Table 7 Colorful Accent 6" w:uiPriority="52"/>
+    <w:lsdException w:name="Mention" w:semiHidden="1" w:unhideWhenUsed="1"/>
+    <w:lsdException w:name="Smart Hyperlink" w:semiHidden="1" w:unhideWhenUsed="1"/>
+    <w:lsdException w:name="Hashtag" w:semiHidden="1" w:unhideWhenUsed="1"/>
+    <w:lsdException w:name="Unresolved Mention" w:semiHidden="1" w:unhideWhenUsed="1"/>
+    <w:lsdException w:name="Smart Link" w:semiHidden="1" w:unhideWhenUsed="1"/>
   </w:latentStyles>
   <w:style w:type="paragraph" w:default="1" w:styleId="Normal">
     <w:name w:val="Normal"/>
@@ -9607,11 +11645,11 @@
       <w:lang w:val="en-US"/>
     </w:rPr>
   </w:style>
-  <w:style w:type="paragraph" w:styleId="Heading1">
+  <w:style w:type="paragraph" w:styleId="Balk1">
     <w:name w:val="heading 1"/>
     <w:basedOn w:val="Normal"/>
     <w:next w:val="Normal"/>
-    <w:link w:val="Heading1Char"/>
+    <w:link w:val="Balk1Char"/>
     <w:uiPriority w:val="9"/>
     <w:qFormat/>
     <w:rsid w:val="007B0D11"/>
@@ -9628,13 +11666,13 @@
       <w:szCs w:val="32"/>
     </w:rPr>
   </w:style>
-  <w:style w:type="character" w:default="1" w:styleId="DefaultParagraphFont">
+  <w:style w:type="character" w:default="1" w:styleId="VarsaylanParagrafYazTipi">
     <w:name w:val="Default Paragraph Font"/>
     <w:uiPriority w:val="1"/>
     <w:semiHidden/>
     <w:unhideWhenUsed/>
   </w:style>
-  <w:style w:type="table" w:default="1" w:styleId="TableNormal">
+  <w:style w:type="table" w:default="1" w:styleId="NormalTablo">
     <w:name w:val="Normal Table"/>
     <w:uiPriority w:val="99"/>
     <w:semiHidden/>
@@ -9649,16 +11687,16 @@
       </w:tblCellMar>
     </w:tblPr>
   </w:style>
-  <w:style w:type="numbering" w:default="1" w:styleId="NoList">
+  <w:style w:type="numbering" w:default="1" w:styleId="ListeYok">
     <w:name w:val="No List"/>
     <w:uiPriority w:val="99"/>
     <w:semiHidden/>
     <w:unhideWhenUsed/>
   </w:style>
-  <w:style w:type="character" w:customStyle="1" w:styleId="Heading1Char">
-    <w:name w:val="Heading 1 Char"/>
-    <w:basedOn w:val="DefaultParagraphFont"/>
-    <w:link w:val="Heading1"/>
+  <w:style w:type="character" w:customStyle="1" w:styleId="Balk1Char">
+    <w:name w:val="Başlık 1 Char"/>
+    <w:basedOn w:val="VarsaylanParagrafYazTipi"/>
+    <w:link w:val="Balk1"/>
     <w:uiPriority w:val="9"/>
     <w:rsid w:val="007B0D11"/>
     <w:rPr>
@@ -9682,10 +11720,10 @@
       <w:szCs w:val="24"/>
     </w:rPr>
   </w:style>
-  <w:style w:type="paragraph" w:styleId="Header">
+  <w:style w:type="paragraph" w:styleId="stBilgi">
     <w:name w:val="header"/>
     <w:basedOn w:val="Normal"/>
-    <w:link w:val="HeaderChar"/>
+    <w:link w:val="stBilgiChar"/>
     <w:uiPriority w:val="99"/>
     <w:unhideWhenUsed/>
     <w:rsid w:val="00C45176"/>
@@ -9697,20 +11735,20 @@
       <w:spacing w:after="0" w:line="240" w:lineRule="auto"/>
     </w:pPr>
   </w:style>
-  <w:style w:type="character" w:customStyle="1" w:styleId="HeaderChar">
-    <w:name w:val="Header Char"/>
-    <w:basedOn w:val="DefaultParagraphFont"/>
-    <w:link w:val="Header"/>
+  <w:style w:type="character" w:customStyle="1" w:styleId="stBilgiChar">
+    <w:name w:val="Üst Bilgi Char"/>
+    <w:basedOn w:val="VarsaylanParagrafYazTipi"/>
+    <w:link w:val="stBilgi"/>
     <w:uiPriority w:val="99"/>
     <w:rsid w:val="00C45176"/>
     <w:rPr>
       <w:lang w:val="en-US"/>
     </w:rPr>
   </w:style>
-  <w:style w:type="paragraph" w:styleId="Footer">
+  <w:style w:type="paragraph" w:styleId="AltBilgi">
     <w:name w:val="footer"/>
     <w:basedOn w:val="Normal"/>
-    <w:link w:val="FooterChar"/>
+    <w:link w:val="AltBilgiChar"/>
     <w:uiPriority w:val="99"/>
     <w:unhideWhenUsed/>
     <w:rsid w:val="00C45176"/>
@@ -9722,17 +11760,17 @@
       <w:spacing w:after="0" w:line="240" w:lineRule="auto"/>
     </w:pPr>
   </w:style>
-  <w:style w:type="character" w:customStyle="1" w:styleId="FooterChar">
-    <w:name w:val="Footer Char"/>
-    <w:basedOn w:val="DefaultParagraphFont"/>
-    <w:link w:val="Footer"/>
+  <w:style w:type="character" w:customStyle="1" w:styleId="AltBilgiChar">
+    <w:name w:val="Alt Bilgi Char"/>
+    <w:basedOn w:val="VarsaylanParagrafYazTipi"/>
+    <w:link w:val="AltBilgi"/>
     <w:uiPriority w:val="99"/>
     <w:rsid w:val="00C45176"/>
     <w:rPr>
       <w:lang w:val="en-US"/>
     </w:rPr>
   </w:style>
-  <w:style w:type="paragraph" w:styleId="ListParagraph">
+  <w:style w:type="paragraph" w:styleId="ListeParagraf">
     <w:name w:val="List Paragraph"/>
     <w:basedOn w:val="Normal"/>
     <w:uiPriority w:val="34"/>
@@ -9743,9 +11781,9 @@
       <w:contextualSpacing/>
     </w:pPr>
   </w:style>
-  <w:style w:type="character" w:styleId="PlaceholderText">
+  <w:style w:type="character" w:styleId="YerTutucuMetni">
     <w:name w:val="Placeholder Text"/>
-    <w:basedOn w:val="DefaultParagraphFont"/>
+    <w:basedOn w:val="VarsaylanParagrafYazTipi"/>
     <w:uiPriority w:val="99"/>
     <w:semiHidden/>
     <w:rsid w:val="00033E6A"/>
@@ -9753,10 +11791,10 @@
       <w:color w:val="808080"/>
     </w:rPr>
   </w:style>
-  <w:style w:type="paragraph" w:styleId="BodyText">
+  <w:style w:type="paragraph" w:styleId="GvdeMetni">
     <w:name w:val="Body Text"/>
     <w:basedOn w:val="Normal"/>
-    <w:link w:val="BodyTextChar"/>
+    <w:link w:val="GvdeMetniChar"/>
     <w:uiPriority w:val="1"/>
     <w:qFormat/>
     <w:rsid w:val="006164E5"/>
@@ -9774,10 +11812,10 @@
       <w:szCs w:val="20"/>
     </w:rPr>
   </w:style>
-  <w:style w:type="character" w:customStyle="1" w:styleId="BodyTextChar">
-    <w:name w:val="Body Text Char"/>
-    <w:basedOn w:val="DefaultParagraphFont"/>
-    <w:link w:val="BodyText"/>
+  <w:style w:type="character" w:customStyle="1" w:styleId="GvdeMetniChar">
+    <w:name w:val="Gövde Metni Char"/>
+    <w:basedOn w:val="VarsaylanParagrafYazTipi"/>
+    <w:link w:val="GvdeMetni"/>
     <w:uiPriority w:val="1"/>
     <w:rsid w:val="006164E5"/>
     <w:rPr>
@@ -9788,9 +11826,9 @@
       <w:lang w:val="en-US"/>
     </w:rPr>
   </w:style>
-  <w:style w:type="paragraph" w:styleId="TOCHeading">
+  <w:style w:type="paragraph" w:styleId="TBal">
     <w:name w:val="TOC Heading"/>
-    <w:basedOn w:val="Heading1"/>
+    <w:basedOn w:val="Balk1"/>
     <w:next w:val="Normal"/>
     <w:uiPriority w:val="39"/>
     <w:unhideWhenUsed/>
@@ -9806,7 +11844,7 @@
       <w:sz w:val="32"/>
     </w:rPr>
   </w:style>
-  <w:style w:type="paragraph" w:styleId="TOC1">
+  <w:style w:type="paragraph" w:styleId="T1">
     <w:name w:val="toc 1"/>
     <w:basedOn w:val="Normal"/>
     <w:next w:val="Normal"/>
@@ -9818,9 +11856,9 @@
       <w:spacing w:after="100"/>
     </w:pPr>
   </w:style>
-  <w:style w:type="character" w:styleId="Hyperlink">
+  <w:style w:type="character" w:styleId="Kpr">
     <w:name w:val="Hyperlink"/>
-    <w:basedOn w:val="DefaultParagraphFont"/>
+    <w:basedOn w:val="VarsaylanParagrafYazTipi"/>
     <w:uiPriority w:val="99"/>
     <w:unhideWhenUsed/>
     <w:rsid w:val="00201D97"/>

</xml_diff>

<commit_message>
Magnetic Design and Loss Calculations are added
</commit_message>
<xml_diff>
--- a/Simulation Report.docx
+++ b/Simulation Report.docx
@@ -336,7 +336,7 @@
           <w:r>
             <w:fldChar w:fldCharType="separate"/>
           </w:r>
-          <w:hyperlink w:anchor="_Toc70770481" w:history="1">
+          <w:hyperlink w:anchor="_Toc70783125" w:history="1">
             <w:r>
               <w:rPr>
                 <w:rStyle w:val="Kpr"/>
@@ -363,7 +363,7 @@
                 <w:noProof/>
                 <w:webHidden/>
               </w:rPr>
-              <w:instrText xml:space="preserve"> PAGEREF _Toc70770481 \h </w:instrText>
+              <w:instrText xml:space="preserve"> PAGEREF _Toc70783125 \h </w:instrText>
             </w:r>
             <w:r>
               <w:rPr>
@@ -409,7 +409,7 @@
               <w:lang w:val="tr-TR" w:eastAsia="tr-TR"/>
             </w:rPr>
           </w:pPr>
-          <w:hyperlink w:anchor="_Toc70770482" w:history="1">
+          <w:hyperlink w:anchor="_Toc70783126" w:history="1">
             <w:r>
               <w:rPr>
                 <w:rStyle w:val="Kpr"/>
@@ -453,7 +453,7 @@
                 <w:noProof/>
                 <w:webHidden/>
               </w:rPr>
-              <w:instrText xml:space="preserve"> PAGEREF _Toc70770482 \h </w:instrText>
+              <w:instrText xml:space="preserve"> PAGEREF _Toc70783126 \h </w:instrText>
             </w:r>
             <w:r>
               <w:rPr>
@@ -499,7 +499,7 @@
               <w:lang w:val="tr-TR" w:eastAsia="tr-TR"/>
             </w:rPr>
           </w:pPr>
-          <w:hyperlink w:anchor="_Toc70770483" w:history="1">
+          <w:hyperlink w:anchor="_Toc70783127" w:history="1">
             <w:r>
               <w:rPr>
                 <w:rStyle w:val="Kpr"/>
@@ -543,7 +543,7 @@
                 <w:noProof/>
                 <w:webHidden/>
               </w:rPr>
-              <w:instrText xml:space="preserve"> PAGEREF _Toc70770483 \h </w:instrText>
+              <w:instrText xml:space="preserve"> PAGEREF _Toc70783127 \h </w:instrText>
             </w:r>
             <w:r>
               <w:rPr>
@@ -589,7 +589,7 @@
               <w:lang w:val="tr-TR" w:eastAsia="tr-TR"/>
             </w:rPr>
           </w:pPr>
-          <w:hyperlink w:anchor="_Toc70770484" w:history="1">
+          <w:hyperlink w:anchor="_Toc70783128" w:history="1">
             <w:r>
               <w:rPr>
                 <w:rStyle w:val="Kpr"/>
@@ -633,7 +633,7 @@
                 <w:noProof/>
                 <w:webHidden/>
               </w:rPr>
-              <w:instrText xml:space="preserve"> PAGEREF _Toc70770484 \h </w:instrText>
+              <w:instrText xml:space="preserve"> PAGEREF _Toc70783128 \h </w:instrText>
             </w:r>
             <w:r>
               <w:rPr>
@@ -653,7 +653,7 @@
                 <w:noProof/>
                 <w:webHidden/>
               </w:rPr>
-              <w:t>5</w:t>
+              <w:t>8</w:t>
             </w:r>
             <w:r>
               <w:rPr>
@@ -679,7 +679,7 @@
               <w:lang w:val="tr-TR" w:eastAsia="tr-TR"/>
             </w:rPr>
           </w:pPr>
-          <w:hyperlink w:anchor="_Toc70770485" w:history="1">
+          <w:hyperlink w:anchor="_Toc70783129" w:history="1">
             <w:r>
               <w:rPr>
                 <w:rStyle w:val="Kpr"/>
@@ -723,7 +723,7 @@
                 <w:noProof/>
                 <w:webHidden/>
               </w:rPr>
-              <w:instrText xml:space="preserve"> PAGEREF _Toc70770485 \h </w:instrText>
+              <w:instrText xml:space="preserve"> PAGEREF _Toc70783129 \h </w:instrText>
             </w:r>
             <w:r>
               <w:rPr>
@@ -743,7 +743,7 @@
                 <w:noProof/>
                 <w:webHidden/>
               </w:rPr>
-              <w:t>7</w:t>
+              <w:t>10</w:t>
             </w:r>
             <w:r>
               <w:rPr>
@@ -769,7 +769,7 @@
               <w:lang w:val="tr-TR" w:eastAsia="tr-TR"/>
             </w:rPr>
           </w:pPr>
-          <w:hyperlink w:anchor="_Toc70770486" w:history="1">
+          <w:hyperlink w:anchor="_Toc70783130" w:history="1">
             <w:r>
               <w:rPr>
                 <w:rStyle w:val="Kpr"/>
@@ -813,7 +813,7 @@
                 <w:noProof/>
                 <w:webHidden/>
               </w:rPr>
-              <w:instrText xml:space="preserve"> PAGEREF _Toc70770486 \h </w:instrText>
+              <w:instrText xml:space="preserve"> PAGEREF _Toc70783130 \h </w:instrText>
             </w:r>
             <w:r>
               <w:rPr>
@@ -833,7 +833,7 @@
                 <w:noProof/>
                 <w:webHidden/>
               </w:rPr>
-              <w:t>9</w:t>
+              <w:t>13</w:t>
             </w:r>
             <w:r>
               <w:rPr>
@@ -859,7 +859,7 @@
               <w:lang w:val="tr-TR" w:eastAsia="tr-TR"/>
             </w:rPr>
           </w:pPr>
-          <w:hyperlink w:anchor="_Toc70770487" w:history="1">
+          <w:hyperlink w:anchor="_Toc70783131" w:history="1">
             <w:r>
               <w:rPr>
                 <w:rStyle w:val="Kpr"/>
@@ -882,7 +882,7 @@
                 <w:rStyle w:val="Kpr"/>
                 <w:noProof/>
               </w:rPr>
-              <w:t>Component Selection</w:t>
+              <w:t>Magnetic Design</w:t>
             </w:r>
             <w:r>
               <w:rPr>
@@ -903,169 +903,7 @@
                 <w:noProof/>
                 <w:webHidden/>
               </w:rPr>
-              <w:instrText xml:space="preserve"> PAGEREF _Toc70770487 \h </w:instrText>
-            </w:r>
-            <w:r>
-              <w:rPr>
-                <w:noProof/>
-                <w:webHidden/>
-              </w:rPr>
-            </w:r>
-            <w:r>
-              <w:rPr>
-                <w:noProof/>
-                <w:webHidden/>
-              </w:rPr>
-              <w:fldChar w:fldCharType="separate"/>
-            </w:r>
-            <w:r>
-              <w:rPr>
-                <w:noProof/>
-                <w:webHidden/>
-              </w:rPr>
-              <w:t>14</w:t>
-            </w:r>
-            <w:r>
-              <w:rPr>
-                <w:noProof/>
-                <w:webHidden/>
-              </w:rPr>
-              <w:fldChar w:fldCharType="end"/>
-            </w:r>
-          </w:hyperlink>
-        </w:p>
-        <w:p>
-          <w:pPr>
-            <w:pStyle w:val="T1"/>
-            <w:tabs>
-              <w:tab w:val="left" w:pos="480"/>
-              <w:tab w:val="right" w:leader="dot" w:pos="9062"/>
-            </w:tabs>
-            <w:rPr>
-              <w:rFonts w:asciiTheme="minorHAnsi" w:eastAsiaTheme="minorEastAsia" w:hAnsiTheme="minorHAnsi" w:cstheme="minorBidi"/>
-              <w:b w:val="0"/>
-              <w:noProof/>
-              <w:szCs w:val="24"/>
-              <w:lang w:val="tr-TR" w:eastAsia="tr-TR"/>
-            </w:rPr>
-          </w:pPr>
-          <w:hyperlink w:anchor="_Toc70770488" w:history="1">
-            <w:r>
-              <w:rPr>
-                <w:rStyle w:val="Kpr"/>
-                <w:noProof/>
-              </w:rPr>
-              <w:t>6.</w:t>
-            </w:r>
-            <w:r>
-              <w:rPr>
-                <w:rFonts w:asciiTheme="minorHAnsi" w:eastAsiaTheme="minorEastAsia" w:hAnsiTheme="minorHAnsi" w:cstheme="minorBidi"/>
-                <w:b w:val="0"/>
-                <w:noProof/>
-                <w:szCs w:val="24"/>
-                <w:lang w:val="tr-TR" w:eastAsia="tr-TR"/>
-              </w:rPr>
-              <w:tab/>
-            </w:r>
-            <w:r>
-              <w:rPr>
-                <w:rStyle w:val="Kpr"/>
-                <w:noProof/>
-              </w:rPr>
-              <w:t>Simulation Results</w:t>
-            </w:r>
-            <w:r>
-              <w:rPr>
-                <w:noProof/>
-                <w:webHidden/>
-              </w:rPr>
-              <w:tab/>
-            </w:r>
-            <w:r>
-              <w:rPr>
-                <w:noProof/>
-                <w:webHidden/>
-              </w:rPr>
-              <w:fldChar w:fldCharType="begin"/>
-            </w:r>
-            <w:r>
-              <w:rPr>
-                <w:noProof/>
-                <w:webHidden/>
-              </w:rPr>
-              <w:instrText xml:space="preserve"> PAGEREF _Toc70770488 \h </w:instrText>
-            </w:r>
-            <w:r>
-              <w:rPr>
-                <w:noProof/>
-                <w:webHidden/>
-              </w:rPr>
-            </w:r>
-            <w:r>
-              <w:rPr>
-                <w:noProof/>
-                <w:webHidden/>
-              </w:rPr>
-              <w:fldChar w:fldCharType="separate"/>
-            </w:r>
-            <w:r>
-              <w:rPr>
-                <w:noProof/>
-                <w:webHidden/>
-              </w:rPr>
-              <w:t>14</w:t>
-            </w:r>
-            <w:r>
-              <w:rPr>
-                <w:noProof/>
-                <w:webHidden/>
-              </w:rPr>
-              <w:fldChar w:fldCharType="end"/>
-            </w:r>
-          </w:hyperlink>
-        </w:p>
-        <w:p>
-          <w:pPr>
-            <w:pStyle w:val="T1"/>
-            <w:tabs>
-              <w:tab w:val="right" w:leader="dot" w:pos="9062"/>
-            </w:tabs>
-            <w:rPr>
-              <w:rFonts w:asciiTheme="minorHAnsi" w:eastAsiaTheme="minorEastAsia" w:hAnsiTheme="minorHAnsi" w:cstheme="minorBidi"/>
-              <w:b w:val="0"/>
-              <w:noProof/>
-              <w:szCs w:val="24"/>
-              <w:lang w:val="tr-TR" w:eastAsia="tr-TR"/>
-            </w:rPr>
-          </w:pPr>
-          <w:hyperlink w:anchor="_Toc70770489" w:history="1">
-            <w:r>
-              <w:rPr>
-                <w:rStyle w:val="Kpr"/>
-                <w:noProof/>
-              </w:rPr>
-              <w:t>Conclusion</w:t>
-            </w:r>
-            <w:r>
-              <w:rPr>
-                <w:noProof/>
-                <w:webHidden/>
-              </w:rPr>
-              <w:tab/>
-            </w:r>
-            <w:r>
-              <w:rPr>
-                <w:noProof/>
-                <w:webHidden/>
-              </w:rPr>
-              <w:fldChar w:fldCharType="begin"/>
-            </w:r>
-            <w:r>
-              <w:rPr>
-                <w:noProof/>
-                <w:webHidden/>
-              </w:rPr>
-              <w:instrText xml:space="preserve"> PAGEREF _Toc70770489 \h </w:instrText>
+              <w:instrText xml:space="preserve"> PAGEREF _Toc70783131 \h </w:instrText>
             </w:r>
             <w:r>
               <w:rPr>
@@ -1100,6 +938,7 @@
           <w:pPr>
             <w:pStyle w:val="T1"/>
             <w:tabs>
+              <w:tab w:val="left" w:pos="480"/>
               <w:tab w:val="right" w:leader="dot" w:pos="9062"/>
             </w:tabs>
             <w:rPr>
@@ -1110,13 +949,44 @@
               <w:lang w:val="tr-TR" w:eastAsia="tr-TR"/>
             </w:rPr>
           </w:pPr>
-          <w:hyperlink w:anchor="_Toc70770490" w:history="1">
+          <w:hyperlink w:anchor="_Toc70783132" w:history="1">
             <w:r>
               <w:rPr>
                 <w:rStyle w:val="Kpr"/>
                 <w:noProof/>
               </w:rPr>
-              <w:t>Appendix</w:t>
+              <w:t>6.</w:t>
+            </w:r>
+            <w:r>
+              <w:rPr>
+                <w:rFonts w:asciiTheme="minorHAnsi" w:eastAsiaTheme="minorEastAsia" w:hAnsiTheme="minorHAnsi" w:cstheme="minorBidi"/>
+                <w:b w:val="0"/>
+                <w:noProof/>
+                <w:szCs w:val="24"/>
+                <w:lang w:val="tr-TR" w:eastAsia="tr-TR"/>
+              </w:rPr>
+              <w:tab/>
+            </w:r>
+            <w:r>
+              <w:rPr>
+                <w:rStyle w:val="Kpr"/>
+                <w:noProof/>
+              </w:rPr>
+              <w:t>Com</w:t>
+            </w:r>
+            <w:r>
+              <w:rPr>
+                <w:rStyle w:val="Kpr"/>
+                <w:noProof/>
+              </w:rPr>
+              <w:t>p</w:t>
+            </w:r>
+            <w:r>
+              <w:rPr>
+                <w:rStyle w:val="Kpr"/>
+                <w:noProof/>
+              </w:rPr>
+              <w:t>onent Selection</w:t>
             </w:r>
             <w:r>
               <w:rPr>
@@ -1137,7 +1007,7 @@
                 <w:noProof/>
                 <w:webHidden/>
               </w:rPr>
-              <w:instrText xml:space="preserve"> PAGEREF _Toc70770490 \h </w:instrText>
+              <w:instrText xml:space="preserve"> PAGEREF _Toc70783132 \h </w:instrText>
             </w:r>
             <w:r>
               <w:rPr>
@@ -1169,6 +1039,240 @@
           </w:hyperlink>
         </w:p>
         <w:p>
+          <w:pPr>
+            <w:pStyle w:val="T1"/>
+            <w:tabs>
+              <w:tab w:val="left" w:pos="480"/>
+              <w:tab w:val="right" w:leader="dot" w:pos="9062"/>
+            </w:tabs>
+            <w:rPr>
+              <w:rFonts w:asciiTheme="minorHAnsi" w:eastAsiaTheme="minorEastAsia" w:hAnsiTheme="minorHAnsi" w:cstheme="minorBidi"/>
+              <w:b w:val="0"/>
+              <w:noProof/>
+              <w:szCs w:val="24"/>
+              <w:lang w:val="tr-TR" w:eastAsia="tr-TR"/>
+            </w:rPr>
+          </w:pPr>
+          <w:hyperlink w:anchor="_Toc70783133" w:history="1">
+            <w:r>
+              <w:rPr>
+                <w:rStyle w:val="Kpr"/>
+                <w:noProof/>
+              </w:rPr>
+              <w:t>7.</w:t>
+            </w:r>
+            <w:r>
+              <w:rPr>
+                <w:rFonts w:asciiTheme="minorHAnsi" w:eastAsiaTheme="minorEastAsia" w:hAnsiTheme="minorHAnsi" w:cstheme="minorBidi"/>
+                <w:b w:val="0"/>
+                <w:noProof/>
+                <w:szCs w:val="24"/>
+                <w:lang w:val="tr-TR" w:eastAsia="tr-TR"/>
+              </w:rPr>
+              <w:tab/>
+            </w:r>
+            <w:r>
+              <w:rPr>
+                <w:rStyle w:val="Kpr"/>
+                <w:noProof/>
+              </w:rPr>
+              <w:t>Detailed Simulation Results</w:t>
+            </w:r>
+            <w:r>
+              <w:rPr>
+                <w:noProof/>
+                <w:webHidden/>
+              </w:rPr>
+              <w:tab/>
+            </w:r>
+            <w:r>
+              <w:rPr>
+                <w:noProof/>
+                <w:webHidden/>
+              </w:rPr>
+              <w:fldChar w:fldCharType="begin"/>
+            </w:r>
+            <w:r>
+              <w:rPr>
+                <w:noProof/>
+                <w:webHidden/>
+              </w:rPr>
+              <w:instrText xml:space="preserve"> PAGEREF _Toc70783133 \h </w:instrText>
+            </w:r>
+            <w:r>
+              <w:rPr>
+                <w:noProof/>
+                <w:webHidden/>
+              </w:rPr>
+            </w:r>
+            <w:r>
+              <w:rPr>
+                <w:noProof/>
+                <w:webHidden/>
+              </w:rPr>
+              <w:fldChar w:fldCharType="separate"/>
+            </w:r>
+            <w:r>
+              <w:rPr>
+                <w:noProof/>
+                <w:webHidden/>
+              </w:rPr>
+              <w:t>18</w:t>
+            </w:r>
+            <w:r>
+              <w:rPr>
+                <w:noProof/>
+                <w:webHidden/>
+              </w:rPr>
+              <w:fldChar w:fldCharType="end"/>
+            </w:r>
+          </w:hyperlink>
+        </w:p>
+        <w:p>
+          <w:pPr>
+            <w:pStyle w:val="T1"/>
+            <w:tabs>
+              <w:tab w:val="right" w:leader="dot" w:pos="9062"/>
+            </w:tabs>
+            <w:rPr>
+              <w:rFonts w:asciiTheme="minorHAnsi" w:eastAsiaTheme="minorEastAsia" w:hAnsiTheme="minorHAnsi" w:cstheme="minorBidi"/>
+              <w:b w:val="0"/>
+              <w:noProof/>
+              <w:szCs w:val="24"/>
+              <w:lang w:val="tr-TR" w:eastAsia="tr-TR"/>
+            </w:rPr>
+          </w:pPr>
+          <w:hyperlink w:anchor="_Toc70783134" w:history="1">
+            <w:r>
+              <w:rPr>
+                <w:rStyle w:val="Kpr"/>
+                <w:noProof/>
+              </w:rPr>
+              <w:t>Conclusion</w:t>
+            </w:r>
+            <w:r>
+              <w:rPr>
+                <w:noProof/>
+                <w:webHidden/>
+              </w:rPr>
+              <w:tab/>
+            </w:r>
+            <w:r>
+              <w:rPr>
+                <w:noProof/>
+                <w:webHidden/>
+              </w:rPr>
+              <w:fldChar w:fldCharType="begin"/>
+            </w:r>
+            <w:r>
+              <w:rPr>
+                <w:noProof/>
+                <w:webHidden/>
+              </w:rPr>
+              <w:instrText xml:space="preserve"> PAGEREF _Toc70783134 \h </w:instrText>
+            </w:r>
+            <w:r>
+              <w:rPr>
+                <w:noProof/>
+                <w:webHidden/>
+              </w:rPr>
+            </w:r>
+            <w:r>
+              <w:rPr>
+                <w:noProof/>
+                <w:webHidden/>
+              </w:rPr>
+              <w:fldChar w:fldCharType="separate"/>
+            </w:r>
+            <w:r>
+              <w:rPr>
+                <w:noProof/>
+                <w:webHidden/>
+              </w:rPr>
+              <w:t>20</w:t>
+            </w:r>
+            <w:r>
+              <w:rPr>
+                <w:noProof/>
+                <w:webHidden/>
+              </w:rPr>
+              <w:fldChar w:fldCharType="end"/>
+            </w:r>
+          </w:hyperlink>
+        </w:p>
+        <w:p>
+          <w:pPr>
+            <w:pStyle w:val="T1"/>
+            <w:tabs>
+              <w:tab w:val="right" w:leader="dot" w:pos="9062"/>
+            </w:tabs>
+            <w:rPr>
+              <w:rFonts w:asciiTheme="minorHAnsi" w:eastAsiaTheme="minorEastAsia" w:hAnsiTheme="minorHAnsi" w:cstheme="minorBidi"/>
+              <w:b w:val="0"/>
+              <w:noProof/>
+              <w:szCs w:val="24"/>
+              <w:lang w:val="tr-TR" w:eastAsia="tr-TR"/>
+            </w:rPr>
+          </w:pPr>
+          <w:hyperlink w:anchor="_Toc70783135" w:history="1">
+            <w:r>
+              <w:rPr>
+                <w:rStyle w:val="Kpr"/>
+                <w:noProof/>
+              </w:rPr>
+              <w:t>Appendix</w:t>
+            </w:r>
+            <w:r>
+              <w:rPr>
+                <w:noProof/>
+                <w:webHidden/>
+              </w:rPr>
+              <w:tab/>
+            </w:r>
+            <w:r>
+              <w:rPr>
+                <w:noProof/>
+                <w:webHidden/>
+              </w:rPr>
+              <w:fldChar w:fldCharType="begin"/>
+            </w:r>
+            <w:r>
+              <w:rPr>
+                <w:noProof/>
+                <w:webHidden/>
+              </w:rPr>
+              <w:instrText xml:space="preserve"> PAGEREF _Toc70783135 \h </w:instrText>
+            </w:r>
+            <w:r>
+              <w:rPr>
+                <w:noProof/>
+                <w:webHidden/>
+              </w:rPr>
+            </w:r>
+            <w:r>
+              <w:rPr>
+                <w:noProof/>
+                <w:webHidden/>
+              </w:rPr>
+              <w:fldChar w:fldCharType="separate"/>
+            </w:r>
+            <w:r>
+              <w:rPr>
+                <w:noProof/>
+                <w:webHidden/>
+              </w:rPr>
+              <w:t>20</w:t>
+            </w:r>
+            <w:r>
+              <w:rPr>
+                <w:noProof/>
+                <w:webHidden/>
+              </w:rPr>
+              <w:fldChar w:fldCharType="end"/>
+            </w:r>
+          </w:hyperlink>
+        </w:p>
+        <w:p>
           <w:r>
             <w:rPr>
               <w:bCs/>
@@ -1193,7 +1297,7 @@
       <w:pPr>
         <w:pStyle w:val="Balk1"/>
       </w:pPr>
-      <w:bookmarkStart w:id="0" w:name="_Toc70770481"/>
+      <w:bookmarkStart w:id="0" w:name="_Toc70783125"/>
       <w:r>
         <w:t>Introduction</w:t>
       </w:r>
@@ -1222,7 +1326,7 @@
           <w:numId w:val="3"/>
         </w:numPr>
       </w:pPr>
-      <w:bookmarkStart w:id="1" w:name="_Toc70770482"/>
+      <w:bookmarkStart w:id="1" w:name="_Toc70783126"/>
       <w:r>
         <w:lastRenderedPageBreak/>
         <w:t>Topology Selection</w:t>
@@ -2144,7 +2248,7 @@
           <w:numId w:val="3"/>
         </w:numPr>
       </w:pPr>
-      <w:bookmarkStart w:id="2" w:name="_Toc70770483"/>
+      <w:bookmarkStart w:id="2" w:name="_Toc70783127"/>
       <w:r>
         <w:t>Analytical Calculations and Simulations</w:t>
       </w:r>
@@ -3625,7 +3729,7 @@
           <w:numId w:val="3"/>
         </w:numPr>
       </w:pPr>
-      <w:bookmarkStart w:id="3" w:name="_Toc70770484"/>
+      <w:bookmarkStart w:id="3" w:name="_Toc70783128"/>
       <w:r>
         <w:t>Controller Design</w:t>
       </w:r>
@@ -4113,7 +4217,7 @@
         </w:numPr>
         <w:spacing w:after="240" w:line="360" w:lineRule="auto"/>
       </w:pPr>
-      <w:bookmarkStart w:id="4" w:name="_Toc70770485"/>
+      <w:bookmarkStart w:id="4" w:name="_Toc70783129"/>
       <w:r>
         <w:t>Compensator Circuit Design</w:t>
       </w:r>
@@ -6817,7 +6921,7 @@
           <w:numId w:val="3"/>
         </w:numPr>
       </w:pPr>
-      <w:bookmarkStart w:id="5" w:name="_Toc70770486"/>
+      <w:bookmarkStart w:id="5" w:name="_Toc70783130"/>
       <w:r>
         <w:t>Snubber Circuit Design</w:t>
       </w:r>
@@ -9033,13 +9137,631 @@
           <w:numId w:val="3"/>
         </w:numPr>
       </w:pPr>
-      <w:bookmarkStart w:id="6" w:name="_Toc70770487"/>
+      <w:bookmarkStart w:id="6" w:name="_Toc70783131"/>
       <w:r>
         <w:t>Magnetic Design</w:t>
       </w:r>
       <w:bookmarkEnd w:id="6"/>
     </w:p>
-    <w:p/>
+    <w:p>
+      <w:pPr>
+        <w:rPr>
+          <w:b w:val="0"/>
+          <w:bCs/>
+        </w:rPr>
+      </w:pPr>
+    </w:p>
+    <w:p>
+      <w:pPr>
+        <w:jc w:val="both"/>
+        <w:rPr>
+          <w:b w:val="0"/>
+          <w:bCs/>
+        </w:rPr>
+      </w:pPr>
+      <w:r>
+        <w:rPr>
+          <w:b w:val="0"/>
+          <w:bCs/>
+        </w:rPr>
+        <w:t>We set 16 as transformer turns ratio. Maximum input voltage is 400V, input frequency is 100kHz, maximum input current is 0.25A and maximum output current is 8.33A. A core should be selected due to stated specifications. We decided to use 2 EER ferrite cores. We checked several cores and calculated required and present window areas and chose PC47EER28-Z. Primary and secondary winding turn numbers are calculated as:</w:t>
+      </w:r>
+    </w:p>
+    <w:p>
+      <w:pPr>
+        <w:jc w:val="center"/>
+        <w:rPr>
+          <w:rFonts w:eastAsia="Times New Roman"/>
+          <w:b w:val="0"/>
+          <w:bCs/>
+          <w:lang w:eastAsia="tr-TR"/>
+        </w:rPr>
+      </w:pPr>
+      <w:r>
+        <w:rPr>
+          <w:rFonts w:eastAsia="Times New Roman"/>
+          <w:b w:val="0"/>
+          <w:bCs/>
+          <w:position w:val="-164"/>
+          <w:lang w:eastAsia="tr-TR"/>
+        </w:rPr>
+        <w:lastRenderedPageBreak/>
+        <w:fldChar w:fldCharType="begin"/>
+      </w:r>
+      <w:r>
+        <w:rPr>
+          <w:rFonts w:eastAsia="Times New Roman"/>
+          <w:b w:val="0"/>
+          <w:bCs/>
+          <w:position w:val="-164"/>
+          <w:lang w:eastAsia="tr-TR"/>
+        </w:rPr>
+        <w:instrText xml:space="preserve"> INCLUDEPICTURE "/Users/oztas/Library/Group Containers/UBF8T346G9.Office/ConnectorClipboard/image16198082093150.png" \* MERGEFORMATINET </w:instrText>
+      </w:r>
+      <w:r>
+        <w:rPr>
+          <w:rFonts w:eastAsia="Times New Roman"/>
+          <w:b w:val="0"/>
+          <w:bCs/>
+          <w:position w:val="-164"/>
+          <w:lang w:eastAsia="tr-TR"/>
+        </w:rPr>
+        <w:fldChar w:fldCharType="separate"/>
+      </w:r>
+      <w:r>
+        <w:rPr>
+          <w:rFonts w:eastAsia="Times New Roman"/>
+          <w:b w:val="0"/>
+          <w:bCs/>
+          <w:noProof/>
+          <w:position w:val="-164"/>
+          <w:lang w:eastAsia="tr-TR"/>
+        </w:rPr>
+        <w:drawing>
+          <wp:inline distT="0" distB="0" distL="0" distR="0" wp14:anchorId="4644B38C" wp14:editId="54A8CB5D">
+            <wp:extent cx="2467610" cy="2924810"/>
+            <wp:effectExtent l="0" t="0" r="0" b="0"/>
+            <wp:docPr id="39" name="Resim 39" descr="metin içeren bir resim&#10;&#10;Açıklama otomatik olarak oluşturuldu"/>
+            <wp:cNvGraphicFramePr>
+              <a:graphicFrameLocks xmlns:a="http://schemas.openxmlformats.org/drawingml/2006/main" noChangeAspect="1"/>
+            </wp:cNvGraphicFramePr>
+            <a:graphic xmlns:a="http://schemas.openxmlformats.org/drawingml/2006/main">
+              <a:graphicData uri="http://schemas.openxmlformats.org/drawingml/2006/picture">
+                <pic:pic xmlns:pic="http://schemas.openxmlformats.org/drawingml/2006/picture">
+                  <pic:nvPicPr>
+                    <pic:cNvPr id="1" name="Resim 1" descr="metin içeren bir resim&#10;&#10;Açıklama otomatik olarak oluşturuldu"/>
+                    <pic:cNvPicPr>
+                      <a:picLocks noChangeAspect="1" noChangeArrowheads="1"/>
+                    </pic:cNvPicPr>
+                  </pic:nvPicPr>
+                  <pic:blipFill>
+                    <a:blip r:embed="rId28">
+                      <a:extLst>
+                        <a:ext uri="{28A0092B-C50C-407E-A947-70E740481C1C}">
+                          <a14:useLocalDpi xmlns:a14="http://schemas.microsoft.com/office/drawing/2010/main" val="0"/>
+                        </a:ext>
+                      </a:extLst>
+                    </a:blip>
+                    <a:srcRect/>
+                    <a:stretch>
+                      <a:fillRect/>
+                    </a:stretch>
+                  </pic:blipFill>
+                  <pic:spPr bwMode="auto">
+                    <a:xfrm>
+                      <a:off x="0" y="0"/>
+                      <a:ext cx="2467610" cy="2924810"/>
+                    </a:xfrm>
+                    <a:prstGeom prst="rect">
+                      <a:avLst/>
+                    </a:prstGeom>
+                    <a:noFill/>
+                    <a:ln>
+                      <a:noFill/>
+                    </a:ln>
+                  </pic:spPr>
+                </pic:pic>
+              </a:graphicData>
+            </a:graphic>
+          </wp:inline>
+        </w:drawing>
+      </w:r>
+      <w:r>
+        <w:rPr>
+          <w:rFonts w:eastAsia="Times New Roman"/>
+          <w:b w:val="0"/>
+          <w:bCs/>
+          <w:position w:val="-164"/>
+          <w:lang w:eastAsia="tr-TR"/>
+        </w:rPr>
+        <w:fldChar w:fldCharType="end"/>
+      </w:r>
+    </w:p>
+    <w:p>
+      <w:pPr>
+        <w:spacing w:line="315" w:lineRule="atLeast"/>
+        <w:rPr>
+          <w:rFonts w:ascii="Helvetica" w:eastAsia="Times New Roman" w:hAnsi="Helvetica" w:cs="Menlo"/>
+          <w:b w:val="0"/>
+          <w:bCs/>
+          <w:color w:val="000000"/>
+          <w:sz w:val="21"/>
+          <w:szCs w:val="21"/>
+          <w:lang w:eastAsia="tr-TR"/>
+        </w:rPr>
+      </w:pPr>
+    </w:p>
+    <w:p>
+      <w:pPr>
+        <w:jc w:val="both"/>
+        <w:rPr>
+          <w:b w:val="0"/>
+          <w:bCs/>
+        </w:rPr>
+      </w:pPr>
+      <w:r>
+        <w:rPr>
+          <w:b w:val="0"/>
+          <w:bCs/>
+        </w:rPr>
+        <w:t>Required and present window areas are:</w:t>
+      </w:r>
+    </w:p>
+    <w:p>
+      <w:pPr>
+        <w:jc w:val="center"/>
+        <w:rPr>
+          <w:rFonts w:eastAsia="Times New Roman"/>
+          <w:b w:val="0"/>
+          <w:bCs/>
+          <w:lang w:eastAsia="tr-TR"/>
+        </w:rPr>
+      </w:pPr>
+      <w:r>
+        <w:rPr>
+          <w:rFonts w:eastAsia="Times New Roman"/>
+          <w:b w:val="0"/>
+          <w:bCs/>
+          <w:position w:val="-104"/>
+          <w:lang w:eastAsia="tr-TR"/>
+        </w:rPr>
+        <w:fldChar w:fldCharType="begin"/>
+      </w:r>
+      <w:r>
+        <w:rPr>
+          <w:rFonts w:eastAsia="Times New Roman"/>
+          <w:b w:val="0"/>
+          <w:bCs/>
+          <w:position w:val="-104"/>
+          <w:lang w:eastAsia="tr-TR"/>
+        </w:rPr>
+        <w:instrText xml:space="preserve"> INCLUDEPICTURE "/Users/oztas/Library/Group Containers/UBF8T346G9.Office/ConnectorClipboard/image16198082165870.png" \* MERGEFORMATINET </w:instrText>
+      </w:r>
+      <w:r>
+        <w:rPr>
+          <w:rFonts w:eastAsia="Times New Roman"/>
+          <w:b w:val="0"/>
+          <w:bCs/>
+          <w:position w:val="-104"/>
+          <w:lang w:eastAsia="tr-TR"/>
+        </w:rPr>
+        <w:fldChar w:fldCharType="separate"/>
+      </w:r>
+      <w:r>
+        <w:rPr>
+          <w:rFonts w:eastAsia="Times New Roman"/>
+          <w:b w:val="0"/>
+          <w:bCs/>
+          <w:noProof/>
+          <w:position w:val="-104"/>
+          <w:lang w:eastAsia="tr-TR"/>
+        </w:rPr>
+        <w:drawing>
+          <wp:inline distT="0" distB="0" distL="0" distR="0" wp14:anchorId="6A8E8FE4" wp14:editId="7A330740">
+            <wp:extent cx="2955925" cy="1891665"/>
+            <wp:effectExtent l="0" t="0" r="3175" b="635"/>
+            <wp:docPr id="40" name="Resim 40" descr="metin içeren bir resim&#10;&#10;Açıklama otomatik olarak oluşturuldu"/>
+            <wp:cNvGraphicFramePr>
+              <a:graphicFrameLocks xmlns:a="http://schemas.openxmlformats.org/drawingml/2006/main" noChangeAspect="1"/>
+            </wp:cNvGraphicFramePr>
+            <a:graphic xmlns:a="http://schemas.openxmlformats.org/drawingml/2006/main">
+              <a:graphicData uri="http://schemas.openxmlformats.org/drawingml/2006/picture">
+                <pic:pic xmlns:pic="http://schemas.openxmlformats.org/drawingml/2006/picture">
+                  <pic:nvPicPr>
+                    <pic:cNvPr id="5" name="Resim 5" descr="metin içeren bir resim&#10;&#10;Açıklama otomatik olarak oluşturuldu"/>
+                    <pic:cNvPicPr>
+                      <a:picLocks noChangeAspect="1" noChangeArrowheads="1"/>
+                    </pic:cNvPicPr>
+                  </pic:nvPicPr>
+                  <pic:blipFill>
+                    <a:blip r:embed="rId29">
+                      <a:extLst>
+                        <a:ext uri="{28A0092B-C50C-407E-A947-70E740481C1C}">
+                          <a14:useLocalDpi xmlns:a14="http://schemas.microsoft.com/office/drawing/2010/main" val="0"/>
+                        </a:ext>
+                      </a:extLst>
+                    </a:blip>
+                    <a:srcRect/>
+                    <a:stretch>
+                      <a:fillRect/>
+                    </a:stretch>
+                  </pic:blipFill>
+                  <pic:spPr bwMode="auto">
+                    <a:xfrm>
+                      <a:off x="0" y="0"/>
+                      <a:ext cx="2955925" cy="1891665"/>
+                    </a:xfrm>
+                    <a:prstGeom prst="rect">
+                      <a:avLst/>
+                    </a:prstGeom>
+                    <a:noFill/>
+                    <a:ln>
+                      <a:noFill/>
+                    </a:ln>
+                  </pic:spPr>
+                </pic:pic>
+              </a:graphicData>
+            </a:graphic>
+          </wp:inline>
+        </w:drawing>
+      </w:r>
+      <w:r>
+        <w:rPr>
+          <w:rFonts w:eastAsia="Times New Roman"/>
+          <w:b w:val="0"/>
+          <w:bCs/>
+          <w:position w:val="-104"/>
+          <w:lang w:eastAsia="tr-TR"/>
+        </w:rPr>
+        <w:fldChar w:fldCharType="end"/>
+      </w:r>
+    </w:p>
+    <w:p>
+      <w:pPr>
+        <w:jc w:val="center"/>
+        <w:rPr>
+          <w:rFonts w:eastAsia="Times New Roman"/>
+          <w:b w:val="0"/>
+          <w:bCs/>
+          <w:lang w:eastAsia="tr-TR"/>
+        </w:rPr>
+      </w:pPr>
+      <w:r>
+        <w:rPr>
+          <w:b w:val="0"/>
+          <w:bCs/>
+        </w:rPr>
+        <w:t>Magnetizing inductance of the transformer should be calculated. As long as we use 2 EER cores, we calculated the reluctance by combining several parts, and then we calculated the magnetizing inductance. Magnetizing inductance is calculated as:</w:t>
+      </w:r>
+    </w:p>
+    <w:p>
+      <w:pPr>
+        <w:jc w:val="center"/>
+        <w:rPr>
+          <w:rFonts w:eastAsia="Times New Roman"/>
+          <w:b w:val="0"/>
+          <w:bCs/>
+          <w:lang w:eastAsia="tr-TR"/>
+        </w:rPr>
+      </w:pPr>
+      <w:r>
+        <w:rPr>
+          <w:rFonts w:eastAsia="Times New Roman"/>
+          <w:b w:val="0"/>
+          <w:bCs/>
+          <w:position w:val="-39"/>
+          <w:lang w:eastAsia="tr-TR"/>
+        </w:rPr>
+        <w:fldChar w:fldCharType="begin"/>
+      </w:r>
+      <w:r>
+        <w:rPr>
+          <w:rFonts w:eastAsia="Times New Roman"/>
+          <w:b w:val="0"/>
+          <w:bCs/>
+          <w:position w:val="-39"/>
+          <w:lang w:eastAsia="tr-TR"/>
+        </w:rPr>
+        <w:instrText xml:space="preserve"> INCLUDEPICTURE "/Users/oztas/Library/Group Containers/UBF8T346G9.Office/ConnectorClipboard/image16198797933960.png" \* MERGEFORMATINET </w:instrText>
+      </w:r>
+      <w:r>
+        <w:rPr>
+          <w:rFonts w:eastAsia="Times New Roman"/>
+          <w:b w:val="0"/>
+          <w:bCs/>
+          <w:position w:val="-39"/>
+          <w:lang w:eastAsia="tr-TR"/>
+        </w:rPr>
+        <w:fldChar w:fldCharType="separate"/>
+      </w:r>
+      <w:r>
+        <w:rPr>
+          <w:rFonts w:eastAsia="Times New Roman"/>
+          <w:b w:val="0"/>
+          <w:bCs/>
+          <w:noProof/>
+          <w:position w:val="-39"/>
+          <w:lang w:eastAsia="tr-TR"/>
+        </w:rPr>
+        <w:drawing>
+          <wp:inline distT="0" distB="0" distL="0" distR="0" wp14:anchorId="12AA11E5" wp14:editId="217D4A8C">
+            <wp:extent cx="1863725" cy="808990"/>
+            <wp:effectExtent l="0" t="0" r="3175" b="3810"/>
+            <wp:docPr id="41" name="Resim 41" descr="metin, cihaz, metre, ölçü aleti içeren bir resim&#10;&#10;Açıklama otomatik olarak oluşturuldu"/>
+            <wp:cNvGraphicFramePr>
+              <a:graphicFrameLocks xmlns:a="http://schemas.openxmlformats.org/drawingml/2006/main" noChangeAspect="1"/>
+            </wp:cNvGraphicFramePr>
+            <a:graphic xmlns:a="http://schemas.openxmlformats.org/drawingml/2006/main">
+              <a:graphicData uri="http://schemas.openxmlformats.org/drawingml/2006/picture">
+                <pic:pic xmlns:pic="http://schemas.openxmlformats.org/drawingml/2006/picture">
+                  <pic:nvPicPr>
+                    <pic:cNvPr id="2" name="Resim 2" descr="metin, cihaz, metre, ölçü aleti içeren bir resim&#10;&#10;Açıklama otomatik olarak oluşturuldu"/>
+                    <pic:cNvPicPr>
+                      <a:picLocks noChangeAspect="1" noChangeArrowheads="1"/>
+                    </pic:cNvPicPr>
+                  </pic:nvPicPr>
+                  <pic:blipFill>
+                    <a:blip r:embed="rId30">
+                      <a:extLst>
+                        <a:ext uri="{28A0092B-C50C-407E-A947-70E740481C1C}">
+                          <a14:useLocalDpi xmlns:a14="http://schemas.microsoft.com/office/drawing/2010/main" val="0"/>
+                        </a:ext>
+                      </a:extLst>
+                    </a:blip>
+                    <a:srcRect/>
+                    <a:stretch>
+                      <a:fillRect/>
+                    </a:stretch>
+                  </pic:blipFill>
+                  <pic:spPr bwMode="auto">
+                    <a:xfrm>
+                      <a:off x="0" y="0"/>
+                      <a:ext cx="1863725" cy="808990"/>
+                    </a:xfrm>
+                    <a:prstGeom prst="rect">
+                      <a:avLst/>
+                    </a:prstGeom>
+                    <a:noFill/>
+                    <a:ln>
+                      <a:noFill/>
+                    </a:ln>
+                  </pic:spPr>
+                </pic:pic>
+              </a:graphicData>
+            </a:graphic>
+          </wp:inline>
+        </w:drawing>
+      </w:r>
+      <w:r>
+        <w:rPr>
+          <w:rFonts w:eastAsia="Times New Roman"/>
+          <w:b w:val="0"/>
+          <w:bCs/>
+          <w:position w:val="-39"/>
+          <w:lang w:eastAsia="tr-TR"/>
+        </w:rPr>
+        <w:fldChar w:fldCharType="end"/>
+      </w:r>
+    </w:p>
+    <w:p>
+      <w:pPr>
+        <w:jc w:val="center"/>
+        <w:rPr>
+          <w:rFonts w:eastAsia="Times New Roman"/>
+          <w:b w:val="0"/>
+          <w:bCs/>
+          <w:lang w:eastAsia="tr-TR"/>
+        </w:rPr>
+      </w:pPr>
+      <w:r>
+        <w:rPr>
+          <w:rFonts w:eastAsia="Times New Roman"/>
+          <w:b w:val="0"/>
+          <w:bCs/>
+          <w:position w:val="-56"/>
+          <w:lang w:eastAsia="tr-TR"/>
+        </w:rPr>
+        <w:fldChar w:fldCharType="begin"/>
+      </w:r>
+      <w:r>
+        <w:rPr>
+          <w:rFonts w:eastAsia="Times New Roman"/>
+          <w:b w:val="0"/>
+          <w:bCs/>
+          <w:position w:val="-56"/>
+          <w:lang w:eastAsia="tr-TR"/>
+        </w:rPr>
+        <w:instrText xml:space="preserve"> INCLUDEPICTURE "/Users/oztas/Library/Group Containers/UBF8T346G9.Office/ConnectorClipboard/image16198798075110.png" \* MERGEFORMATINET </w:instrText>
+      </w:r>
+      <w:r>
+        <w:rPr>
+          <w:rFonts w:eastAsia="Times New Roman"/>
+          <w:b w:val="0"/>
+          <w:bCs/>
+          <w:position w:val="-56"/>
+          <w:lang w:eastAsia="tr-TR"/>
+        </w:rPr>
+        <w:fldChar w:fldCharType="separate"/>
+      </w:r>
+      <w:r>
+        <w:rPr>
+          <w:rFonts w:eastAsia="Times New Roman"/>
+          <w:b w:val="0"/>
+          <w:bCs/>
+          <w:noProof/>
+          <w:position w:val="-56"/>
+          <w:lang w:eastAsia="tr-TR"/>
+        </w:rPr>
+        <w:drawing>
+          <wp:inline distT="0" distB="0" distL="0" distR="0" wp14:anchorId="5EA193DB" wp14:editId="77B21ED5">
+            <wp:extent cx="5756910" cy="989330"/>
+            <wp:effectExtent l="0" t="0" r="0" b="0"/>
+            <wp:docPr id="42" name="Resim 42" descr="metin içeren bir resim&#10;&#10;Açıklama otomatik olarak oluşturuldu"/>
+            <wp:cNvGraphicFramePr>
+              <a:graphicFrameLocks xmlns:a="http://schemas.openxmlformats.org/drawingml/2006/main" noChangeAspect="1"/>
+            </wp:cNvGraphicFramePr>
+            <a:graphic xmlns:a="http://schemas.openxmlformats.org/drawingml/2006/main">
+              <a:graphicData uri="http://schemas.openxmlformats.org/drawingml/2006/picture">
+                <pic:pic xmlns:pic="http://schemas.openxmlformats.org/drawingml/2006/picture">
+                  <pic:nvPicPr>
+                    <pic:cNvPr id="4" name="Resim 4" descr="metin içeren bir resim&#10;&#10;Açıklama otomatik olarak oluşturuldu"/>
+                    <pic:cNvPicPr>
+                      <a:picLocks noChangeAspect="1" noChangeArrowheads="1"/>
+                    </pic:cNvPicPr>
+                  </pic:nvPicPr>
+                  <pic:blipFill>
+                    <a:blip r:embed="rId31">
+                      <a:extLst>
+                        <a:ext uri="{28A0092B-C50C-407E-A947-70E740481C1C}">
+                          <a14:useLocalDpi xmlns:a14="http://schemas.microsoft.com/office/drawing/2010/main" val="0"/>
+                        </a:ext>
+                      </a:extLst>
+                    </a:blip>
+                    <a:srcRect/>
+                    <a:stretch>
+                      <a:fillRect/>
+                    </a:stretch>
+                  </pic:blipFill>
+                  <pic:spPr bwMode="auto">
+                    <a:xfrm>
+                      <a:off x="0" y="0"/>
+                      <a:ext cx="5756910" cy="989330"/>
+                    </a:xfrm>
+                    <a:prstGeom prst="rect">
+                      <a:avLst/>
+                    </a:prstGeom>
+                    <a:noFill/>
+                    <a:ln>
+                      <a:noFill/>
+                    </a:ln>
+                  </pic:spPr>
+                </pic:pic>
+              </a:graphicData>
+            </a:graphic>
+          </wp:inline>
+        </w:drawing>
+      </w:r>
+      <w:r>
+        <w:rPr>
+          <w:rFonts w:eastAsia="Times New Roman"/>
+          <w:b w:val="0"/>
+          <w:bCs/>
+          <w:position w:val="-56"/>
+          <w:lang w:eastAsia="tr-TR"/>
+        </w:rPr>
+        <w:fldChar w:fldCharType="end"/>
+      </w:r>
+    </w:p>
+    <w:p>
+      <w:pPr>
+        <w:jc w:val="center"/>
+        <w:rPr>
+          <w:rFonts w:eastAsia="Times New Roman"/>
+          <w:b w:val="0"/>
+          <w:bCs/>
+          <w:lang w:eastAsia="tr-TR"/>
+        </w:rPr>
+      </w:pPr>
+      <w:r>
+        <w:rPr>
+          <w:rFonts w:eastAsia="Times New Roman"/>
+          <w:b w:val="0"/>
+          <w:bCs/>
+          <w:position w:val="-83"/>
+          <w:lang w:eastAsia="tr-TR"/>
+        </w:rPr>
+        <w:lastRenderedPageBreak/>
+        <w:fldChar w:fldCharType="begin"/>
+      </w:r>
+      <w:r>
+        <w:rPr>
+          <w:rFonts w:eastAsia="Times New Roman"/>
+          <w:b w:val="0"/>
+          <w:bCs/>
+          <w:position w:val="-83"/>
+          <w:lang w:eastAsia="tr-TR"/>
+        </w:rPr>
+        <w:instrText xml:space="preserve"> INCLUDEPICTURE "/Users/oztas/Library/Group Containers/UBF8T346G9.Office/ConnectorClipboard/image16198798105060.png" \* MERGEFORMATINET </w:instrText>
+      </w:r>
+      <w:r>
+        <w:rPr>
+          <w:rFonts w:eastAsia="Times New Roman"/>
+          <w:b w:val="0"/>
+          <w:bCs/>
+          <w:position w:val="-83"/>
+          <w:lang w:eastAsia="tr-TR"/>
+        </w:rPr>
+        <w:fldChar w:fldCharType="separate"/>
+      </w:r>
+      <w:r>
+        <w:rPr>
+          <w:rFonts w:eastAsia="Times New Roman"/>
+          <w:b w:val="0"/>
+          <w:bCs/>
+          <w:noProof/>
+          <w:position w:val="-83"/>
+          <w:lang w:eastAsia="tr-TR"/>
+        </w:rPr>
+        <w:drawing>
+          <wp:inline distT="0" distB="0" distL="0" distR="0" wp14:anchorId="0755CF43" wp14:editId="01FCF6D0">
+            <wp:extent cx="1160780" cy="1547495"/>
+            <wp:effectExtent l="0" t="0" r="0" b="0"/>
+            <wp:docPr id="43" name="Resim 43" descr="metin içeren bir resim&#10;&#10;Açıklama otomatik olarak oluşturuldu"/>
+            <wp:cNvGraphicFramePr>
+              <a:graphicFrameLocks xmlns:a="http://schemas.openxmlformats.org/drawingml/2006/main" noChangeAspect="1"/>
+            </wp:cNvGraphicFramePr>
+            <a:graphic xmlns:a="http://schemas.openxmlformats.org/drawingml/2006/main">
+              <a:graphicData uri="http://schemas.openxmlformats.org/drawingml/2006/picture">
+                <pic:pic xmlns:pic="http://schemas.openxmlformats.org/drawingml/2006/picture">
+                  <pic:nvPicPr>
+                    <pic:cNvPr id="6" name="Resim 6" descr="metin içeren bir resim&#10;&#10;Açıklama otomatik olarak oluşturuldu"/>
+                    <pic:cNvPicPr>
+                      <a:picLocks noChangeAspect="1" noChangeArrowheads="1"/>
+                    </pic:cNvPicPr>
+                  </pic:nvPicPr>
+                  <pic:blipFill>
+                    <a:blip r:embed="rId32">
+                      <a:extLst>
+                        <a:ext uri="{28A0092B-C50C-407E-A947-70E740481C1C}">
+                          <a14:useLocalDpi xmlns:a14="http://schemas.microsoft.com/office/drawing/2010/main" val="0"/>
+                        </a:ext>
+                      </a:extLst>
+                    </a:blip>
+                    <a:srcRect/>
+                    <a:stretch>
+                      <a:fillRect/>
+                    </a:stretch>
+                  </pic:blipFill>
+                  <pic:spPr bwMode="auto">
+                    <a:xfrm>
+                      <a:off x="0" y="0"/>
+                      <a:ext cx="1160780" cy="1547495"/>
+                    </a:xfrm>
+                    <a:prstGeom prst="rect">
+                      <a:avLst/>
+                    </a:prstGeom>
+                    <a:noFill/>
+                    <a:ln>
+                      <a:noFill/>
+                    </a:ln>
+                  </pic:spPr>
+                </pic:pic>
+              </a:graphicData>
+            </a:graphic>
+          </wp:inline>
+        </w:drawing>
+      </w:r>
+      <w:r>
+        <w:rPr>
+          <w:rFonts w:eastAsia="Times New Roman"/>
+          <w:b w:val="0"/>
+          <w:bCs/>
+          <w:position w:val="-83"/>
+          <w:lang w:eastAsia="tr-TR"/>
+        </w:rPr>
+        <w:fldChar w:fldCharType="end"/>
+      </w:r>
+    </w:p>
     <w:p>
       <w:pPr>
         <w:rPr>
@@ -9056,11 +9778,688 @@
           <w:numId w:val="3"/>
         </w:numPr>
       </w:pPr>
+      <w:bookmarkStart w:id="7" w:name="_Toc70783132"/>
       <w:r>
         <w:t>Component Selection</w:t>
       </w:r>
+      <w:bookmarkEnd w:id="7"/>
     </w:p>
     <w:p/>
+    <w:p>
+      <w:pPr>
+        <w:rPr>
+          <w:b w:val="0"/>
+          <w:bCs/>
+        </w:rPr>
+      </w:pPr>
+    </w:p>
+    <w:p>
+      <w:pPr>
+        <w:rPr>
+          <w:b w:val="0"/>
+          <w:bCs/>
+        </w:rPr>
+      </w:pPr>
+    </w:p>
+    <w:p>
+      <w:pPr>
+        <w:rPr>
+          <w:b w:val="0"/>
+          <w:bCs/>
+        </w:rPr>
+      </w:pPr>
+    </w:p>
+    <w:p>
+      <w:pPr>
+        <w:rPr>
+          <w:b w:val="0"/>
+          <w:bCs/>
+        </w:rPr>
+      </w:pPr>
+    </w:p>
+    <w:p>
+      <w:pPr>
+        <w:rPr>
+          <w:b w:val="0"/>
+          <w:bCs/>
+        </w:rPr>
+      </w:pPr>
+    </w:p>
+    <w:p>
+      <w:pPr>
+        <w:rPr>
+          <w:b w:val="0"/>
+          <w:bCs/>
+        </w:rPr>
+      </w:pPr>
+      <w:r>
+        <w:rPr>
+          <w:b w:val="0"/>
+          <w:bCs/>
+        </w:rPr>
+        <w:t>Losses</w:t>
+      </w:r>
+    </w:p>
+    <w:p>
+      <w:pPr>
+        <w:rPr>
+          <w:b w:val="0"/>
+          <w:bCs/>
+        </w:rPr>
+      </w:pPr>
+    </w:p>
+    <w:p>
+      <w:pPr>
+        <w:rPr>
+          <w:b w:val="0"/>
+          <w:bCs/>
+        </w:rPr>
+      </w:pPr>
+      <w:r>
+        <w:rPr>
+          <w:b w:val="0"/>
+          <w:bCs/>
+        </w:rPr>
+        <w:t xml:space="preserve">Diodes </w:t>
+      </w:r>
+      <w:r>
+        <w:rPr>
+          <w:b w:val="0"/>
+          <w:bCs/>
+        </w:rPr>
+        <w:t>(Calculated for One)</w:t>
+      </w:r>
+    </w:p>
+    <w:p>
+      <w:pPr>
+        <w:spacing w:after="0" w:line="240" w:lineRule="auto"/>
+        <w:jc w:val="center"/>
+        <w:rPr>
+          <w:rFonts w:eastAsia="Times New Roman"/>
+          <w:b w:val="0"/>
+          <w:szCs w:val="24"/>
+          <w:lang w:val="tr-TR" w:eastAsia="tr-TR"/>
+        </w:rPr>
+      </w:pPr>
+      <w:r>
+        <w:rPr>
+          <w:rFonts w:eastAsia="Times New Roman"/>
+          <w:b w:val="0"/>
+          <w:position w:val="-39"/>
+          <w:szCs w:val="24"/>
+          <w:lang w:val="tr-TR" w:eastAsia="tr-TR"/>
+        </w:rPr>
+        <w:fldChar w:fldCharType="begin"/>
+      </w:r>
+      <w:r>
+        <w:rPr>
+          <w:rFonts w:eastAsia="Times New Roman"/>
+          <w:b w:val="0"/>
+          <w:position w:val="-39"/>
+          <w:szCs w:val="24"/>
+          <w:lang w:val="tr-TR" w:eastAsia="tr-TR"/>
+        </w:rPr>
+        <w:instrText xml:space="preserve"> INCLUDEPICTURE "/Users/oztas/Library/Group Containers/UBF8T346G9.Office/ConnectorClipboard/image16198911904940.png" \* MERGEFORMATINET </w:instrText>
+      </w:r>
+      <w:r>
+        <w:rPr>
+          <w:rFonts w:eastAsia="Times New Roman"/>
+          <w:b w:val="0"/>
+          <w:position w:val="-39"/>
+          <w:szCs w:val="24"/>
+          <w:lang w:val="tr-TR" w:eastAsia="tr-TR"/>
+        </w:rPr>
+        <w:fldChar w:fldCharType="separate"/>
+      </w:r>
+      <w:r>
+        <w:rPr>
+          <w:rFonts w:eastAsia="Times New Roman"/>
+          <w:b w:val="0"/>
+          <w:noProof/>
+          <w:position w:val="-39"/>
+          <w:szCs w:val="24"/>
+          <w:lang w:val="tr-TR" w:eastAsia="tr-TR"/>
+        </w:rPr>
+        <w:drawing>
+          <wp:inline distT="0" distB="0" distL="0" distR="0" wp14:anchorId="2AF40335" wp14:editId="0FF16212">
+            <wp:extent cx="1395095" cy="796925"/>
+            <wp:effectExtent l="0" t="0" r="1905" b="0"/>
+            <wp:docPr id="37" name="Resim 37" descr="metin içeren bir resim&#10;&#10;Açıklama otomatik olarak oluşturuldu"/>
+            <wp:cNvGraphicFramePr>
+              <a:graphicFrameLocks xmlns:a="http://schemas.openxmlformats.org/drawingml/2006/main" noChangeAspect="1"/>
+            </wp:cNvGraphicFramePr>
+            <a:graphic xmlns:a="http://schemas.openxmlformats.org/drawingml/2006/main">
+              <a:graphicData uri="http://schemas.openxmlformats.org/drawingml/2006/picture">
+                <pic:pic xmlns:pic="http://schemas.openxmlformats.org/drawingml/2006/picture">
+                  <pic:nvPicPr>
+                    <pic:cNvPr id="37" name="Resim 37" descr="metin içeren bir resim&#10;&#10;Açıklama otomatik olarak oluşturuldu"/>
+                    <pic:cNvPicPr>
+                      <a:picLocks noChangeAspect="1" noChangeArrowheads="1"/>
+                    </pic:cNvPicPr>
+                  </pic:nvPicPr>
+                  <pic:blipFill>
+                    <a:blip r:embed="rId33">
+                      <a:extLst>
+                        <a:ext uri="{28A0092B-C50C-407E-A947-70E740481C1C}">
+                          <a14:useLocalDpi xmlns:a14="http://schemas.microsoft.com/office/drawing/2010/main" val="0"/>
+                        </a:ext>
+                      </a:extLst>
+                    </a:blip>
+                    <a:srcRect/>
+                    <a:stretch>
+                      <a:fillRect/>
+                    </a:stretch>
+                  </pic:blipFill>
+                  <pic:spPr bwMode="auto">
+                    <a:xfrm>
+                      <a:off x="0" y="0"/>
+                      <a:ext cx="1395095" cy="796925"/>
+                    </a:xfrm>
+                    <a:prstGeom prst="rect">
+                      <a:avLst/>
+                    </a:prstGeom>
+                    <a:noFill/>
+                    <a:ln>
+                      <a:noFill/>
+                    </a:ln>
+                  </pic:spPr>
+                </pic:pic>
+              </a:graphicData>
+            </a:graphic>
+          </wp:inline>
+        </w:drawing>
+      </w:r>
+      <w:r>
+        <w:rPr>
+          <w:rFonts w:eastAsia="Times New Roman"/>
+          <w:b w:val="0"/>
+          <w:position w:val="-39"/>
+          <w:szCs w:val="24"/>
+          <w:lang w:val="tr-TR" w:eastAsia="tr-TR"/>
+        </w:rPr>
+        <w:fldChar w:fldCharType="end"/>
+      </w:r>
+    </w:p>
+    <w:p>
+      <w:pPr>
+        <w:rPr>
+          <w:b w:val="0"/>
+          <w:bCs/>
+        </w:rPr>
+      </w:pPr>
+      <w:r>
+        <w:rPr>
+          <w:b w:val="0"/>
+          <w:bCs/>
+        </w:rPr>
+        <w:t>MOSFETs (Calculated for One)</w:t>
+      </w:r>
+    </w:p>
+    <w:p>
+      <w:pPr>
+        <w:spacing w:after="0" w:line="240" w:lineRule="auto"/>
+        <w:jc w:val="center"/>
+        <w:rPr>
+          <w:rFonts w:eastAsia="Times New Roman"/>
+          <w:b w:val="0"/>
+          <w:szCs w:val="24"/>
+          <w:lang w:val="tr-TR" w:eastAsia="tr-TR"/>
+        </w:rPr>
+      </w:pPr>
+      <w:r>
+        <w:rPr>
+          <w:rFonts w:eastAsia="Times New Roman"/>
+          <w:b w:val="0"/>
+          <w:position w:val="-209"/>
+          <w:szCs w:val="24"/>
+          <w:lang w:val="tr-TR" w:eastAsia="tr-TR"/>
+        </w:rPr>
+        <w:lastRenderedPageBreak/>
+        <w:fldChar w:fldCharType="begin"/>
+      </w:r>
+      <w:r>
+        <w:rPr>
+          <w:rFonts w:eastAsia="Times New Roman"/>
+          <w:b w:val="0"/>
+          <w:position w:val="-209"/>
+          <w:szCs w:val="24"/>
+          <w:lang w:val="tr-TR" w:eastAsia="tr-TR"/>
+        </w:rPr>
+        <w:instrText xml:space="preserve"> INCLUDEPICTURE "/Users/oztas/Library/Group Containers/UBF8T346G9.Office/ConnectorClipboard/image16198910917030.png" \* MERGEFORMATINET </w:instrText>
+      </w:r>
+      <w:r>
+        <w:rPr>
+          <w:rFonts w:eastAsia="Times New Roman"/>
+          <w:b w:val="0"/>
+          <w:position w:val="-209"/>
+          <w:szCs w:val="24"/>
+          <w:lang w:val="tr-TR" w:eastAsia="tr-TR"/>
+        </w:rPr>
+        <w:fldChar w:fldCharType="separate"/>
+      </w:r>
+      <w:r>
+        <w:rPr>
+          <w:rFonts w:eastAsia="Times New Roman"/>
+          <w:b w:val="0"/>
+          <w:noProof/>
+          <w:position w:val="-209"/>
+          <w:szCs w:val="24"/>
+          <w:lang w:val="tr-TR" w:eastAsia="tr-TR"/>
+        </w:rPr>
+        <w:drawing>
+          <wp:inline distT="0" distB="0" distL="0" distR="0" wp14:anchorId="70D1354A" wp14:editId="174750CF">
+            <wp:extent cx="4091305" cy="3669030"/>
+            <wp:effectExtent l="0" t="0" r="0" b="1270"/>
+            <wp:docPr id="36" name="Resim 36" descr="metin içeren bir resim&#10;&#10;Açıklama otomatik olarak oluşturuldu"/>
+            <wp:cNvGraphicFramePr>
+              <a:graphicFrameLocks xmlns:a="http://schemas.openxmlformats.org/drawingml/2006/main" noChangeAspect="1"/>
+            </wp:cNvGraphicFramePr>
+            <a:graphic xmlns:a="http://schemas.openxmlformats.org/drawingml/2006/main">
+              <a:graphicData uri="http://schemas.openxmlformats.org/drawingml/2006/picture">
+                <pic:pic xmlns:pic="http://schemas.openxmlformats.org/drawingml/2006/picture">
+                  <pic:nvPicPr>
+                    <pic:cNvPr id="36" name="Resim 36" descr="metin içeren bir resim&#10;&#10;Açıklama otomatik olarak oluşturuldu"/>
+                    <pic:cNvPicPr>
+                      <a:picLocks noChangeAspect="1" noChangeArrowheads="1"/>
+                    </pic:cNvPicPr>
+                  </pic:nvPicPr>
+                  <pic:blipFill>
+                    <a:blip r:embed="rId34">
+                      <a:extLst>
+                        <a:ext uri="{28A0092B-C50C-407E-A947-70E740481C1C}">
+                          <a14:useLocalDpi xmlns:a14="http://schemas.microsoft.com/office/drawing/2010/main" val="0"/>
+                        </a:ext>
+                      </a:extLst>
+                    </a:blip>
+                    <a:srcRect/>
+                    <a:stretch>
+                      <a:fillRect/>
+                    </a:stretch>
+                  </pic:blipFill>
+                  <pic:spPr bwMode="auto">
+                    <a:xfrm>
+                      <a:off x="0" y="0"/>
+                      <a:ext cx="4091305" cy="3669030"/>
+                    </a:xfrm>
+                    <a:prstGeom prst="rect">
+                      <a:avLst/>
+                    </a:prstGeom>
+                    <a:noFill/>
+                    <a:ln>
+                      <a:noFill/>
+                    </a:ln>
+                  </pic:spPr>
+                </pic:pic>
+              </a:graphicData>
+            </a:graphic>
+          </wp:inline>
+        </w:drawing>
+      </w:r>
+      <w:r>
+        <w:rPr>
+          <w:rFonts w:eastAsia="Times New Roman"/>
+          <w:b w:val="0"/>
+          <w:position w:val="-209"/>
+          <w:szCs w:val="24"/>
+          <w:lang w:val="tr-TR" w:eastAsia="tr-TR"/>
+        </w:rPr>
+        <w:fldChar w:fldCharType="end"/>
+      </w:r>
+    </w:p>
+    <w:p>
+      <w:pPr>
+        <w:rPr>
+          <w:b w:val="0"/>
+          <w:bCs/>
+        </w:rPr>
+      </w:pPr>
+    </w:p>
+    <w:p>
+      <w:pPr>
+        <w:rPr>
+          <w:b w:val="0"/>
+          <w:bCs/>
+        </w:rPr>
+      </w:pPr>
+      <w:r>
+        <w:rPr>
+          <w:b w:val="0"/>
+          <w:bCs/>
+        </w:rPr>
+        <w:t>Output Inductor</w:t>
+      </w:r>
+    </w:p>
+    <w:p>
+      <w:pPr>
+        <w:rPr>
+          <w:b w:val="0"/>
+          <w:bCs/>
+        </w:rPr>
+      </w:pPr>
+    </w:p>
+    <w:p>
+      <w:pPr>
+        <w:rPr>
+          <w:b w:val="0"/>
+          <w:bCs/>
+        </w:rPr>
+      </w:pPr>
+      <w:r>
+        <w:rPr>
+          <w:b w:val="0"/>
+          <w:bCs/>
+        </w:rPr>
+        <w:t>Integrated Circuits</w:t>
+      </w:r>
+    </w:p>
+    <w:p/>
+    <w:p>
+      <w:pPr>
+        <w:rPr>
+          <w:b w:val="0"/>
+          <w:bCs/>
+        </w:rPr>
+      </w:pPr>
+      <w:r>
+        <w:rPr>
+          <w:b w:val="0"/>
+          <w:bCs/>
+        </w:rPr>
+        <w:t>Thermal Circuit</w:t>
+      </w:r>
+    </w:p>
+    <w:p>
+      <w:pPr>
+        <w:rPr>
+          <w:b w:val="0"/>
+          <w:bCs/>
+        </w:rPr>
+      </w:pPr>
+      <w:r>
+        <w:rPr>
+          <w:b w:val="0"/>
+          <w:bCs/>
+          <w:noProof/>
+        </w:rPr>
+        <w:drawing>
+          <wp:inline distT="0" distB="0" distL="0" distR="0" wp14:anchorId="2B11CED8" wp14:editId="26A3961D">
+            <wp:extent cx="5760720" cy="2023110"/>
+            <wp:effectExtent l="0" t="0" r="5080" b="0"/>
+            <wp:docPr id="38" name="Resim 38"/>
+            <wp:cNvGraphicFramePr>
+              <a:graphicFrameLocks xmlns:a="http://schemas.openxmlformats.org/drawingml/2006/main" noChangeAspect="1"/>
+            </wp:cNvGraphicFramePr>
+            <a:graphic xmlns:a="http://schemas.openxmlformats.org/drawingml/2006/main">
+              <a:graphicData uri="http://schemas.openxmlformats.org/drawingml/2006/picture">
+                <pic:pic xmlns:pic="http://schemas.openxmlformats.org/drawingml/2006/picture">
+                  <pic:nvPicPr>
+                    <pic:cNvPr id="38" name="Resim 38"/>
+                    <pic:cNvPicPr/>
+                  </pic:nvPicPr>
+                  <pic:blipFill>
+                    <a:blip r:embed="rId35">
+                      <a:extLst>
+                        <a:ext uri="{28A0092B-C50C-407E-A947-70E740481C1C}">
+                          <a14:useLocalDpi xmlns:a14="http://schemas.microsoft.com/office/drawing/2010/main" val="0"/>
+                        </a:ext>
+                      </a:extLst>
+                    </a:blip>
+                    <a:stretch>
+                      <a:fillRect/>
+                    </a:stretch>
+                  </pic:blipFill>
+                  <pic:spPr>
+                    <a:xfrm>
+                      <a:off x="0" y="0"/>
+                      <a:ext cx="5760720" cy="2023110"/>
+                    </a:xfrm>
+                    <a:prstGeom prst="rect">
+                      <a:avLst/>
+                    </a:prstGeom>
+                  </pic:spPr>
+                </pic:pic>
+              </a:graphicData>
+            </a:graphic>
+          </wp:inline>
+        </w:drawing>
+      </w:r>
+    </w:p>
+    <w:p>
+      <w:pPr>
+        <w:jc w:val="center"/>
+        <w:rPr>
+          <w:b w:val="0"/>
+          <w:bCs/>
+          <w:i/>
+          <w:iCs/>
+        </w:rPr>
+      </w:pPr>
+      <w:r>
+        <w:rPr>
+          <w:b w:val="0"/>
+          <w:bCs/>
+          <w:i/>
+          <w:iCs/>
+        </w:rPr>
+        <w:t>Figure X: Thermal Circuit of MOSFET and Heatsink</w:t>
+      </w:r>
+    </w:p>
+    <w:p>
+      <w:pPr>
+        <w:jc w:val="both"/>
+        <w:rPr>
+          <w:b w:val="0"/>
+          <w:bCs/>
+        </w:rPr>
+      </w:pPr>
+      <w:r>
+        <w:rPr>
+          <w:b w:val="0"/>
+          <w:bCs/>
+        </w:rPr>
+        <w:t>Heatsink is needed for the MOSFETs. Maximum temperature for MOSFET operation is 150</w:t>
+      </w:r>
+      <w:r>
+        <w:rPr>
+          <w:b w:val="0"/>
+          <w:bCs/>
+          <w:vertAlign w:val="superscript"/>
+        </w:rPr>
+        <w:t>o</w:t>
+      </w:r>
+      <w:r>
+        <w:rPr>
+          <w:b w:val="0"/>
+          <w:bCs/>
+        </w:rPr>
+        <w:t xml:space="preserve">C according to datasheet and we want to have a smaller but close junction temperature in order to use a cheaper heatsink. We chose </w:t>
+      </w:r>
+      <w:r>
+        <w:rPr>
+          <w:b w:val="0"/>
+          <w:bCs/>
+        </w:rPr>
+        <w:t>V8813W</w:t>
+      </w:r>
+      <w:r>
+        <w:rPr>
+          <w:b w:val="0"/>
+          <w:bCs/>
+        </w:rPr>
+        <w:t xml:space="preserve"> model of </w:t>
+      </w:r>
+      <w:proofErr w:type="spellStart"/>
+      <w:r>
+        <w:rPr>
+          <w:b w:val="0"/>
+          <w:bCs/>
+        </w:rPr>
+        <w:t>Assmann</w:t>
+      </w:r>
+      <w:proofErr w:type="spellEnd"/>
+      <w:r>
+        <w:rPr>
+          <w:b w:val="0"/>
+          <w:bCs/>
+        </w:rPr>
+        <w:t xml:space="preserve"> WSW Components</w:t>
+      </w:r>
+      <w:r>
+        <w:rPr>
+          <w:b w:val="0"/>
+          <w:bCs/>
+        </w:rPr>
+        <w:t xml:space="preserve"> which has 6.5</w:t>
+      </w:r>
+      <w:r>
+        <w:rPr>
+          <w:b w:val="0"/>
+          <w:bCs/>
+          <w:vertAlign w:val="superscript"/>
+        </w:rPr>
+        <w:t>o</w:t>
+      </w:r>
+      <w:r>
+        <w:rPr>
+          <w:b w:val="0"/>
+          <w:bCs/>
+        </w:rPr>
+        <w:t>C/W thermal resistance. Thermal circuit is shown in Figure X. We are using natural cooling. Junction temperature is 147</w:t>
+      </w:r>
+      <w:r>
+        <w:rPr>
+          <w:b w:val="0"/>
+          <w:bCs/>
+          <w:vertAlign w:val="superscript"/>
+        </w:rPr>
+        <w:t>o</w:t>
+      </w:r>
+      <w:r>
+        <w:rPr>
+          <w:b w:val="0"/>
+          <w:bCs/>
+        </w:rPr>
+        <w:t>C with the heatsink.</w:t>
+      </w:r>
+    </w:p>
+    <w:p>
+      <w:pPr>
+        <w:rPr>
+          <w:b w:val="0"/>
+          <w:bCs/>
+        </w:rPr>
+      </w:pPr>
+    </w:p>
+    <w:p>
+      <w:pPr>
+        <w:spacing w:after="0" w:line="240" w:lineRule="auto"/>
+        <w:jc w:val="center"/>
+        <w:rPr>
+          <w:rFonts w:eastAsia="Times New Roman"/>
+          <w:b w:val="0"/>
+          <w:szCs w:val="24"/>
+          <w:lang w:val="tr-TR" w:eastAsia="tr-TR"/>
+        </w:rPr>
+      </w:pPr>
+      <w:r>
+        <w:rPr>
+          <w:rFonts w:eastAsia="Times New Roman"/>
+          <w:b w:val="0"/>
+          <w:position w:val="-26"/>
+          <w:szCs w:val="24"/>
+          <w:lang w:val="tr-TR" w:eastAsia="tr-TR"/>
+        </w:rPr>
+        <w:fldChar w:fldCharType="begin"/>
+      </w:r>
+      <w:r>
+        <w:rPr>
+          <w:rFonts w:eastAsia="Times New Roman"/>
+          <w:b w:val="0"/>
+          <w:position w:val="-26"/>
+          <w:szCs w:val="24"/>
+          <w:lang w:val="tr-TR" w:eastAsia="tr-TR"/>
+        </w:rPr>
+        <w:instrText xml:space="preserve"> INCLUDEPICTURE "/Users/oztas/Library/Group Containers/UBF8T346G9.Office/ConnectorClipboard/image16198927591340.png" \* MERGEFORMATINET </w:instrText>
+      </w:r>
+      <w:r>
+        <w:rPr>
+          <w:rFonts w:eastAsia="Times New Roman"/>
+          <w:b w:val="0"/>
+          <w:position w:val="-26"/>
+          <w:szCs w:val="24"/>
+          <w:lang w:val="tr-TR" w:eastAsia="tr-TR"/>
+        </w:rPr>
+        <w:fldChar w:fldCharType="separate"/>
+      </w:r>
+      <w:r>
+        <w:rPr>
+          <w:rFonts w:eastAsia="Times New Roman"/>
+          <w:b w:val="0"/>
+          <w:noProof/>
+          <w:position w:val="-26"/>
+          <w:szCs w:val="24"/>
+          <w:lang w:val="tr-TR" w:eastAsia="tr-TR"/>
+        </w:rPr>
+        <w:drawing>
+          <wp:inline distT="0" distB="0" distL="0" distR="0" wp14:anchorId="4A0257D5" wp14:editId="72EC93AC">
+            <wp:extent cx="3528695" cy="586105"/>
+            <wp:effectExtent l="0" t="0" r="1905" b="0"/>
+            <wp:docPr id="44" name="Resim 44" descr="metin içeren bir resim&#10;&#10;Açıklama otomatik olarak oluşturuldu"/>
+            <wp:cNvGraphicFramePr>
+              <a:graphicFrameLocks xmlns:a="http://schemas.openxmlformats.org/drawingml/2006/main" noChangeAspect="1"/>
+            </wp:cNvGraphicFramePr>
+            <a:graphic xmlns:a="http://schemas.openxmlformats.org/drawingml/2006/main">
+              <a:graphicData uri="http://schemas.openxmlformats.org/drawingml/2006/picture">
+                <pic:pic xmlns:pic="http://schemas.openxmlformats.org/drawingml/2006/picture">
+                  <pic:nvPicPr>
+                    <pic:cNvPr id="44" name="Resim 44" descr="metin içeren bir resim&#10;&#10;Açıklama otomatik olarak oluşturuldu"/>
+                    <pic:cNvPicPr>
+                      <a:picLocks noChangeAspect="1" noChangeArrowheads="1"/>
+                    </pic:cNvPicPr>
+                  </pic:nvPicPr>
+                  <pic:blipFill>
+                    <a:blip r:embed="rId36">
+                      <a:extLst>
+                        <a:ext uri="{28A0092B-C50C-407E-A947-70E740481C1C}">
+                          <a14:useLocalDpi xmlns:a14="http://schemas.microsoft.com/office/drawing/2010/main" val="0"/>
+                        </a:ext>
+                      </a:extLst>
+                    </a:blip>
+                    <a:srcRect/>
+                    <a:stretch>
+                      <a:fillRect/>
+                    </a:stretch>
+                  </pic:blipFill>
+                  <pic:spPr bwMode="auto">
+                    <a:xfrm>
+                      <a:off x="0" y="0"/>
+                      <a:ext cx="3528695" cy="586105"/>
+                    </a:xfrm>
+                    <a:prstGeom prst="rect">
+                      <a:avLst/>
+                    </a:prstGeom>
+                    <a:noFill/>
+                    <a:ln>
+                      <a:noFill/>
+                    </a:ln>
+                  </pic:spPr>
+                </pic:pic>
+              </a:graphicData>
+            </a:graphic>
+          </wp:inline>
+        </w:drawing>
+      </w:r>
+      <w:r>
+        <w:rPr>
+          <w:rFonts w:eastAsia="Times New Roman"/>
+          <w:b w:val="0"/>
+          <w:position w:val="-26"/>
+          <w:szCs w:val="24"/>
+          <w:lang w:val="tr-TR" w:eastAsia="tr-TR"/>
+        </w:rPr>
+        <w:fldChar w:fldCharType="end"/>
+      </w:r>
+    </w:p>
     <w:p>
       <w:pPr>
         <w:spacing w:before="240" w:line="360" w:lineRule="auto"/>
@@ -9077,15 +10476,14 @@
           <w:numId w:val="3"/>
         </w:numPr>
       </w:pPr>
-      <w:bookmarkStart w:id="7" w:name="_Toc70770488"/>
-      <w:r>
-        <w:lastRenderedPageBreak/>
+      <w:bookmarkStart w:id="8" w:name="_Toc70783133"/>
+      <w:r>
         <w:t xml:space="preserve">Detailed </w:t>
       </w:r>
       <w:r>
         <w:t>Simulation Results</w:t>
       </w:r>
-      <w:bookmarkEnd w:id="7"/>
+      <w:bookmarkEnd w:id="8"/>
     </w:p>
     <w:p/>
     <w:p>
@@ -9124,7 +10522,7 @@
                     <pic:cNvPicPr/>
                   </pic:nvPicPr>
                   <pic:blipFill>
-                    <a:blip r:embed="rId28"/>
+                    <a:blip r:embed="rId37"/>
                     <a:stretch>
                       <a:fillRect/>
                     </a:stretch>
@@ -9188,7 +10586,7 @@
                     <pic:cNvPicPr/>
                   </pic:nvPicPr>
                   <pic:blipFill>
-                    <a:blip r:embed="rId29"/>
+                    <a:blip r:embed="rId38"/>
                     <a:stretch>
                       <a:fillRect/>
                     </a:stretch>
@@ -9277,7 +10675,7 @@
                     <pic:cNvPicPr/>
                   </pic:nvPicPr>
                   <pic:blipFill>
-                    <a:blip r:embed="rId30"/>
+                    <a:blip r:embed="rId39"/>
                     <a:stretch>
                       <a:fillRect/>
                     </a:stretch>
@@ -9331,6 +10729,7 @@
           <w:noProof/>
           <w:lang w:val="tr-TR" w:eastAsia="tr-TR"/>
         </w:rPr>
+        <w:lastRenderedPageBreak/>
         <w:drawing>
           <wp:inline distT="0" distB="0" distL="0" distR="0" wp14:anchorId="436F1928" wp14:editId="1824E6DB">
             <wp:extent cx="5760720" cy="2186305"/>
@@ -9347,7 +10746,7 @@
                     <pic:cNvPicPr/>
                   </pic:nvPicPr>
                   <pic:blipFill>
-                    <a:blip r:embed="rId31"/>
+                    <a:blip r:embed="rId40"/>
                     <a:stretch>
                       <a:fillRect/>
                     </a:stretch>
@@ -9775,11 +11174,11 @@
       <w:pPr>
         <w:pStyle w:val="Balk1"/>
       </w:pPr>
-      <w:bookmarkStart w:id="8" w:name="_Toc70770489"/>
+      <w:bookmarkStart w:id="9" w:name="_Toc70783134"/>
       <w:r>
         <w:t>Conclusion</w:t>
       </w:r>
-      <w:bookmarkEnd w:id="8"/>
+      <w:bookmarkEnd w:id="9"/>
     </w:p>
     <w:p>
       <w:pPr>
@@ -9792,11 +11191,11 @@
       <w:pPr>
         <w:pStyle w:val="Balk1"/>
       </w:pPr>
-      <w:bookmarkStart w:id="9" w:name="_Toc70770490"/>
+      <w:bookmarkStart w:id="10" w:name="_Toc70783135"/>
       <w:r>
         <w:t>Appendix</w:t>
       </w:r>
-      <w:bookmarkEnd w:id="9"/>
+      <w:bookmarkEnd w:id="10"/>
     </w:p>
     <w:p>
       <w:pPr>
@@ -9835,6 +11234,7 @@
         </w:tabs>
       </w:pPr>
       <w:r>
+        <w:lastRenderedPageBreak/>
         <w:t>L = 80e-6;</w:t>
       </w:r>
       <w:r>
@@ -10376,7 +11776,6 @@
         <w:ind w:left="800" w:right="477" w:hanging="121"/>
       </w:pPr>
       <w:r>
-        <w:lastRenderedPageBreak/>
         <w:t>Cf3 = 2.2e-9;</w:t>
       </w:r>
       <w:r>
@@ -10621,6 +12020,7 @@
           <w:noProof/>
           <w:lang w:val="tr-TR" w:eastAsia="tr-TR"/>
         </w:rPr>
+        <w:lastRenderedPageBreak/>
         <w:drawing>
           <wp:inline distT="0" distB="0" distL="0" distR="0" wp14:anchorId="5AB9126F" wp14:editId="090512FB">
             <wp:extent cx="4600575" cy="3714750"/>
@@ -10637,7 +12037,7 @@
                     <pic:cNvPicPr/>
                   </pic:nvPicPr>
                   <pic:blipFill>
-                    <a:blip r:embed="rId32" cstate="print"/>
+                    <a:blip r:embed="rId41" cstate="print"/>
                     <a:stretch>
                       <a:fillRect/>
                     </a:stretch>
@@ -10699,7 +12099,7 @@
       </w:pPr>
     </w:p>
     <w:sectPr>
-      <w:headerReference w:type="default" r:id="rId33"/>
+      <w:headerReference w:type="default" r:id="rId42"/>
       <w:pgSz w:w="11906" w:h="16838"/>
       <w:pgMar w:top="1417" w:right="1417" w:bottom="1417" w:left="1417" w:header="708" w:footer="708" w:gutter="0"/>
       <w:cols w:space="708"/>

</xml_diff>